<commit_message>
Added a section for "Client - GET" on the RFC
</commit_message>
<xml_diff>
--- a/Quadrilateral and Triangle Transfer Protocol.docx
+++ b/Quadrilateral and Triangle Transfer Protocol.docx
@@ -9,7 +9,7 @@
           <w:rStyle w:val="SubtleEmphasis"/>
         </w:rPr>
       </w:pPr>
-      <w:bookmarkStart w:id="0" w:name="_Toc409898257"/>
+      <w:bookmarkStart w:id="0" w:name="_Toc409901929"/>
       <w:r>
         <w:rPr>
           <w:rStyle w:val="SubtleEmphasis"/>
@@ -23,7 +23,7 @@
       <w:pPr>
         <w:pStyle w:val="Heading1"/>
       </w:pPr>
-      <w:bookmarkStart w:id="1" w:name="_Toc409898258"/>
+      <w:bookmarkStart w:id="1" w:name="_Toc409901930"/>
       <w:r>
         <w:t>Status of Memo</w:t>
       </w:r>
@@ -84,7 +84,7 @@
           <w:r>
             <w:fldChar w:fldCharType="separate"/>
           </w:r>
-          <w:hyperlink w:anchor="_Toc409898257" w:history="1">
+          <w:hyperlink w:anchor="_Toc409901929" w:history="1">
             <w:r>
               <w:rPr>
                 <w:rStyle w:val="Hyperlink"/>
@@ -112,7 +112,7 @@
                 <w:noProof/>
                 <w:webHidden/>
               </w:rPr>
-              <w:instrText xml:space="preserve"> PAGEREF _Toc409898257 \h </w:instrText>
+              <w:instrText xml:space="preserve"> PAGEREF _Toc409901929 \h </w:instrText>
             </w:r>
             <w:r>
               <w:rPr>
@@ -156,7 +156,7 @@
               <w:szCs w:val="22"/>
             </w:rPr>
           </w:pPr>
-          <w:hyperlink w:anchor="_Toc409898258" w:history="1">
+          <w:hyperlink w:anchor="_Toc409901930" w:history="1">
             <w:r>
               <w:rPr>
                 <w:rStyle w:val="Hyperlink"/>
@@ -183,7 +183,7 @@
                 <w:noProof/>
                 <w:webHidden/>
               </w:rPr>
-              <w:instrText xml:space="preserve"> PAGEREF _Toc409898258 \h </w:instrText>
+              <w:instrText xml:space="preserve"> PAGEREF _Toc409901930 \h </w:instrText>
             </w:r>
             <w:r>
               <w:rPr>
@@ -227,7 +227,7 @@
               <w:szCs w:val="22"/>
             </w:rPr>
           </w:pPr>
-          <w:hyperlink w:anchor="_Toc409898259" w:history="1">
+          <w:hyperlink w:anchor="_Toc409901931" w:history="1">
             <w:r>
               <w:rPr>
                 <w:rStyle w:val="Hyperlink"/>
@@ -254,7 +254,7 @@
                 <w:noProof/>
                 <w:webHidden/>
               </w:rPr>
-              <w:instrText xml:space="preserve"> PAGEREF _Toc409898259 \h </w:instrText>
+              <w:instrText xml:space="preserve"> PAGEREF _Toc409901931 \h </w:instrText>
             </w:r>
             <w:r>
               <w:rPr>
@@ -298,7 +298,7 @@
               <w:szCs w:val="22"/>
             </w:rPr>
           </w:pPr>
-          <w:hyperlink w:anchor="_Toc409898260" w:history="1">
+          <w:hyperlink w:anchor="_Toc409901932" w:history="1">
             <w:r>
               <w:rPr>
                 <w:rStyle w:val="Hyperlink"/>
@@ -325,7 +325,7 @@
                 <w:noProof/>
                 <w:webHidden/>
               </w:rPr>
-              <w:instrText xml:space="preserve"> PAGEREF _Toc409898260 \h </w:instrText>
+              <w:instrText xml:space="preserve"> PAGEREF _Toc409901932 \h </w:instrText>
             </w:r>
             <w:r>
               <w:rPr>
@@ -369,7 +369,7 @@
               <w:szCs w:val="22"/>
             </w:rPr>
           </w:pPr>
-          <w:hyperlink w:anchor="_Toc409898261" w:history="1">
+          <w:hyperlink w:anchor="_Toc409901933" w:history="1">
             <w:r>
               <w:rPr>
                 <w:rStyle w:val="Hyperlink"/>
@@ -396,7 +396,7 @@
                 <w:noProof/>
                 <w:webHidden/>
               </w:rPr>
-              <w:instrText xml:space="preserve"> PAGEREF _Toc409898261 \h </w:instrText>
+              <w:instrText xml:space="preserve"> PAGEREF _Toc409901933 \h </w:instrText>
             </w:r>
             <w:r>
               <w:rPr>
@@ -440,7 +440,7 @@
               <w:szCs w:val="22"/>
             </w:rPr>
           </w:pPr>
-          <w:hyperlink w:anchor="_Toc409898262" w:history="1">
+          <w:hyperlink w:anchor="_Toc409901934" w:history="1">
             <w:r>
               <w:rPr>
                 <w:rStyle w:val="Hyperlink"/>
@@ -467,7 +467,7 @@
                 <w:noProof/>
                 <w:webHidden/>
               </w:rPr>
-              <w:instrText xml:space="preserve"> PAGEREF _Toc409898262 \h </w:instrText>
+              <w:instrText xml:space="preserve"> PAGEREF _Toc409901934 \h </w:instrText>
             </w:r>
             <w:r>
               <w:rPr>
@@ -511,7 +511,7 @@
               <w:szCs w:val="22"/>
             </w:rPr>
           </w:pPr>
-          <w:hyperlink w:anchor="_Toc409898263" w:history="1">
+          <w:hyperlink w:anchor="_Toc409901935" w:history="1">
             <w:r>
               <w:rPr>
                 <w:rStyle w:val="Hyperlink"/>
@@ -538,7 +538,7 @@
                 <w:noProof/>
                 <w:webHidden/>
               </w:rPr>
-              <w:instrText xml:space="preserve"> PAGEREF _Toc409898263 \h </w:instrText>
+              <w:instrText xml:space="preserve"> PAGEREF _Toc409901935 \h </w:instrText>
             </w:r>
             <w:r>
               <w:rPr>
@@ -582,7 +582,7 @@
               <w:szCs w:val="22"/>
             </w:rPr>
           </w:pPr>
-          <w:hyperlink w:anchor="_Toc409898264" w:history="1">
+          <w:hyperlink w:anchor="_Toc409901936" w:history="1">
             <w:r>
               <w:rPr>
                 <w:rStyle w:val="Hyperlink"/>
@@ -609,7 +609,7 @@
                 <w:noProof/>
                 <w:webHidden/>
               </w:rPr>
-              <w:instrText xml:space="preserve"> PAGEREF _Toc409898264 \h </w:instrText>
+              <w:instrText xml:space="preserve"> PAGEREF _Toc409901936 \h </w:instrText>
             </w:r>
             <w:r>
               <w:rPr>
@@ -653,7 +653,7 @@
               <w:szCs w:val="22"/>
             </w:rPr>
           </w:pPr>
-          <w:hyperlink w:anchor="_Toc409898265" w:history="1">
+          <w:hyperlink w:anchor="_Toc409901937" w:history="1">
             <w:r>
               <w:rPr>
                 <w:rStyle w:val="Hyperlink"/>
@@ -680,7 +680,7 @@
                 <w:noProof/>
                 <w:webHidden/>
               </w:rPr>
-              <w:instrText xml:space="preserve"> PAGEREF _Toc409898265 \h </w:instrText>
+              <w:instrText xml:space="preserve"> PAGEREF _Toc409901937 \h </w:instrText>
             </w:r>
             <w:r>
               <w:rPr>
@@ -724,7 +724,7 @@
               <w:szCs w:val="22"/>
             </w:rPr>
           </w:pPr>
-          <w:hyperlink w:anchor="_Toc409898266" w:history="1">
+          <w:hyperlink w:anchor="_Toc409901938" w:history="1">
             <w:r>
               <w:rPr>
                 <w:rStyle w:val="Hyperlink"/>
@@ -751,7 +751,75 @@
                 <w:noProof/>
                 <w:webHidden/>
               </w:rPr>
-              <w:instrText xml:space="preserve"> PAGEREF _Toc409898266 \h </w:instrText>
+              <w:instrText xml:space="preserve"> PAGEREF _Toc409901938 \h </w:instrText>
+            </w:r>
+            <w:r>
+              <w:rPr>
+                <w:noProof/>
+                <w:webHidden/>
+              </w:rPr>
+            </w:r>
+            <w:r>
+              <w:rPr>
+                <w:noProof/>
+                <w:webHidden/>
+              </w:rPr>
+              <w:fldChar w:fldCharType="separate"/>
+            </w:r>
+            <w:r>
+              <w:rPr>
+                <w:noProof/>
+                <w:webHidden/>
+              </w:rPr>
+              <w:t>5</w:t>
+            </w:r>
+            <w:r>
+              <w:rPr>
+                <w:noProof/>
+                <w:webHidden/>
+              </w:rPr>
+              <w:fldChar w:fldCharType="end"/>
+            </w:r>
+          </w:hyperlink>
+        </w:p>
+        <w:p>
+          <w:pPr>
+            <w:pStyle w:val="TOC3"/>
+            <w:tabs>
+              <w:tab w:val="right" w:leader="dot" w:pos="9350"/>
+            </w:tabs>
+            <w:rPr>
+              <w:noProof/>
+            </w:rPr>
+          </w:pPr>
+          <w:hyperlink w:anchor="_Toc409901939" w:history="1">
+            <w:r>
+              <w:rPr>
+                <w:rStyle w:val="Hyperlink"/>
+                <w:noProof/>
+              </w:rPr>
+              <w:t>Client</w:t>
+            </w:r>
+            <w:r>
+              <w:rPr>
+                <w:noProof/>
+                <w:webHidden/>
+              </w:rPr>
+              <w:tab/>
+            </w:r>
+            <w:r>
+              <w:rPr>
+                <w:noProof/>
+                <w:webHidden/>
+              </w:rPr>
+              <w:fldChar w:fldCharType="begin"/>
+            </w:r>
+            <w:r>
+              <w:rPr>
+                <w:noProof/>
+                <w:webHidden/>
+              </w:rPr>
+              <w:instrText xml:space="preserve"> PAGEREF _Toc409901939 \h </w:instrText>
             </w:r>
             <w:r>
               <w:rPr>
@@ -803,7 +871,7 @@
       <w:pPr>
         <w:pStyle w:val="Heading1"/>
       </w:pPr>
-      <w:bookmarkStart w:id="2" w:name="_Toc409898259"/>
+      <w:bookmarkStart w:id="2" w:name="_Toc409901931"/>
       <w:r>
         <w:lastRenderedPageBreak/>
         <w:t>Introduction</w:t>
@@ -815,7 +883,7 @@
       <w:pPr>
         <w:pStyle w:val="Heading2"/>
       </w:pPr>
-      <w:bookmarkStart w:id="3" w:name="_Toc409898260"/>
+      <w:bookmarkStart w:id="3" w:name="_Toc409901932"/>
       <w:r>
         <w:t>Purpose</w:t>
       </w:r>
@@ -898,7 +966,7 @@
       <w:pPr>
         <w:pStyle w:val="Heading2"/>
       </w:pPr>
-      <w:bookmarkStart w:id="4" w:name="_Toc409898261"/>
+      <w:bookmarkStart w:id="4" w:name="_Toc409901933"/>
       <w:r>
         <w:t>Terminology</w:t>
       </w:r>
@@ -1051,7 +1119,13 @@
         <w:tab/>
       </w:r>
       <w:r>
-        <w:t>For this specification, a client is a single user that is wanting to submit or look up data about shapes.</w:t>
+        <w:t xml:space="preserve">For this specification, a client is a single user that </w:t>
+      </w:r>
+      <w:r>
+        <w:t>wants</w:t>
+      </w:r>
+      <w:r>
+        <w:t xml:space="preserve"> to submit or look up data about shapes.</w:t>
       </w:r>
     </w:p>
     <w:p>
@@ -1201,10 +1275,15 @@
           <w:i/>
         </w:rPr>
         <w:tab/>
-        <w:t xml:space="preserve">This </w:t>
-      </w:r>
-      <w:r>
-        <w:t>is a line ending format that has been adopted for usage in this specification. It is denoted by “\r\n”</w:t>
+      </w:r>
+      <w:r>
+        <w:t>This is the line ending format that has been adopted for use in this specification</w:t>
+      </w:r>
+      <w:r>
+        <w:t>.</w:t>
+      </w:r>
+      <w:r>
+        <w:t xml:space="preserve"> It is denoted by “\r\n”</w:t>
       </w:r>
     </w:p>
     <w:p/>
@@ -1258,7 +1337,7 @@
       <w:pPr>
         <w:pStyle w:val="Heading1"/>
       </w:pPr>
-      <w:bookmarkStart w:id="5" w:name="_Toc409898262"/>
+      <w:bookmarkStart w:id="5" w:name="_Toc409901934"/>
       <w:r>
         <w:t>Protocol Constraints and Parameters</w:t>
       </w:r>
@@ -1269,7 +1348,7 @@
       <w:pPr>
         <w:pStyle w:val="Heading2"/>
       </w:pPr>
-      <w:bookmarkStart w:id="6" w:name="_Toc409898263"/>
+      <w:bookmarkStart w:id="6" w:name="_Toc409901935"/>
       <w:r>
         <w:t>Sockets</w:t>
       </w:r>
@@ -1359,7 +1438,7 @@
       <w:pPr>
         <w:pStyle w:val="Heading2"/>
       </w:pPr>
-      <w:bookmarkStart w:id="7" w:name="_Toc409898264"/>
+      <w:bookmarkStart w:id="7" w:name="_Toc409901936"/>
       <w:r>
         <w:t>Encoding</w:t>
       </w:r>
@@ -1379,7 +1458,7 @@
       <w:pPr>
         <w:pStyle w:val="Heading2"/>
       </w:pPr>
-      <w:bookmarkStart w:id="8" w:name="_Toc409898265"/>
+      <w:bookmarkStart w:id="8" w:name="_Toc409901937"/>
       <w:r>
         <w:t>Notation</w:t>
       </w:r>
@@ -1588,7 +1667,7 @@
       <w:pPr>
         <w:pStyle w:val="Heading2"/>
       </w:pPr>
-      <w:bookmarkStart w:id="9" w:name="_Toc409898266"/>
+      <w:bookmarkStart w:id="9" w:name="_Toc409901938"/>
       <w:r>
         <w:lastRenderedPageBreak/>
         <w:t>Protocol</w:t>
@@ -1692,11 +1771,19 @@
         </w:rPr>
         <w:t xml:space="preserve"> </w:t>
       </w:r>
-      <w:r>
-        <w:rPr>
-          <w:rFonts w:ascii="Consolas" w:hAnsi="Consolas" w:cs="Consolas"/>
-        </w:rPr>
-        <w:t>HeaderN]</w:t>
+      <w:proofErr w:type="spellStart"/>
+      <w:r>
+        <w:rPr>
+          <w:rFonts w:ascii="Consolas" w:hAnsi="Consolas" w:cs="Consolas"/>
+        </w:rPr>
+        <w:t>HeaderN</w:t>
+      </w:r>
+      <w:proofErr w:type="spellEnd"/>
+      <w:r>
+        <w:rPr>
+          <w:rFonts w:ascii="Consolas" w:hAnsi="Consolas" w:cs="Consolas"/>
+        </w:rPr>
+        <w:t>]</w:t>
       </w:r>
       <w:r>
         <w:rPr>
@@ -1866,9 +1953,11 @@
       <w:pPr>
         <w:pStyle w:val="Heading3"/>
       </w:pPr>
+      <w:bookmarkStart w:id="10" w:name="_Toc409901939"/>
       <w:r>
         <w:t>Client</w:t>
       </w:r>
+      <w:bookmarkEnd w:id="10"/>
     </w:p>
     <w:p/>
     <w:p>
@@ -1905,15 +1994,44 @@
     </w:p>
     <w:p/>
     <w:p>
-      <w:pPr>
+      <w:r>
         <w:rPr>
           <w:b/>
         </w:rPr>
-      </w:pPr>
+        <w:t xml:space="preserve">Note: </w:t>
+      </w:r>
+      <w:r>
+        <w:t xml:space="preserve">If a mandatory field </w:t>
+      </w:r>
+      <w:proofErr w:type="gramStart"/>
+      <w:r>
+        <w:t>Is</w:t>
+      </w:r>
+      <w:proofErr w:type="gramEnd"/>
+      <w:r>
+        <w:t xml:space="preserve"> omitted, then the server will generate an error of type </w:t>
+      </w:r>
       <w:r>
         <w:rPr>
           <w:b/>
         </w:rPr>
+        <w:t xml:space="preserve">400 Bad Request </w:t>
+      </w:r>
+      <w:r>
+        <w:t>(the standard HTTP error)</w:t>
+      </w:r>
+    </w:p>
+    <w:p/>
+    <w:p>
+      <w:pPr>
+        <w:rPr>
+          <w:b/>
+        </w:rPr>
+      </w:pPr>
+      <w:r>
+        <w:rPr>
+          <w:b/>
+        </w:rPr>
         <w:t>GET</w:t>
       </w:r>
     </w:p>
@@ -1931,13 +2049,20 @@
         </w:rPr>
       </w:pPr>
       <w:r>
-        <w:t>When a client sends a GET request, it is making a request to fetch shape data from the server. T</w:t>
-      </w:r>
-      <w:r>
-        <w:t>he exact request will look like this:</w:t>
-      </w:r>
-      <w:bookmarkStart w:id="10" w:name="_GoBack"/>
-      <w:bookmarkEnd w:id="10"/>
+        <w:t xml:space="preserve">When a client sends a GET request, it is making a request to fetch shape data from the server. </w:t>
+      </w:r>
+      <w:r>
+        <w:t xml:space="preserve">All the fields on this request make up the constraints and narrow the scope of the search. </w:t>
+      </w:r>
+      <w:r>
+        <w:t>T</w:t>
+      </w:r>
+      <w:r>
+        <w:t>he exact request will look like</w:t>
+      </w:r>
+      <w:r>
+        <w:t xml:space="preserve"> the following</w:t>
+      </w:r>
       <w:r>
         <w:br/>
       </w:r>
@@ -1948,14 +2073,31 @@
         <w:rPr>
           <w:rFonts w:ascii="Consolas" w:hAnsi="Consolas" w:cs="Consolas"/>
         </w:rPr>
-        <w:t>&lt;VERB&gt;</w:t>
+        <w:t>GET</w:t>
       </w:r>
       <w:r>
         <w:rPr>
           <w:rFonts w:ascii="Consolas" w:hAnsi="Consolas" w:cs="Consolas"/>
         </w:rPr>
         <w:tab/>
-        <w:t>[SHAPE QUALIFIER]</w:t>
+      </w:r>
+      <w:r>
+        <w:rPr>
+          <w:rFonts w:ascii="Consolas" w:hAnsi="Consolas" w:cs="Consolas"/>
+        </w:rPr>
+        <w:t>&lt;</w:t>
+      </w:r>
+      <w:r>
+        <w:rPr>
+          <w:rFonts w:ascii="Consolas" w:hAnsi="Consolas" w:cs="Consolas"/>
+        </w:rPr>
+        <w:t>SHAPE QUALIFIER</w:t>
+      </w:r>
+      <w:r>
+        <w:rPr>
+          <w:rFonts w:ascii="Consolas" w:hAnsi="Consolas" w:cs="Consolas"/>
+        </w:rPr>
+        <w:t>&gt;</w:t>
       </w:r>
       <w:r>
         <w:rPr>
@@ -2000,6 +2142,12 @@
           <w:rFonts w:ascii="Consolas" w:hAnsi="Consolas" w:cs="Consolas"/>
         </w:rPr>
         <w:t>:</w:t>
+      </w:r>
+      <w:r>
+        <w:rPr>
+          <w:rFonts w:ascii="Consolas" w:hAnsi="Consolas" w:cs="Consolas"/>
+        </w:rPr>
+        <w:t xml:space="preserve"> n</w:t>
       </w:r>
       <w:r>
         <w:rPr>
@@ -2069,7 +2217,61 @@
         <w:rPr>
           <w:rFonts w:ascii="Consolas" w:hAnsi="Consolas" w:cs="Consolas"/>
         </w:rPr>
-        <w:t>:]</w:t>
+        <w:t>:</w:t>
+      </w:r>
+      <w:r>
+        <w:rPr>
+          <w:rFonts w:ascii="Consolas" w:hAnsi="Consolas" w:cs="Consolas"/>
+        </w:rPr>
+        <w:t xml:space="preserve"> x_1 y_</w:t>
+      </w:r>
+      <w:proofErr w:type="gramStart"/>
+      <w:r>
+        <w:rPr>
+          <w:rFonts w:ascii="Consolas" w:hAnsi="Consolas" w:cs="Consolas"/>
+        </w:rPr>
+        <w:t>1 ..</w:t>
+      </w:r>
+      <w:proofErr w:type="gramEnd"/>
+      <w:r>
+        <w:rPr>
+          <w:rFonts w:ascii="Consolas" w:hAnsi="Consolas" w:cs="Consolas"/>
+        </w:rPr>
+        <w:t xml:space="preserve"> </w:t>
+      </w:r>
+      <w:proofErr w:type="spellStart"/>
+      <w:r>
+        <w:rPr>
+          <w:rFonts w:ascii="Consolas" w:hAnsi="Consolas" w:cs="Consolas"/>
+        </w:rPr>
+        <w:t>x_n</w:t>
+      </w:r>
+      <w:proofErr w:type="spellEnd"/>
+      <w:r>
+        <w:rPr>
+          <w:rFonts w:ascii="Consolas" w:hAnsi="Consolas" w:cs="Consolas"/>
+        </w:rPr>
+        <w:t xml:space="preserve"> </w:t>
+      </w:r>
+      <w:proofErr w:type="spellStart"/>
+      <w:r>
+        <w:rPr>
+          <w:rFonts w:ascii="Consolas" w:hAnsi="Consolas" w:cs="Consolas"/>
+        </w:rPr>
+        <w:t>y_n</w:t>
+      </w:r>
+      <w:proofErr w:type="spellEnd"/>
+      <w:r>
+        <w:rPr>
+          <w:rFonts w:ascii="Consolas" w:hAnsi="Consolas" w:cs="Consolas"/>
+        </w:rPr>
+        <w:t xml:space="preserve"> </w:t>
+      </w:r>
+      <w:r>
+        <w:rPr>
+          <w:rFonts w:ascii="Consolas" w:hAnsi="Consolas" w:cs="Consolas"/>
+        </w:rPr>
+        <w:t>]</w:t>
       </w:r>
       <w:r>
         <w:rPr>
@@ -2100,7 +2302,625 @@
       </w:r>
     </w:p>
     <w:p/>
+    <w:p>
+      <w:r>
+        <w:t>And then, where:</w:t>
+      </w:r>
+    </w:p>
     <w:p/>
+    <w:p>
+      <w:pPr>
+        <w:pStyle w:val="ListParagraph"/>
+        <w:numPr>
+          <w:ilvl w:val="0"/>
+          <w:numId w:val="2"/>
+        </w:numPr>
+      </w:pPr>
+      <w:r>
+        <w:lastRenderedPageBreak/>
+        <w:t>Shape Qualifier i</w:t>
+      </w:r>
+      <w:r>
+        <w:t xml:space="preserve">s either “T”, “Q”, </w:t>
+      </w:r>
+      <w:r>
+        <w:t xml:space="preserve">or </w:t>
+      </w:r>
+      <w:r>
+        <w:t>“B”. This specifies the class of shapes to search for.</w:t>
+      </w:r>
+      <w:r>
+        <w:t xml:space="preserve">  In the event that</w:t>
+      </w:r>
+      <w:r>
+        <w:t xml:space="preserve"> this is missing, an error will be back. This applies to every </w:t>
+      </w:r>
+      <w:r>
+        <w:t>mandatory</w:t>
+      </w:r>
+      <w:r>
+        <w:t xml:space="preserve"> field, as noted previously.</w:t>
+      </w:r>
+    </w:p>
+    <w:p>
+      <w:pPr>
+        <w:pStyle w:val="ListParagraph"/>
+        <w:numPr>
+          <w:ilvl w:val="0"/>
+          <w:numId w:val="2"/>
+        </w:numPr>
+      </w:pPr>
+      <w:r>
+        <w:rPr>
+          <w:b/>
+        </w:rPr>
+        <w:t>Headers</w:t>
+      </w:r>
+      <w:r>
+        <w:t xml:space="preserve">. The headers in a </w:t>
+      </w:r>
+      <w:r>
+        <w:rPr>
+          <w:b/>
+        </w:rPr>
+        <w:t xml:space="preserve">GET </w:t>
+      </w:r>
+      <w:r>
+        <w:t>context only server a single purpose: they are used to apply filters on the server side. The client specifies the filters they want applied on the data sets on the request. The filter header’s that are supported are as follows and described:</w:t>
+      </w:r>
+      <w:r>
+        <w:br/>
+      </w:r>
+    </w:p>
+    <w:p>
+      <w:pPr>
+        <w:pStyle w:val="ListParagraph"/>
+        <w:numPr>
+          <w:ilvl w:val="1"/>
+          <w:numId w:val="2"/>
+        </w:numPr>
+      </w:pPr>
+      <w:r>
+        <w:rPr>
+          <w:b/>
+        </w:rPr>
+        <w:t>Occurrences</w:t>
+      </w:r>
+      <w:r>
+        <w:t xml:space="preserve">: This filter header asks the server to only return shapes from the data set that have been sent exactly </w:t>
+      </w:r>
+      <w:r>
+        <w:rPr>
+          <w:i/>
+        </w:rPr>
+        <w:t>n</w:t>
+      </w:r>
+      <w:r>
+        <w:t xml:space="preserve"> times before.</w:t>
+      </w:r>
+      <w:r>
+        <w:br/>
+      </w:r>
+      <w:r>
+        <w:br/>
+      </w:r>
+      <w:r>
+        <w:rPr>
+          <w:b/>
+        </w:rPr>
+        <w:t xml:space="preserve">Exception: </w:t>
+      </w:r>
+      <w:r>
+        <w:t xml:space="preserve">If </w:t>
+      </w:r>
+      <w:r>
+        <w:rPr>
+          <w:i/>
+        </w:rPr>
+        <w:t xml:space="preserve">n </w:t>
+      </w:r>
+      <w:r>
+        <w:t>is 0, then all shapes should be sent up.</w:t>
+      </w:r>
+      <w:r>
+        <w:br/>
+      </w:r>
+      <w:r>
+        <w:br/>
+      </w:r>
+      <w:r>
+        <w:rPr>
+          <w:b/>
+        </w:rPr>
+        <w:t xml:space="preserve">Errors: </w:t>
+      </w:r>
+      <w:r>
+        <w:t xml:space="preserve">If </w:t>
+      </w:r>
+      <w:r>
+        <w:rPr>
+          <w:i/>
+        </w:rPr>
+        <w:t xml:space="preserve">n </w:t>
+      </w:r>
+      <w:r>
+        <w:t xml:space="preserve">is absent, </w:t>
+      </w:r>
+      <w:r>
+        <w:rPr>
+          <w:b/>
+        </w:rPr>
+        <w:t xml:space="preserve">Bad Request </w:t>
+      </w:r>
+      <w:r>
+        <w:t>will be sent by the server with an implementation specific message indicating this.</w:t>
+      </w:r>
+      <w:r>
+        <w:br/>
+      </w:r>
+    </w:p>
+    <w:p>
+      <w:pPr>
+        <w:pStyle w:val="ListParagraph"/>
+        <w:numPr>
+          <w:ilvl w:val="1"/>
+          <w:numId w:val="2"/>
+        </w:numPr>
+      </w:pPr>
+      <w:r>
+        <w:rPr>
+          <w:b/>
+        </w:rPr>
+        <w:t xml:space="preserve">Type: </w:t>
+      </w:r>
+      <w:r>
+        <w:t>This filter header asks the server to only return shapes from the data set that have a specific property type.</w:t>
+      </w:r>
+      <w:r>
+        <w:t xml:space="preserve"> These properties are generally properties of the shapes, so they are not all detailed. For example, </w:t>
+      </w:r>
+      <w:r>
+        <w:rPr>
+          <w:b/>
+        </w:rPr>
+        <w:t xml:space="preserve">Square </w:t>
+      </w:r>
+      <w:r>
+        <w:t xml:space="preserve">would return only those that could be classified as a </w:t>
+      </w:r>
+      <w:r>
+        <w:rPr>
+          <w:b/>
+        </w:rPr>
+        <w:t xml:space="preserve">Square. </w:t>
+      </w:r>
+      <w:r>
+        <w:t>Whereas</w:t>
+      </w:r>
+      <w:r>
+        <w:t xml:space="preserve"> </w:t>
+      </w:r>
+      <w:r>
+        <w:rPr>
+          <w:b/>
+        </w:rPr>
+        <w:t xml:space="preserve">Right </w:t>
+      </w:r>
+      <w:r>
+        <w:t>would only return those triangles that could be counted as right angled triangles.</w:t>
+      </w:r>
+      <w:r>
+        <w:t xml:space="preserve"> Properties that are supported are:</w:t>
+      </w:r>
+    </w:p>
+    <w:p>
+      <w:pPr>
+        <w:ind w:left="1440"/>
+      </w:pPr>
+    </w:p>
+    <w:p>
+      <w:pPr>
+        <w:ind w:left="1440"/>
+      </w:pPr>
+      <w:r>
+        <w:rPr>
+          <w:b/>
+        </w:rPr>
+        <w:t>Note:</w:t>
+      </w:r>
+      <w:r>
+        <w:rPr>
+          <w:b/>
+        </w:rPr>
+        <w:t xml:space="preserve"> </w:t>
+      </w:r>
+      <w:r>
+        <w:t>Where a symbol is listed in parenthesis beside a property, it marks an element in a disjoint set. That is, these properties cannot be specified together. They are mutually exclusive.</w:t>
+      </w:r>
+    </w:p>
+    <w:p/>
+    <w:p>
+      <w:pPr>
+        <w:pStyle w:val="ListParagraph"/>
+        <w:numPr>
+          <w:ilvl w:val="2"/>
+          <w:numId w:val="2"/>
+        </w:numPr>
+      </w:pPr>
+      <w:r>
+        <w:rPr>
+          <w:b/>
+        </w:rPr>
+        <w:t>For</w:t>
+      </w:r>
+      <w:r>
+        <w:t xml:space="preserve"> </w:t>
+      </w:r>
+      <w:r>
+        <w:rPr>
+          <w:b/>
+        </w:rPr>
+        <w:t>triangles…</w:t>
+      </w:r>
+      <w:r>
+        <w:rPr>
+          <w:b/>
+        </w:rPr>
+        <w:t xml:space="preserve"> </w:t>
+      </w:r>
+    </w:p>
+    <w:p>
+      <w:pPr>
+        <w:pStyle w:val="ListParagraph"/>
+        <w:numPr>
+          <w:ilvl w:val="3"/>
+          <w:numId w:val="2"/>
+        </w:numPr>
+      </w:pPr>
+      <w:r>
+        <w:t>ACUTE (*)</w:t>
+      </w:r>
+    </w:p>
+    <w:p>
+      <w:pPr>
+        <w:pStyle w:val="ListParagraph"/>
+        <w:numPr>
+          <w:ilvl w:val="3"/>
+          <w:numId w:val="2"/>
+        </w:numPr>
+      </w:pPr>
+      <w:r>
+        <w:t>RIGHT (*)</w:t>
+      </w:r>
+    </w:p>
+    <w:p>
+      <w:pPr>
+        <w:pStyle w:val="ListParagraph"/>
+        <w:numPr>
+          <w:ilvl w:val="3"/>
+          <w:numId w:val="2"/>
+        </w:numPr>
+      </w:pPr>
+      <w:r>
+        <w:t>OBTUSE (*)</w:t>
+      </w:r>
+    </w:p>
+    <w:p>
+      <w:pPr>
+        <w:pStyle w:val="ListParagraph"/>
+        <w:numPr>
+          <w:ilvl w:val="3"/>
+          <w:numId w:val="2"/>
+        </w:numPr>
+      </w:pPr>
+      <w:r>
+        <w:t>SCALENE (^)</w:t>
+      </w:r>
+    </w:p>
+    <w:p>
+      <w:pPr>
+        <w:pStyle w:val="ListParagraph"/>
+        <w:numPr>
+          <w:ilvl w:val="3"/>
+          <w:numId w:val="2"/>
+        </w:numPr>
+      </w:pPr>
+      <w:r>
+        <w:t>EQUILATERAL</w:t>
+      </w:r>
+      <w:r>
+        <w:t xml:space="preserve"> (^)</w:t>
+      </w:r>
+    </w:p>
+    <w:p>
+      <w:pPr>
+        <w:pStyle w:val="ListParagraph"/>
+        <w:numPr>
+          <w:ilvl w:val="3"/>
+          <w:numId w:val="2"/>
+        </w:numPr>
+      </w:pPr>
+      <w:r>
+        <w:t>ISOSCELES</w:t>
+      </w:r>
+      <w:r>
+        <w:t xml:space="preserve"> (^)</w:t>
+      </w:r>
+    </w:p>
+    <w:p>
+      <w:pPr>
+        <w:pStyle w:val="ListParagraph"/>
+        <w:numPr>
+          <w:ilvl w:val="2"/>
+          <w:numId w:val="2"/>
+        </w:numPr>
+      </w:pPr>
+      <w:r>
+        <w:rPr>
+          <w:b/>
+        </w:rPr>
+        <w:t>For quadrilaterals…</w:t>
+      </w:r>
+    </w:p>
+    <w:p>
+      <w:pPr>
+        <w:pStyle w:val="ListParagraph"/>
+        <w:numPr>
+          <w:ilvl w:val="3"/>
+          <w:numId w:val="2"/>
+        </w:numPr>
+      </w:pPr>
+      <w:r>
+        <w:t>SQUARE</w:t>
+      </w:r>
+    </w:p>
+    <w:p>
+      <w:pPr>
+        <w:pStyle w:val="ListParagraph"/>
+        <w:numPr>
+          <w:ilvl w:val="3"/>
+          <w:numId w:val="2"/>
+        </w:numPr>
+      </w:pPr>
+      <w:r>
+        <w:t>RECTANGLE</w:t>
+      </w:r>
+    </w:p>
+    <w:p>
+      <w:pPr>
+        <w:pStyle w:val="ListParagraph"/>
+        <w:numPr>
+          <w:ilvl w:val="3"/>
+          <w:numId w:val="2"/>
+        </w:numPr>
+      </w:pPr>
+      <w:r>
+        <w:t>RHOMBUS</w:t>
+      </w:r>
+    </w:p>
+    <w:p>
+      <w:pPr>
+        <w:pStyle w:val="ListParagraph"/>
+        <w:numPr>
+          <w:ilvl w:val="3"/>
+          <w:numId w:val="2"/>
+        </w:numPr>
+      </w:pPr>
+      <w:r>
+        <w:t>PARALLELOGRAM</w:t>
+      </w:r>
+    </w:p>
+    <w:p>
+      <w:pPr>
+        <w:pStyle w:val="ListParagraph"/>
+        <w:numPr>
+          <w:ilvl w:val="3"/>
+          <w:numId w:val="2"/>
+        </w:numPr>
+      </w:pPr>
+      <w:r>
+        <w:t>TRAPEZOID</w:t>
+      </w:r>
+    </w:p>
+    <w:p>
+      <w:pPr>
+        <w:ind w:left="1440"/>
+      </w:pPr>
+      <w:r>
+        <w:br/>
+        <w:t xml:space="preserve">If a property is not supported, a </w:t>
+      </w:r>
+      <w:r>
+        <w:rPr>
+          <w:b/>
+        </w:rPr>
+        <w:t xml:space="preserve">Bad Request </w:t>
+      </w:r>
+      <w:r>
+        <w:t>will be sent by the server in place of</w:t>
+      </w:r>
+      <w:r>
+        <w:t xml:space="preserve"> the standard reply.</w:t>
+      </w:r>
+    </w:p>
+    <w:p/>
+    <w:p>
+      <w:pPr>
+        <w:pStyle w:val="ListParagraph"/>
+        <w:numPr>
+          <w:ilvl w:val="1"/>
+          <w:numId w:val="2"/>
+        </w:numPr>
+      </w:pPr>
+      <w:r>
+        <w:rPr>
+          <w:b/>
+        </w:rPr>
+        <w:t>Shares</w:t>
+      </w:r>
+      <w:r>
+        <w:t xml:space="preserve">: </w:t>
+      </w:r>
+      <w:r>
+        <w:t xml:space="preserve">This filter header asks the server to only return shapes from the data set that have points in common with the ordered pair vertices </w:t>
+      </w:r>
+      <w:r>
+        <w:rPr>
+          <w:rFonts w:ascii="Consolas" w:hAnsi="Consolas" w:cs="Consolas"/>
+        </w:rPr>
+        <w:t xml:space="preserve">x_1 y_1 .. </w:t>
+      </w:r>
+      <w:proofErr w:type="spellStart"/>
+      <w:r>
+        <w:rPr>
+          <w:rFonts w:ascii="Consolas" w:hAnsi="Consolas" w:cs="Consolas"/>
+        </w:rPr>
+        <w:t>x_n</w:t>
+      </w:r>
+      <w:proofErr w:type="spellEnd"/>
+      <w:r>
+        <w:rPr>
+          <w:rFonts w:ascii="Consolas" w:hAnsi="Consolas" w:cs="Consolas"/>
+        </w:rPr>
+        <w:t xml:space="preserve"> </w:t>
+      </w:r>
+      <w:proofErr w:type="spellStart"/>
+      <w:r>
+        <w:rPr>
+          <w:rFonts w:ascii="Consolas" w:hAnsi="Consolas" w:cs="Consolas"/>
+        </w:rPr>
+        <w:t>y_n</w:t>
+      </w:r>
+      <w:proofErr w:type="spellEnd"/>
+      <w:r>
+        <w:rPr>
+          <w:rFonts w:ascii="Consolas" w:hAnsi="Consolas" w:cs="Consolas"/>
+        </w:rPr>
+        <w:t xml:space="preserve">. </w:t>
+      </w:r>
+      <w:r>
+        <w:t xml:space="preserve">For each pair of points, </w:t>
+      </w:r>
+      <w:r>
+        <w:rPr>
+          <w:rFonts w:ascii="Consolas" w:hAnsi="Consolas" w:cs="Consolas"/>
+        </w:rPr>
+        <w:t>(</w:t>
+      </w:r>
+      <w:proofErr w:type="spellStart"/>
+      <w:r>
+        <w:rPr>
+          <w:rFonts w:ascii="Consolas" w:hAnsi="Consolas" w:cs="Consolas"/>
+        </w:rPr>
+        <w:t>X_i</w:t>
+      </w:r>
+      <w:proofErr w:type="spellEnd"/>
+      <w:r>
+        <w:rPr>
+          <w:rFonts w:ascii="Consolas" w:hAnsi="Consolas" w:cs="Consolas"/>
+        </w:rPr>
+        <w:t xml:space="preserve">, </w:t>
+      </w:r>
+      <w:proofErr w:type="spellStart"/>
+      <w:r>
+        <w:rPr>
+          <w:rFonts w:ascii="Consolas" w:hAnsi="Consolas" w:cs="Consolas"/>
+        </w:rPr>
+        <w:t>Y_i</w:t>
+      </w:r>
+      <w:proofErr w:type="spellEnd"/>
+      <w:r>
+        <w:rPr>
+          <w:rFonts w:ascii="Consolas" w:hAnsi="Consolas" w:cs="Consolas"/>
+        </w:rPr>
+        <w:t>)</w:t>
+      </w:r>
+      <w:r>
+        <w:t xml:space="preserve"> the point must be included on a shape for it to be returned in the data set.</w:t>
+      </w:r>
+      <w:r>
+        <w:br/>
+      </w:r>
+      <w:r>
+        <w:br/>
+      </w:r>
+      <w:r>
+        <w:rPr>
+          <w:b/>
+        </w:rPr>
+        <w:t xml:space="preserve">Note: </w:t>
+      </w:r>
+      <w:r>
+        <w:t>If the points are not paired properly</w:t>
+      </w:r>
+      <w:r>
+        <w:t xml:space="preserve">, (for instance; not numbers or there is an odd amount of them) then </w:t>
+      </w:r>
+      <w:r>
+        <w:rPr>
+          <w:b/>
+        </w:rPr>
+        <w:t xml:space="preserve">Bad Request </w:t>
+      </w:r>
+      <w:r>
+        <w:t>will be sent instead of the standard reply.</w:t>
+      </w:r>
+    </w:p>
+    <w:p>
+      <w:r>
+        <w:br/>
+        <w:t xml:space="preserve">This is all that is necessary to have a server reply with requested shape data. The </w:t>
+      </w:r>
+      <w:r>
+        <w:rPr>
+          <w:b/>
+        </w:rPr>
+        <w:t xml:space="preserve">Server </w:t>
+      </w:r>
+      <w:r>
+        <w:t xml:space="preserve">section of this </w:t>
+      </w:r>
+      <w:r>
+        <w:rPr>
+          <w:b/>
+        </w:rPr>
+        <w:t>RFC</w:t>
+      </w:r>
+      <w:r>
+        <w:rPr>
+          <w:b/>
+        </w:rPr>
+        <w:t xml:space="preserve"> </w:t>
+      </w:r>
+      <w:r>
+        <w:t>will outline other cases where non-standard replies may be sent.</w:t>
+      </w:r>
+    </w:p>
+    <w:p/>
+    <w:p>
+      <w:pPr>
+        <w:rPr>
+          <w:b/>
+        </w:rPr>
+      </w:pPr>
+      <w:r>
+        <w:rPr>
+          <w:b/>
+        </w:rPr>
+        <w:t>POST</w:t>
+      </w:r>
+    </w:p>
+    <w:p>
+      <w:pPr>
+        <w:rPr>
+          <w:b/>
+        </w:rPr>
+      </w:pPr>
+    </w:p>
+    <w:p>
+      <w:bookmarkStart w:id="11" w:name="_GoBack"/>
+      <w:bookmarkEnd w:id="11"/>
+    </w:p>
     <w:sectPr>
       <w:footerReference w:type="default" r:id="rId9"/>
       <w:pgSz w:w="12240" w:h="15840"/>
@@ -2165,7 +2985,7 @@
           <w:rPr>
             <w:noProof/>
           </w:rPr>
-          <w:t>5</w:t>
+          <w:t>7</w:t>
         </w:r>
         <w:r>
           <w:rPr>
@@ -2206,9 +3026,9 @@
 <file path=word/numbering.xml><?xml version="1.0" encoding="utf-8"?>
 <w:numbering xmlns:wpc="http://schemas.microsoft.com/office/word/2010/wordprocessingCanvas" xmlns:mc="http://schemas.openxmlformats.org/markup-compatibility/2006" xmlns:o="urn:schemas-microsoft-com:office:office" xmlns:r="http://schemas.openxmlformats.org/officeDocument/2006/relationships" xmlns:m="http://schemas.openxmlformats.org/officeDocument/2006/math" xmlns:v="urn:schemas-microsoft-com:vml" xmlns:wp14="http://schemas.microsoft.com/office/word/2010/wordprocessingDrawing" xmlns:wp="http://schemas.openxmlformats.org/drawingml/2006/wordprocessingDrawing" xmlns:w10="urn:schemas-microsoft-com:office:word" xmlns:w="http://schemas.openxmlformats.org/wordprocessingml/2006/main" xmlns:w14="http://schemas.microsoft.com/office/word/2010/wordml" xmlns:wpg="http://schemas.microsoft.com/office/word/2010/wordprocessingGroup" xmlns:wpi="http://schemas.microsoft.com/office/word/2010/wordprocessingInk" xmlns:wne="http://schemas.microsoft.com/office/word/2006/wordml" xmlns:wps="http://schemas.microsoft.com/office/word/2010/wordprocessingShape" mc:Ignorable="w14 wp14">
   <w:abstractNum w:abstractNumId="0">
-    <w:nsid w:val="42AB4D89"/>
+    <w:nsid w:val="04B128AF"/>
     <w:multiLevelType w:val="hybridMultilevel"/>
-    <w:tmpl w:val="AEC666AA"/>
+    <w:tmpl w:val="EEEC8304"/>
     <w:lvl w:ilvl="0" w:tplc="04090001">
       <w:start w:val="1"/>
       <w:numFmt w:val="bullet"/>
@@ -2233,6 +3053,119 @@
         <w:rFonts w:ascii="Courier New" w:hAnsi="Courier New" w:cs="Courier New" w:hint="default"/>
       </w:rPr>
     </w:lvl>
+    <w:lvl w:ilvl="2" w:tplc="04090005">
+      <w:start w:val="1"/>
+      <w:numFmt w:val="bullet"/>
+      <w:lvlText w:val=""/>
+      <w:lvlJc w:val="left"/>
+      <w:pPr>
+        <w:ind w:left="2160" w:hanging="360"/>
+      </w:pPr>
+      <w:rPr>
+        <w:rFonts w:ascii="Wingdings" w:hAnsi="Wingdings" w:hint="default"/>
+      </w:rPr>
+    </w:lvl>
+    <w:lvl w:ilvl="3" w:tplc="04090001">
+      <w:start w:val="1"/>
+      <w:numFmt w:val="bullet"/>
+      <w:lvlText w:val=""/>
+      <w:lvlJc w:val="left"/>
+      <w:pPr>
+        <w:ind w:left="2880" w:hanging="360"/>
+      </w:pPr>
+      <w:rPr>
+        <w:rFonts w:ascii="Symbol" w:hAnsi="Symbol" w:hint="default"/>
+      </w:rPr>
+    </w:lvl>
+    <w:lvl w:ilvl="4" w:tplc="04090003" w:tentative="1">
+      <w:start w:val="1"/>
+      <w:numFmt w:val="bullet"/>
+      <w:lvlText w:val="o"/>
+      <w:lvlJc w:val="left"/>
+      <w:pPr>
+        <w:ind w:left="3600" w:hanging="360"/>
+      </w:pPr>
+      <w:rPr>
+        <w:rFonts w:ascii="Courier New" w:hAnsi="Courier New" w:cs="Courier New" w:hint="default"/>
+      </w:rPr>
+    </w:lvl>
+    <w:lvl w:ilvl="5" w:tplc="04090005" w:tentative="1">
+      <w:start w:val="1"/>
+      <w:numFmt w:val="bullet"/>
+      <w:lvlText w:val=""/>
+      <w:lvlJc w:val="left"/>
+      <w:pPr>
+        <w:ind w:left="4320" w:hanging="360"/>
+      </w:pPr>
+      <w:rPr>
+        <w:rFonts w:ascii="Wingdings" w:hAnsi="Wingdings" w:hint="default"/>
+      </w:rPr>
+    </w:lvl>
+    <w:lvl w:ilvl="6" w:tplc="04090001" w:tentative="1">
+      <w:start w:val="1"/>
+      <w:numFmt w:val="bullet"/>
+      <w:lvlText w:val=""/>
+      <w:lvlJc w:val="left"/>
+      <w:pPr>
+        <w:ind w:left="5040" w:hanging="360"/>
+      </w:pPr>
+      <w:rPr>
+        <w:rFonts w:ascii="Symbol" w:hAnsi="Symbol" w:hint="default"/>
+      </w:rPr>
+    </w:lvl>
+    <w:lvl w:ilvl="7" w:tplc="04090003" w:tentative="1">
+      <w:start w:val="1"/>
+      <w:numFmt w:val="bullet"/>
+      <w:lvlText w:val="o"/>
+      <w:lvlJc w:val="left"/>
+      <w:pPr>
+        <w:ind w:left="5760" w:hanging="360"/>
+      </w:pPr>
+      <w:rPr>
+        <w:rFonts w:ascii="Courier New" w:hAnsi="Courier New" w:cs="Courier New" w:hint="default"/>
+      </w:rPr>
+    </w:lvl>
+    <w:lvl w:ilvl="8" w:tplc="04090005" w:tentative="1">
+      <w:start w:val="1"/>
+      <w:numFmt w:val="bullet"/>
+      <w:lvlText w:val=""/>
+      <w:lvlJc w:val="left"/>
+      <w:pPr>
+        <w:ind w:left="6480" w:hanging="360"/>
+      </w:pPr>
+      <w:rPr>
+        <w:rFonts w:ascii="Wingdings" w:hAnsi="Wingdings" w:hint="default"/>
+      </w:rPr>
+    </w:lvl>
+  </w:abstractNum>
+  <w:abstractNum w:abstractNumId="1">
+    <w:nsid w:val="42AB4D89"/>
+    <w:multiLevelType w:val="hybridMultilevel"/>
+    <w:tmpl w:val="AEC666AA"/>
+    <w:lvl w:ilvl="0" w:tplc="04090001">
+      <w:start w:val="1"/>
+      <w:numFmt w:val="bullet"/>
+      <w:lvlText w:val=""/>
+      <w:lvlJc w:val="left"/>
+      <w:pPr>
+        <w:ind w:left="720" w:hanging="360"/>
+      </w:pPr>
+      <w:rPr>
+        <w:rFonts w:ascii="Symbol" w:hAnsi="Symbol" w:hint="default"/>
+      </w:rPr>
+    </w:lvl>
+    <w:lvl w:ilvl="1" w:tplc="04090003">
+      <w:start w:val="1"/>
+      <w:numFmt w:val="bullet"/>
+      <w:lvlText w:val="o"/>
+      <w:lvlJc w:val="left"/>
+      <w:pPr>
+        <w:ind w:left="1440" w:hanging="360"/>
+      </w:pPr>
+      <w:rPr>
+        <w:rFonts w:ascii="Courier New" w:hAnsi="Courier New" w:cs="Courier New" w:hint="default"/>
+      </w:rPr>
+    </w:lvl>
     <w:lvl w:ilvl="2" w:tplc="04090005" w:tentative="1">
       <w:start w:val="1"/>
       <w:numFmt w:val="bullet"/>
@@ -2319,6 +3252,9 @@
     </w:lvl>
   </w:abstractNum>
   <w:num w:numId="1">
+    <w:abstractNumId w:val="1"/>
+  </w:num>
+  <w:num w:numId="2">
     <w:abstractNumId w:val="0"/>
   </w:num>
 </w:numbering>
@@ -3178,6 +4114,19 @@
       <w:szCs w:val="16"/>
     </w:rPr>
   </w:style>
+  <w:style w:type="paragraph" w:styleId="TOC3">
+    <w:name w:val="toc 3"/>
+    <w:basedOn w:val="Normal"/>
+    <w:next w:val="Normal"/>
+    <w:autoRedefine/>
+    <w:uiPriority w:val="39"/>
+    <w:unhideWhenUsed/>
+    <w:rsid w:val="00A35D2B"/>
+    <w:pPr>
+      <w:spacing w:after="100"/>
+      <w:ind w:left="480"/>
+    </w:pPr>
+  </w:style>
 </w:styles>
 </file>
 
@@ -4034,6 +4983,19 @@
       <w:sz w:val="16"/>
       <w:szCs w:val="16"/>
     </w:rPr>
+  </w:style>
+  <w:style w:type="paragraph" w:styleId="TOC3">
+    <w:name w:val="toc 3"/>
+    <w:basedOn w:val="Normal"/>
+    <w:next w:val="Normal"/>
+    <w:autoRedefine/>
+    <w:uiPriority w:val="39"/>
+    <w:unhideWhenUsed/>
+    <w:rsid w:val="00A35D2B"/>
+    <w:pPr>
+      <w:spacing w:after="100"/>
+      <w:ind w:left="480"/>
+    </w:pPr>
   </w:style>
 </w:styles>
 </file>
@@ -4328,7 +5290,7 @@
 </file>
 
 <file path=customXml/itemProps1.xml><?xml version="1.0" encoding="utf-8"?>
-<ds:datastoreItem xmlns:ds="http://schemas.openxmlformats.org/officeDocument/2006/customXml" ds:itemID="{B823A297-5A5E-4B15-8A7B-8B4A0C815878}">
+<ds:datastoreItem xmlns:ds="http://schemas.openxmlformats.org/officeDocument/2006/customXml" ds:itemID="{17638E19-3C84-4286-AE71-1666636D272F}">
   <ds:schemaRefs>
     <ds:schemaRef ds:uri="http://schemas.openxmlformats.org/officeDocument/2006/bibliography"/>
   </ds:schemaRefs>

</xml_diff>

<commit_message>
Updated 'Server' response for valid Shape queries
</commit_message>
<xml_diff>
--- a/Quadrilateral and Triangle Transfer Protocol.docx
+++ b/Quadrilateral and Triangle Transfer Protocol.docx
@@ -9,7 +9,7 @@
           <w:rStyle w:val="SubtleEmphasis"/>
         </w:rPr>
       </w:pPr>
-      <w:bookmarkStart w:id="0" w:name="_Toc409901929"/>
+      <w:bookmarkStart w:id="0" w:name="_Toc409903961"/>
       <w:r>
         <w:rPr>
           <w:rStyle w:val="SubtleEmphasis"/>
@@ -23,7 +23,7 @@
       <w:pPr>
         <w:pStyle w:val="Heading1"/>
       </w:pPr>
-      <w:bookmarkStart w:id="1" w:name="_Toc409901930"/>
+      <w:bookmarkStart w:id="1" w:name="_Toc409903962"/>
       <w:r>
         <w:t>Status of Memo</w:t>
       </w:r>
@@ -84,7 +84,7 @@
           <w:r>
             <w:fldChar w:fldCharType="separate"/>
           </w:r>
-          <w:hyperlink w:anchor="_Toc409901929" w:history="1">
+          <w:hyperlink w:anchor="_Toc409903961" w:history="1">
             <w:r>
               <w:rPr>
                 <w:rStyle w:val="Hyperlink"/>
@@ -112,7 +112,7 @@
                 <w:noProof/>
                 <w:webHidden/>
               </w:rPr>
-              <w:instrText xml:space="preserve"> PAGEREF _Toc409901929 \h </w:instrText>
+              <w:instrText xml:space="preserve"> PAGEREF _Toc409903961 \h </w:instrText>
             </w:r>
             <w:r>
               <w:rPr>
@@ -156,7 +156,7 @@
               <w:szCs w:val="22"/>
             </w:rPr>
           </w:pPr>
-          <w:hyperlink w:anchor="_Toc409901930" w:history="1">
+          <w:hyperlink w:anchor="_Toc409903962" w:history="1">
             <w:r>
               <w:rPr>
                 <w:rStyle w:val="Hyperlink"/>
@@ -183,7 +183,7 @@
                 <w:noProof/>
                 <w:webHidden/>
               </w:rPr>
-              <w:instrText xml:space="preserve"> PAGEREF _Toc409901930 \h </w:instrText>
+              <w:instrText xml:space="preserve"> PAGEREF _Toc409903962 \h </w:instrText>
             </w:r>
             <w:r>
               <w:rPr>
@@ -227,7 +227,7 @@
               <w:szCs w:val="22"/>
             </w:rPr>
           </w:pPr>
-          <w:hyperlink w:anchor="_Toc409901931" w:history="1">
+          <w:hyperlink w:anchor="_Toc409903963" w:history="1">
             <w:r>
               <w:rPr>
                 <w:rStyle w:val="Hyperlink"/>
@@ -254,7 +254,7 @@
                 <w:noProof/>
                 <w:webHidden/>
               </w:rPr>
-              <w:instrText xml:space="preserve"> PAGEREF _Toc409901931 \h </w:instrText>
+              <w:instrText xml:space="preserve"> PAGEREF _Toc409903963 \h </w:instrText>
             </w:r>
             <w:r>
               <w:rPr>
@@ -298,7 +298,7 @@
               <w:szCs w:val="22"/>
             </w:rPr>
           </w:pPr>
-          <w:hyperlink w:anchor="_Toc409901932" w:history="1">
+          <w:hyperlink w:anchor="_Toc409903964" w:history="1">
             <w:r>
               <w:rPr>
                 <w:rStyle w:val="Hyperlink"/>
@@ -325,7 +325,7 @@
                 <w:noProof/>
                 <w:webHidden/>
               </w:rPr>
-              <w:instrText xml:space="preserve"> PAGEREF _Toc409901932 \h </w:instrText>
+              <w:instrText xml:space="preserve"> PAGEREF _Toc409903964 \h </w:instrText>
             </w:r>
             <w:r>
               <w:rPr>
@@ -369,7 +369,7 @@
               <w:szCs w:val="22"/>
             </w:rPr>
           </w:pPr>
-          <w:hyperlink w:anchor="_Toc409901933" w:history="1">
+          <w:hyperlink w:anchor="_Toc409903965" w:history="1">
             <w:r>
               <w:rPr>
                 <w:rStyle w:val="Hyperlink"/>
@@ -396,7 +396,7 @@
                 <w:noProof/>
                 <w:webHidden/>
               </w:rPr>
-              <w:instrText xml:space="preserve"> PAGEREF _Toc409901933 \h </w:instrText>
+              <w:instrText xml:space="preserve"> PAGEREF _Toc409903965 \h </w:instrText>
             </w:r>
             <w:r>
               <w:rPr>
@@ -440,7 +440,7 @@
               <w:szCs w:val="22"/>
             </w:rPr>
           </w:pPr>
-          <w:hyperlink w:anchor="_Toc409901934" w:history="1">
+          <w:hyperlink w:anchor="_Toc409903966" w:history="1">
             <w:r>
               <w:rPr>
                 <w:rStyle w:val="Hyperlink"/>
@@ -467,7 +467,7 @@
                 <w:noProof/>
                 <w:webHidden/>
               </w:rPr>
-              <w:instrText xml:space="preserve"> PAGEREF _Toc409901934 \h </w:instrText>
+              <w:instrText xml:space="preserve"> PAGEREF _Toc409903966 \h </w:instrText>
             </w:r>
             <w:r>
               <w:rPr>
@@ -511,7 +511,7 @@
               <w:szCs w:val="22"/>
             </w:rPr>
           </w:pPr>
-          <w:hyperlink w:anchor="_Toc409901935" w:history="1">
+          <w:hyperlink w:anchor="_Toc409903967" w:history="1">
             <w:r>
               <w:rPr>
                 <w:rStyle w:val="Hyperlink"/>
@@ -538,7 +538,7 @@
                 <w:noProof/>
                 <w:webHidden/>
               </w:rPr>
-              <w:instrText xml:space="preserve"> PAGEREF _Toc409901935 \h </w:instrText>
+              <w:instrText xml:space="preserve"> PAGEREF _Toc409903967 \h </w:instrText>
             </w:r>
             <w:r>
               <w:rPr>
@@ -582,7 +582,7 @@
               <w:szCs w:val="22"/>
             </w:rPr>
           </w:pPr>
-          <w:hyperlink w:anchor="_Toc409901936" w:history="1">
+          <w:hyperlink w:anchor="_Toc409903968" w:history="1">
             <w:r>
               <w:rPr>
                 <w:rStyle w:val="Hyperlink"/>
@@ -609,7 +609,7 @@
                 <w:noProof/>
                 <w:webHidden/>
               </w:rPr>
-              <w:instrText xml:space="preserve"> PAGEREF _Toc409901936 \h </w:instrText>
+              <w:instrText xml:space="preserve"> PAGEREF _Toc409903968 \h </w:instrText>
             </w:r>
             <w:r>
               <w:rPr>
@@ -653,7 +653,7 @@
               <w:szCs w:val="22"/>
             </w:rPr>
           </w:pPr>
-          <w:hyperlink w:anchor="_Toc409901937" w:history="1">
+          <w:hyperlink w:anchor="_Toc409903969" w:history="1">
             <w:r>
               <w:rPr>
                 <w:rStyle w:val="Hyperlink"/>
@@ -680,7 +680,7 @@
                 <w:noProof/>
                 <w:webHidden/>
               </w:rPr>
-              <w:instrText xml:space="preserve"> PAGEREF _Toc409901937 \h </w:instrText>
+              <w:instrText xml:space="preserve"> PAGEREF _Toc409903969 \h </w:instrText>
             </w:r>
             <w:r>
               <w:rPr>
@@ -724,7 +724,7 @@
               <w:szCs w:val="22"/>
             </w:rPr>
           </w:pPr>
-          <w:hyperlink w:anchor="_Toc409901938" w:history="1">
+          <w:hyperlink w:anchor="_Toc409903970" w:history="1">
             <w:r>
               <w:rPr>
                 <w:rStyle w:val="Hyperlink"/>
@@ -751,7 +751,7 @@
                 <w:noProof/>
                 <w:webHidden/>
               </w:rPr>
-              <w:instrText xml:space="preserve"> PAGEREF _Toc409901938 \h </w:instrText>
+              <w:instrText xml:space="preserve"> PAGEREF _Toc409903970 \h </w:instrText>
             </w:r>
             <w:r>
               <w:rPr>
@@ -789,10 +789,13 @@
               <w:tab w:val="right" w:leader="dot" w:pos="9350"/>
             </w:tabs>
             <w:rPr>
+              <w:rFonts w:cstheme="minorBidi"/>
               <w:noProof/>
+              <w:sz w:val="22"/>
+              <w:szCs w:val="22"/>
             </w:rPr>
           </w:pPr>
-          <w:hyperlink w:anchor="_Toc409901939" w:history="1">
+          <w:hyperlink w:anchor="_Toc409903971" w:history="1">
             <w:r>
               <w:rPr>
                 <w:rStyle w:val="Hyperlink"/>
@@ -819,7 +822,7 @@
                 <w:noProof/>
                 <w:webHidden/>
               </w:rPr>
-              <w:instrText xml:space="preserve"> PAGEREF _Toc409901939 \h </w:instrText>
+              <w:instrText xml:space="preserve"> PAGEREF _Toc409903971 \h </w:instrText>
             </w:r>
             <w:r>
               <w:rPr>
@@ -840,6 +843,77 @@
                 <w:webHidden/>
               </w:rPr>
               <w:t>5</w:t>
+            </w:r>
+            <w:r>
+              <w:rPr>
+                <w:noProof/>
+                <w:webHidden/>
+              </w:rPr>
+              <w:fldChar w:fldCharType="end"/>
+            </w:r>
+          </w:hyperlink>
+        </w:p>
+        <w:p>
+          <w:pPr>
+            <w:pStyle w:val="TOC3"/>
+            <w:tabs>
+              <w:tab w:val="right" w:leader="dot" w:pos="9350"/>
+            </w:tabs>
+            <w:rPr>
+              <w:rFonts w:cstheme="minorBidi"/>
+              <w:noProof/>
+              <w:sz w:val="22"/>
+              <w:szCs w:val="22"/>
+            </w:rPr>
+          </w:pPr>
+          <w:hyperlink w:anchor="_Toc409903972" w:history="1">
+            <w:r>
+              <w:rPr>
+                <w:rStyle w:val="Hyperlink"/>
+                <w:noProof/>
+              </w:rPr>
+              <w:t>Server</w:t>
+            </w:r>
+            <w:r>
+              <w:rPr>
+                <w:noProof/>
+                <w:webHidden/>
+              </w:rPr>
+              <w:tab/>
+            </w:r>
+            <w:r>
+              <w:rPr>
+                <w:noProof/>
+                <w:webHidden/>
+              </w:rPr>
+              <w:fldChar w:fldCharType="begin"/>
+            </w:r>
+            <w:r>
+              <w:rPr>
+                <w:noProof/>
+                <w:webHidden/>
+              </w:rPr>
+              <w:instrText xml:space="preserve"> PAGEREF _Toc409903972 \h </w:instrText>
+            </w:r>
+            <w:r>
+              <w:rPr>
+                <w:noProof/>
+                <w:webHidden/>
+              </w:rPr>
+            </w:r>
+            <w:r>
+              <w:rPr>
+                <w:noProof/>
+                <w:webHidden/>
+              </w:rPr>
+              <w:fldChar w:fldCharType="separate"/>
+            </w:r>
+            <w:r>
+              <w:rPr>
+                <w:noProof/>
+                <w:webHidden/>
+              </w:rPr>
+              <w:t>8</w:t>
             </w:r>
             <w:r>
               <w:rPr>
@@ -871,7 +945,7 @@
       <w:pPr>
         <w:pStyle w:val="Heading1"/>
       </w:pPr>
-      <w:bookmarkStart w:id="2" w:name="_Toc409901931"/>
+      <w:bookmarkStart w:id="2" w:name="_Toc409903963"/>
       <w:r>
         <w:lastRenderedPageBreak/>
         <w:t>Introduction</w:t>
@@ -883,7 +957,7 @@
       <w:pPr>
         <w:pStyle w:val="Heading2"/>
       </w:pPr>
-      <w:bookmarkStart w:id="3" w:name="_Toc409901932"/>
+      <w:bookmarkStart w:id="3" w:name="_Toc409903964"/>
       <w:r>
         <w:t>Purpose</w:t>
       </w:r>
@@ -966,7 +1040,7 @@
       <w:pPr>
         <w:pStyle w:val="Heading2"/>
       </w:pPr>
-      <w:bookmarkStart w:id="4" w:name="_Toc409901933"/>
+      <w:bookmarkStart w:id="4" w:name="_Toc409903965"/>
       <w:r>
         <w:t>Terminology</w:t>
       </w:r>
@@ -1337,7 +1411,7 @@
       <w:pPr>
         <w:pStyle w:val="Heading1"/>
       </w:pPr>
-      <w:bookmarkStart w:id="5" w:name="_Toc409901934"/>
+      <w:bookmarkStart w:id="5" w:name="_Toc409903966"/>
       <w:r>
         <w:t>Protocol Constraints and Parameters</w:t>
       </w:r>
@@ -1348,7 +1422,7 @@
       <w:pPr>
         <w:pStyle w:val="Heading2"/>
       </w:pPr>
-      <w:bookmarkStart w:id="6" w:name="_Toc409901935"/>
+      <w:bookmarkStart w:id="6" w:name="_Toc409903967"/>
       <w:r>
         <w:t>Sockets</w:t>
       </w:r>
@@ -1438,7 +1512,7 @@
       <w:pPr>
         <w:pStyle w:val="Heading2"/>
       </w:pPr>
-      <w:bookmarkStart w:id="7" w:name="_Toc409901936"/>
+      <w:bookmarkStart w:id="7" w:name="_Toc409903968"/>
       <w:r>
         <w:t>Encoding</w:t>
       </w:r>
@@ -1458,7 +1532,7 @@
       <w:pPr>
         <w:pStyle w:val="Heading2"/>
       </w:pPr>
-      <w:bookmarkStart w:id="8" w:name="_Toc409901937"/>
+      <w:bookmarkStart w:id="8" w:name="_Toc409903969"/>
       <w:r>
         <w:t>Notation</w:t>
       </w:r>
@@ -1471,6 +1545,34 @@
     <w:p>
       <w:r>
         <w:t>A brief word on notation is required before specifying the format of messages. The format is relatively simple and thus will be outlined briefly.</w:t>
+      </w:r>
+    </w:p>
+    <w:p/>
+    <w:p>
+      <w:pPr>
+        <w:rPr>
+          <w:rFonts w:ascii="Consolas" w:hAnsi="Consolas" w:cs="Consolas"/>
+        </w:rPr>
+      </w:pPr>
+      <w:r>
+        <w:rPr>
+          <w:rFonts w:ascii="Consolas" w:hAnsi="Consolas" w:cs="Consolas"/>
+        </w:rPr>
+        <w:t>|</w:t>
+      </w:r>
+    </w:p>
+    <w:p>
+      <w:r>
+        <w:rPr>
+          <w:rFonts w:ascii="Consolas" w:hAnsi="Consolas" w:cs="Consolas"/>
+        </w:rPr>
+        <w:tab/>
+      </w:r>
+      <w:r>
+        <w:rPr>
+          <w:rFonts w:cs="Consolas"/>
+        </w:rPr>
+        <w:t>The pipe is a logical OR. When this is spotted, it means either the left hand side or the right hand side. For example, “Yellow | Blue” reads as “Yellow or Blue”.</w:t>
       </w:r>
     </w:p>
     <w:p/>
@@ -1667,7 +1769,7 @@
       <w:pPr>
         <w:pStyle w:val="Heading2"/>
       </w:pPr>
-      <w:bookmarkStart w:id="9" w:name="_Toc409901938"/>
+      <w:bookmarkStart w:id="9" w:name="_Toc409903970"/>
       <w:r>
         <w:lastRenderedPageBreak/>
         <w:t>Protocol</w:t>
@@ -1771,19 +1873,11 @@
         </w:rPr>
         <w:t xml:space="preserve"> </w:t>
       </w:r>
-      <w:proofErr w:type="spellStart"/>
-      <w:r>
-        <w:rPr>
-          <w:rFonts w:ascii="Consolas" w:hAnsi="Consolas" w:cs="Consolas"/>
-        </w:rPr>
-        <w:t>HeaderN</w:t>
-      </w:r>
-      <w:proofErr w:type="spellEnd"/>
-      <w:r>
-        <w:rPr>
-          <w:rFonts w:ascii="Consolas" w:hAnsi="Consolas" w:cs="Consolas"/>
-        </w:rPr>
-        <w:t>]</w:t>
+      <w:r>
+        <w:rPr>
+          <w:rFonts w:ascii="Consolas" w:hAnsi="Consolas" w:cs="Consolas"/>
+        </w:rPr>
+        <w:t>HeaderN]</w:t>
       </w:r>
       <w:r>
         <w:rPr>
@@ -1953,7 +2047,7 @@
       <w:pPr>
         <w:pStyle w:val="Heading3"/>
       </w:pPr>
-      <w:bookmarkStart w:id="10" w:name="_Toc409901939"/>
+      <w:bookmarkStart w:id="10" w:name="_Toc409903971"/>
       <w:r>
         <w:t>Client</w:t>
       </w:r>
@@ -2001,15 +2095,7 @@
         <w:t xml:space="preserve">Note: </w:t>
       </w:r>
       <w:r>
-        <w:t xml:space="preserve">If a mandatory field </w:t>
-      </w:r>
-      <w:proofErr w:type="gramStart"/>
-      <w:r>
-        <w:t>Is</w:t>
-      </w:r>
-      <w:proofErr w:type="gramEnd"/>
-      <w:r>
-        <w:t xml:space="preserve"> omitted, then the server will generate an error of type </w:t>
+        <w:t xml:space="preserve">If a mandatory field Is omitted, then the server will generate an error of type </w:t>
       </w:r>
       <w:r>
         <w:rPr>
@@ -2024,14 +2110,9 @@
     <w:p/>
     <w:p>
       <w:pPr>
-        <w:rPr>
-          <w:b/>
-        </w:rPr>
-      </w:pPr>
-      <w:r>
-        <w:rPr>
-          <w:b/>
-        </w:rPr>
+        <w:pStyle w:val="Heading4"/>
+      </w:pPr>
+      <w:r>
         <w:t>GET</w:t>
       </w:r>
     </w:p>
@@ -2223,49 +2304,7 @@
         <w:rPr>
           <w:rFonts w:ascii="Consolas" w:hAnsi="Consolas" w:cs="Consolas"/>
         </w:rPr>
-        <w:t xml:space="preserve"> x_1 y_</w:t>
-      </w:r>
-      <w:proofErr w:type="gramStart"/>
-      <w:r>
-        <w:rPr>
-          <w:rFonts w:ascii="Consolas" w:hAnsi="Consolas" w:cs="Consolas"/>
-        </w:rPr>
-        <w:t>1 ..</w:t>
-      </w:r>
-      <w:proofErr w:type="gramEnd"/>
-      <w:r>
-        <w:rPr>
-          <w:rFonts w:ascii="Consolas" w:hAnsi="Consolas" w:cs="Consolas"/>
-        </w:rPr>
-        <w:t xml:space="preserve"> </w:t>
-      </w:r>
-      <w:proofErr w:type="spellStart"/>
-      <w:r>
-        <w:rPr>
-          <w:rFonts w:ascii="Consolas" w:hAnsi="Consolas" w:cs="Consolas"/>
-        </w:rPr>
-        <w:t>x_n</w:t>
-      </w:r>
-      <w:proofErr w:type="spellEnd"/>
-      <w:r>
-        <w:rPr>
-          <w:rFonts w:ascii="Consolas" w:hAnsi="Consolas" w:cs="Consolas"/>
-        </w:rPr>
-        <w:t xml:space="preserve"> </w:t>
-      </w:r>
-      <w:proofErr w:type="spellStart"/>
-      <w:r>
-        <w:rPr>
-          <w:rFonts w:ascii="Consolas" w:hAnsi="Consolas" w:cs="Consolas"/>
-        </w:rPr>
-        <w:t>y_n</w:t>
-      </w:r>
-      <w:proofErr w:type="spellEnd"/>
-      <w:r>
-        <w:rPr>
-          <w:rFonts w:ascii="Consolas" w:hAnsi="Consolas" w:cs="Consolas"/>
-        </w:rPr>
-        <w:t xml:space="preserve"> </w:t>
+        <w:t xml:space="preserve"> x_1 y_1 .. x_n y_n </w:t>
       </w:r>
       <w:r>
         <w:rPr>
@@ -2768,30 +2807,8 @@
         <w:rPr>
           <w:rFonts w:ascii="Consolas" w:hAnsi="Consolas" w:cs="Consolas"/>
         </w:rPr>
-        <w:t xml:space="preserve">x_1 y_1 .. </w:t>
-      </w:r>
-      <w:proofErr w:type="spellStart"/>
-      <w:r>
-        <w:rPr>
-          <w:rFonts w:ascii="Consolas" w:hAnsi="Consolas" w:cs="Consolas"/>
-        </w:rPr>
-        <w:t>x_n</w:t>
-      </w:r>
-      <w:proofErr w:type="spellEnd"/>
-      <w:r>
-        <w:rPr>
-          <w:rFonts w:ascii="Consolas" w:hAnsi="Consolas" w:cs="Consolas"/>
-        </w:rPr>
-        <w:t xml:space="preserve"> </w:t>
-      </w:r>
-      <w:proofErr w:type="spellStart"/>
-      <w:r>
-        <w:rPr>
-          <w:rFonts w:ascii="Consolas" w:hAnsi="Consolas" w:cs="Consolas"/>
-        </w:rPr>
-        <w:t>y_n</w:t>
-      </w:r>
-      <w:proofErr w:type="spellEnd"/>
+        <w:t>x_1 y_1 .. x_n y_n</w:t>
+      </w:r>
       <w:r>
         <w:rPr>
           <w:rFonts w:ascii="Consolas" w:hAnsi="Consolas" w:cs="Consolas"/>
@@ -2805,35 +2822,7 @@
         <w:rPr>
           <w:rFonts w:ascii="Consolas" w:hAnsi="Consolas" w:cs="Consolas"/>
         </w:rPr>
-        <w:t>(</w:t>
-      </w:r>
-      <w:proofErr w:type="spellStart"/>
-      <w:r>
-        <w:rPr>
-          <w:rFonts w:ascii="Consolas" w:hAnsi="Consolas" w:cs="Consolas"/>
-        </w:rPr>
-        <w:t>X_i</w:t>
-      </w:r>
-      <w:proofErr w:type="spellEnd"/>
-      <w:r>
-        <w:rPr>
-          <w:rFonts w:ascii="Consolas" w:hAnsi="Consolas" w:cs="Consolas"/>
-        </w:rPr>
-        <w:t xml:space="preserve">, </w:t>
-      </w:r>
-      <w:proofErr w:type="spellStart"/>
-      <w:r>
-        <w:rPr>
-          <w:rFonts w:ascii="Consolas" w:hAnsi="Consolas" w:cs="Consolas"/>
-        </w:rPr>
-        <w:t>Y_i</w:t>
-      </w:r>
-      <w:proofErr w:type="spellEnd"/>
-      <w:r>
-        <w:rPr>
-          <w:rFonts w:ascii="Consolas" w:hAnsi="Consolas" w:cs="Consolas"/>
-        </w:rPr>
-        <w:t>)</w:t>
+        <w:t>(X_i, Y_i)</w:t>
       </w:r>
       <w:r>
         <w:t xml:space="preserve"> the point must be included on a shape for it to be returned in the data set.</w:t>
@@ -2854,7 +2843,13 @@
         <w:t>If the points are not paired properly</w:t>
       </w:r>
       <w:r>
-        <w:t xml:space="preserve">, (for instance; not numbers or there is an odd amount of them) then </w:t>
+        <w:t xml:space="preserve">, (for instance; not numbers or there is an odd amount of </w:t>
+      </w:r>
+      <w:r>
+        <w:t>numbers</w:t>
+      </w:r>
+      <w:r>
+        <w:t xml:space="preserve">) then </w:t>
       </w:r>
       <w:r>
         <w:rPr>
@@ -2895,18 +2890,23 @@
       <w:r>
         <w:t>will outline other cases where non-standard replies may be sent.</w:t>
       </w:r>
+      <w:r>
+        <w:t xml:space="preserve"> If no errors are encountered, then the server will reply with </w:t>
+      </w:r>
+      <w:r>
+        <w:rPr>
+          <w:b/>
+        </w:rPr>
+        <w:t xml:space="preserve">OK. </w:t>
+      </w:r>
     </w:p>
     <w:p/>
-    <w:p>
-      <w:pPr>
-        <w:rPr>
-          <w:b/>
-        </w:rPr>
-      </w:pPr>
-      <w:r>
-        <w:rPr>
-          <w:b/>
-        </w:rPr>
+    <w:p/>
+    <w:p>
+      <w:pPr>
+        <w:pStyle w:val="Heading4"/>
+      </w:pPr>
+      <w:r>
         <w:t>POST</w:t>
       </w:r>
     </w:p>
@@ -2918,11 +2918,642 @@
       </w:pPr>
     </w:p>
     <w:p>
-      <w:bookmarkStart w:id="11" w:name="_GoBack"/>
+      <w:r>
+        <w:t>When a client sends</w:t>
+      </w:r>
+      <w:r>
+        <w:t xml:space="preserve"> a POST request, it is making a request to store shape data on the server. The format is very simple and has very little constraints:</w:t>
+      </w:r>
+    </w:p>
+    <w:p>
+      <w:pPr>
+        <w:rPr>
+          <w:b/>
+        </w:rPr>
+      </w:pPr>
+    </w:p>
+    <w:p>
+      <w:pPr>
+        <w:rPr>
+          <w:rFonts w:ascii="Consolas" w:hAnsi="Consolas" w:cs="Consolas"/>
+        </w:rPr>
+      </w:pPr>
+      <w:r>
+        <w:rPr>
+          <w:rFonts w:ascii="Consolas" w:hAnsi="Consolas" w:cs="Consolas"/>
+        </w:rPr>
+        <w:t>POST</w:t>
+      </w:r>
+      <w:r>
+        <w:rPr>
+          <w:rFonts w:ascii="Consolas" w:hAnsi="Consolas" w:cs="Consolas"/>
+        </w:rPr>
+        <w:tab/>
+        <w:t>&lt;</w:t>
+      </w:r>
+      <w:r>
+        <w:rPr>
+          <w:rFonts w:ascii="Consolas" w:hAnsi="Consolas" w:cs="Consolas"/>
+        </w:rPr>
+        <w:t xml:space="preserve">X_1 Y_1 .. X_N Y_N </w:t>
+      </w:r>
+      <w:r>
+        <w:rPr>
+          <w:rFonts w:ascii="Consolas" w:hAnsi="Consolas" w:cs="Consolas"/>
+        </w:rPr>
+        <w:t>&gt;</w:t>
+      </w:r>
+      <w:r>
+        <w:rPr>
+          <w:rFonts w:ascii="Consolas" w:hAnsi="Consolas" w:cs="Consolas"/>
+        </w:rPr>
+        <w:tab/>
+      </w:r>
+    </w:p>
+    <w:p>
+      <w:pPr>
+        <w:rPr>
+          <w:rFonts w:ascii="Consolas" w:hAnsi="Consolas" w:cs="Consolas"/>
+        </w:rPr>
+      </w:pPr>
+    </w:p>
+    <w:p>
+      <w:pPr>
+        <w:rPr>
+          <w:rFonts w:cs="Consolas"/>
+        </w:rPr>
+      </w:pPr>
+      <w:r>
+        <w:rPr>
+          <w:rFonts w:cs="Consolas"/>
+        </w:rPr>
+        <w:t>Notes on the formatting of the points:</w:t>
+      </w:r>
+      <w:r>
+        <w:rPr>
+          <w:rFonts w:cs="Consolas"/>
+        </w:rPr>
+        <w:br/>
+      </w:r>
+    </w:p>
+    <w:p>
+      <w:pPr>
+        <w:pStyle w:val="ListParagraph"/>
+        <w:numPr>
+          <w:ilvl w:val="0"/>
+          <w:numId w:val="3"/>
+        </w:numPr>
+      </w:pPr>
+      <w:r>
+        <w:rPr>
+          <w:rFonts w:cs="Consolas"/>
+        </w:rPr>
+        <w:t xml:space="preserve">If the amount of numbers is odd, then </w:t>
+      </w:r>
+      <w:r>
+        <w:rPr>
+          <w:rFonts w:cs="Consolas"/>
+          <w:b/>
+        </w:rPr>
+        <w:t xml:space="preserve">Bad Request </w:t>
+      </w:r>
+      <w:r>
+        <w:rPr>
+          <w:rFonts w:cs="Consolas"/>
+        </w:rPr>
+        <w:t>is sent.</w:t>
+      </w:r>
+    </w:p>
+    <w:p>
+      <w:pPr>
+        <w:pStyle w:val="ListParagraph"/>
+        <w:numPr>
+          <w:ilvl w:val="0"/>
+          <w:numId w:val="3"/>
+        </w:numPr>
+      </w:pPr>
+      <w:r>
+        <w:rPr>
+          <w:rFonts w:cs="Consolas"/>
+        </w:rPr>
+        <w:t xml:space="preserve">If the parameters following POST are not numbers, then </w:t>
+      </w:r>
+      <w:r>
+        <w:rPr>
+          <w:rFonts w:cs="Consolas"/>
+          <w:b/>
+        </w:rPr>
+        <w:t xml:space="preserve">Bad Request </w:t>
+      </w:r>
+      <w:r>
+        <w:rPr>
+          <w:rFonts w:cs="Consolas"/>
+        </w:rPr>
+        <w:t>will also be sent.</w:t>
+      </w:r>
+    </w:p>
+    <w:p>
+      <w:pPr>
+        <w:pStyle w:val="ListParagraph"/>
+        <w:numPr>
+          <w:ilvl w:val="0"/>
+          <w:numId w:val="3"/>
+        </w:numPr>
+      </w:pPr>
+      <w:r>
+        <w:rPr>
+          <w:rFonts w:cs="Consolas"/>
+        </w:rPr>
+        <w:t>If duplicate vertices are sent, the server will filter these. Clients should avoid sending them but they will not generate any errors. They w</w:t>
+      </w:r>
+      <w:r>
+        <w:rPr>
+          <w:rFonts w:cs="Consolas"/>
+        </w:rPr>
+        <w:t>ill be silently removed; so the client will not be notified.</w:t>
+      </w:r>
+    </w:p>
+    <w:p>
+      <w:pPr>
+        <w:rPr>
+          <w:rFonts w:cs="Consolas"/>
+        </w:rPr>
+      </w:pPr>
+    </w:p>
+    <w:p>
+      <w:r>
+        <w:rPr>
+          <w:rFonts w:cs="Consolas"/>
+        </w:rPr>
+        <w:t xml:space="preserve">In the event that no errors occur, then the server will reply with an </w:t>
+      </w:r>
+      <w:r>
+        <w:rPr>
+          <w:rFonts w:cs="Consolas"/>
+          <w:b/>
+        </w:rPr>
+        <w:t xml:space="preserve">OK </w:t>
+      </w:r>
+      <w:r>
+        <w:rPr>
+          <w:rFonts w:cs="Consolas"/>
+        </w:rPr>
+        <w:t xml:space="preserve">to </w:t>
+      </w:r>
+      <w:r>
+        <w:rPr>
+          <w:rFonts w:cs="Consolas"/>
+          <w:b/>
+        </w:rPr>
+        <w:t>POST</w:t>
+      </w:r>
+      <w:r>
+        <w:rPr>
+          <w:rFonts w:cs="Consolas"/>
+        </w:rPr>
+        <w:t xml:space="preserve"> messages. See the server documentation.</w:t>
+      </w:r>
+      <w:r>
+        <w:rPr>
+          <w:rFonts w:cs="Consolas"/>
+        </w:rPr>
+        <w:br/>
+      </w:r>
+    </w:p>
+    <w:p>
+      <w:r>
+        <w:br w:type="page"/>
+      </w:r>
+    </w:p>
+    <w:p>
+      <w:pPr>
+        <w:pStyle w:val="Heading3"/>
+      </w:pPr>
+      <w:bookmarkStart w:id="11" w:name="_Toc409903972"/>
+      <w:r>
+        <w:lastRenderedPageBreak/>
+        <w:t>Server</w:t>
+      </w:r>
       <w:bookmarkEnd w:id="11"/>
     </w:p>
+    <w:p/>
+    <w:p>
+      <w:r>
+        <w:t xml:space="preserve">The server will never send data unless it a </w:t>
+      </w:r>
+      <w:r>
+        <w:rPr>
+          <w:i/>
+        </w:rPr>
+        <w:t xml:space="preserve">response </w:t>
+      </w:r>
+      <w:r>
+        <w:t xml:space="preserve">to a </w:t>
+      </w:r>
+      <w:r>
+        <w:rPr>
+          <w:i/>
+        </w:rPr>
+        <w:t xml:space="preserve">request </w:t>
+      </w:r>
+      <w:r>
+        <w:t xml:space="preserve">from a client. The server can reply to both </w:t>
+      </w:r>
+      <w:r>
+        <w:rPr>
+          <w:b/>
+        </w:rPr>
+        <w:t xml:space="preserve">GET </w:t>
+      </w:r>
+      <w:r>
+        <w:t xml:space="preserve">and </w:t>
+      </w:r>
+      <w:r>
+        <w:rPr>
+          <w:b/>
+        </w:rPr>
+        <w:t xml:space="preserve">POST </w:t>
+      </w:r>
+      <w:r>
+        <w:t>requests.</w:t>
+      </w:r>
+    </w:p>
+    <w:p/>
+    <w:p>
+      <w:r>
+        <w:t>These are described below as they are separate, although format is similar. There is a single response which is sent in both cases in case of internal failure; it is documented later.</w:t>
+      </w:r>
+    </w:p>
+    <w:p/>
+    <w:p>
+      <w:pPr>
+        <w:pStyle w:val="Heading4"/>
+      </w:pPr>
+      <w:r>
+        <w:t>GET</w:t>
+      </w:r>
+    </w:p>
+    <w:p>
+      <w:pPr>
+        <w:rPr>
+          <w:b/>
+        </w:rPr>
+      </w:pPr>
+    </w:p>
+    <w:p>
+      <w:r>
+        <w:t xml:space="preserve">When a client sends a </w:t>
+      </w:r>
+      <w:r>
+        <w:rPr>
+          <w:b/>
+        </w:rPr>
+        <w:t>GET</w:t>
+      </w:r>
+      <w:r>
+        <w:rPr>
+          <w:b/>
+        </w:rPr>
+        <w:t xml:space="preserve"> </w:t>
+      </w:r>
+      <w:r>
+        <w:t xml:space="preserve">request, there are two possibilities: the request is valid or it is not. Thus, this section </w:t>
+      </w:r>
+      <w:r>
+        <w:t>is broken up into two sections.</w:t>
+      </w:r>
+    </w:p>
+    <w:p>
+      <w:pPr>
+        <w:pStyle w:val="Heading5"/>
+      </w:pPr>
+      <w:r>
+        <w:t>Valid Request</w:t>
+      </w:r>
+    </w:p>
+    <w:p/>
+    <w:p>
+      <w:r>
+        <w:t>When the request from the client has not invalided any of the structured rules, the request is valid. The response will be in the format of:</w:t>
+      </w:r>
+    </w:p>
+    <w:p/>
+    <w:p>
+      <w:pPr>
+        <w:rPr>
+          <w:rFonts w:ascii="Consolas" w:hAnsi="Consolas" w:cs="Consolas"/>
+        </w:rPr>
+      </w:pPr>
+      <w:r>
+        <w:rPr>
+          <w:rFonts w:ascii="Consolas" w:hAnsi="Consolas" w:cs="Consolas"/>
+        </w:rPr>
+        <w:t>200 OK</w:t>
+      </w:r>
+      <w:r>
+        <w:rPr>
+          <w:rFonts w:ascii="Consolas" w:hAnsi="Consolas" w:cs="Consolas"/>
+        </w:rPr>
+        <w:br/>
+        <w:t xml:space="preserve">&lt;Shapes: </w:t>
+      </w:r>
+      <w:r>
+        <w:rPr>
+          <w:rFonts w:ascii="Consolas" w:hAnsi="Consolas" w:cs="Consolas"/>
+        </w:rPr>
+        <w:t>[</w:t>
+      </w:r>
+      <w:r>
+        <w:rPr>
+          <w:rFonts w:ascii="Consolas" w:hAnsi="Consolas" w:cs="Consolas"/>
+        </w:rPr>
+        <w:t>{ Shape1, ... ShapeN}</w:t>
+      </w:r>
+      <w:r>
+        <w:rPr>
+          <w:rFonts w:ascii="Consolas" w:hAnsi="Consolas" w:cs="Consolas"/>
+        </w:rPr>
+        <w:t xml:space="preserve">] </w:t>
+      </w:r>
+      <w:r>
+        <w:rPr>
+          <w:rFonts w:ascii="Consolas" w:hAnsi="Consolas" w:cs="Consolas"/>
+        </w:rPr>
+        <w:t>&gt;</w:t>
+      </w:r>
+      <w:r>
+        <w:rPr>
+          <w:rFonts w:ascii="Consolas" w:hAnsi="Consolas" w:cs="Consolas"/>
+        </w:rPr>
+        <w:tab/>
+      </w:r>
+    </w:p>
+    <w:p/>
+    <w:p>
+      <w:r>
+        <w:rPr>
+          <w:b/>
+        </w:rPr>
+        <w:t>Shape1</w:t>
+      </w:r>
+      <w:r>
+        <w:rPr>
+          <w:b/>
+        </w:rPr>
+        <w:t xml:space="preserve">, Shape2 </w:t>
+      </w:r>
+      <w:r>
+        <w:t xml:space="preserve">are JSON formatted objects with a schema that is defined below. If there are no shapes to return, the JSON object will simply be an empty collection. For more information on the JSON specification, see </w:t>
+      </w:r>
+      <w:r>
+        <w:rPr>
+          <w:b/>
+        </w:rPr>
+        <w:t>RFC7159</w:t>
+      </w:r>
+      <w:r>
+        <w:rPr>
+          <w:b/>
+        </w:rPr>
+        <w:t xml:space="preserve"> </w:t>
+      </w:r>
+      <w:r>
+        <w:t>(</w:t>
+      </w:r>
+      <w:hyperlink r:id="rId9" w:history="1">
+        <w:r>
+          <w:rPr>
+            <w:rStyle w:val="Hyperlink"/>
+          </w:rPr>
+          <w:t>https://tools.ietf.</w:t>
+        </w:r>
+        <w:r>
+          <w:rPr>
+            <w:rStyle w:val="Hyperlink"/>
+          </w:rPr>
+          <w:t>o</w:t>
+        </w:r>
+        <w:r>
+          <w:rPr>
+            <w:rStyle w:val="Hyperlink"/>
+          </w:rPr>
+          <w:t>rg/html/rfc7159</w:t>
+        </w:r>
+      </w:hyperlink>
+      <w:r>
+        <w:t>)</w:t>
+      </w:r>
+      <w:r>
+        <w:t xml:space="preserve">. For each </w:t>
+      </w:r>
+      <w:r>
+        <w:rPr>
+          <w:b/>
+        </w:rPr>
+        <w:t xml:space="preserve">ShapeN, </w:t>
+      </w:r>
+      <w:r>
+        <w:t>a JSON object will exist in such the object looks like…</w:t>
+      </w:r>
+    </w:p>
+    <w:p>
+      <w:r>
+        <w:t xml:space="preserve"> </w:t>
+      </w:r>
+    </w:p>
+    <w:p>
+      <w:pPr>
+        <w:rPr>
+          <w:rFonts w:ascii="Consolas" w:hAnsi="Consolas" w:cs="Consolas"/>
+        </w:rPr>
+      </w:pPr>
+      <w:r>
+        <w:rPr>
+          <w:rFonts w:ascii="Consolas" w:hAnsi="Consolas" w:cs="Consolas"/>
+        </w:rPr>
+        <w:t>{</w:t>
+      </w:r>
+      <w:r>
+        <w:rPr>
+          <w:rFonts w:ascii="Consolas" w:hAnsi="Consolas" w:cs="Consolas"/>
+        </w:rPr>
+        <w:br/>
+      </w:r>
+      <w:r>
+        <w:rPr>
+          <w:rFonts w:ascii="Consolas" w:hAnsi="Consolas" w:cs="Consolas"/>
+        </w:rPr>
+        <w:t xml:space="preserve">   </w:t>
+      </w:r>
+      <w:r>
+        <w:rPr>
+          <w:rFonts w:ascii="Consolas" w:hAnsi="Consolas" w:cs="Consolas"/>
+        </w:rPr>
+        <w:t xml:space="preserve">(string) </w:t>
+      </w:r>
+      <w:r>
+        <w:rPr>
+          <w:rFonts w:ascii="Consolas" w:hAnsi="Consolas" w:cs="Consolas"/>
+        </w:rPr>
+        <w:t>shapeType: T | Q,</w:t>
+      </w:r>
+    </w:p>
+    <w:p>
+      <w:pPr>
+        <w:rPr>
+          <w:rFonts w:ascii="Consolas" w:hAnsi="Consolas" w:cs="Consolas"/>
+        </w:rPr>
+      </w:pPr>
+      <w:r>
+        <w:rPr>
+          <w:rFonts w:ascii="Consolas" w:hAnsi="Consolas" w:cs="Consolas"/>
+        </w:rPr>
+        <w:t xml:space="preserve">   </w:t>
+      </w:r>
+      <w:r>
+        <w:rPr>
+          <w:rFonts w:ascii="Consolas" w:hAnsi="Consolas" w:cs="Consolas"/>
+        </w:rPr>
+        <w:t xml:space="preserve">(array, number) </w:t>
+      </w:r>
+      <w:r>
+        <w:rPr>
+          <w:rFonts w:ascii="Consolas" w:hAnsi="Consolas" w:cs="Consolas"/>
+        </w:rPr>
+        <w:t>v</w:t>
+      </w:r>
+      <w:r>
+        <w:rPr>
+          <w:rFonts w:ascii="Consolas" w:hAnsi="Consolas" w:cs="Consolas"/>
+        </w:rPr>
+        <w:t>ertices: X_1 Y_1 .. X_N Y_N</w:t>
+      </w:r>
+      <w:r>
+        <w:rPr>
+          <w:rFonts w:ascii="Consolas" w:hAnsi="Consolas" w:cs="Consolas"/>
+        </w:rPr>
+        <w:t>,</w:t>
+      </w:r>
+    </w:p>
+    <w:p>
+      <w:pPr>
+        <w:rPr>
+          <w:rFonts w:ascii="Consolas" w:hAnsi="Consolas" w:cs="Consolas"/>
+        </w:rPr>
+      </w:pPr>
+      <w:r>
+        <w:rPr>
+          <w:rFonts w:ascii="Consolas" w:hAnsi="Consolas" w:cs="Consolas"/>
+        </w:rPr>
+        <w:t xml:space="preserve">   </w:t>
+      </w:r>
+      <w:r>
+        <w:rPr>
+          <w:rFonts w:ascii="Consolas" w:hAnsi="Consolas" w:cs="Consolas"/>
+        </w:rPr>
+        <w:t xml:space="preserve">(array, string) </w:t>
+      </w:r>
+      <w:r>
+        <w:rPr>
+          <w:rFonts w:ascii="Consolas" w:hAnsi="Consolas" w:cs="Consolas"/>
+        </w:rPr>
+        <w:t xml:space="preserve">properties: </w:t>
+      </w:r>
+      <w:r>
+        <w:rPr>
+          <w:rFonts w:ascii="Consolas" w:hAnsi="Consolas" w:cs="Consolas"/>
+        </w:rPr>
+        <w:t>[</w:t>
+      </w:r>
+      <w:r>
+        <w:rPr>
+          <w:rFonts w:ascii="Consolas" w:hAnsi="Consolas" w:cs="Consolas"/>
+        </w:rPr>
+        <w:t>ACUTE | RIGHT | SCALENE | SQUARE | RECTANGLE ...</w:t>
+      </w:r>
+      <w:r>
+        <w:rPr>
+          <w:rFonts w:ascii="Consolas" w:hAnsi="Consolas" w:cs="Consolas"/>
+        </w:rPr>
+        <w:t>]</w:t>
+      </w:r>
+      <w:r>
+        <w:rPr>
+          <w:rFonts w:ascii="Consolas" w:hAnsi="Consolas" w:cs="Consolas"/>
+        </w:rPr>
+        <w:t xml:space="preserve"> </w:t>
+      </w:r>
+      <w:r>
+        <w:rPr>
+          <w:rFonts w:ascii="Consolas" w:hAnsi="Consolas" w:cs="Consolas"/>
+        </w:rPr>
+        <w:br/>
+        <w:t xml:space="preserve">    (number) occurrences: n </w:t>
+      </w:r>
+    </w:p>
+    <w:p>
+      <w:pPr>
+        <w:rPr>
+          <w:rFonts w:ascii="Consolas" w:hAnsi="Consolas" w:cs="Consolas"/>
+        </w:rPr>
+      </w:pPr>
+      <w:r>
+        <w:rPr>
+          <w:rFonts w:ascii="Consolas" w:hAnsi="Consolas" w:cs="Consolas"/>
+        </w:rPr>
+        <w:t>}</w:t>
+      </w:r>
+    </w:p>
+    <w:p/>
+    <w:p>
+      <w:r>
+        <w:rPr>
+          <w:b/>
+        </w:rPr>
+        <w:t xml:space="preserve">Note: </w:t>
+      </w:r>
+      <w:r>
+        <w:t xml:space="preserve">Properties can assume any of the supported </w:t>
+      </w:r>
+      <w:r>
+        <w:rPr>
+          <w:b/>
+        </w:rPr>
+        <w:t xml:space="preserve">Type </w:t>
+      </w:r>
+      <w:r>
+        <w:t>filters provided by the client, and contain multiple values. These values are strings within a JSON array (</w:t>
+      </w:r>
+      <w:r>
+        <w:rPr>
+          <w:b/>
+        </w:rPr>
+        <w:t>RFC 7159, Section 5</w:t>
+      </w:r>
+      <w:r>
+        <w:rPr>
+          <w:b/>
+        </w:rPr>
+        <w:t xml:space="preserve">). </w:t>
+      </w:r>
+      <w:r>
+        <w:t>As shown above, the same is roughly true for the vertices.</w:t>
+      </w:r>
+    </w:p>
+    <w:p>
+      <w:bookmarkStart w:id="12" w:name="_GoBack"/>
+      <w:bookmarkEnd w:id="12"/>
+    </w:p>
+    <w:p>
+      <w:pPr>
+        <w:pStyle w:val="Heading5"/>
+      </w:pPr>
+      <w:r>
+        <w:t>Invalid Request</w:t>
+      </w:r>
+    </w:p>
     <w:sectPr>
-      <w:footerReference w:type="default" r:id="rId9"/>
+      <w:footerReference w:type="default" r:id="rId10"/>
       <w:pgSz w:w="12240" w:h="15840"/>
       <w:pgMar w:top="1440" w:right="1440" w:bottom="1440" w:left="1440" w:header="720" w:footer="720" w:gutter="0"/>
       <w:cols w:space="720"/>
@@ -2985,7 +3616,7 @@
           <w:rPr>
             <w:noProof/>
           </w:rPr>
-          <w:t>7</w:t>
+          <w:t>8</w:t>
         </w:r>
         <w:r>
           <w:rPr>
@@ -3251,11 +3882,127 @@
       </w:rPr>
     </w:lvl>
   </w:abstractNum>
+  <w:abstractNum w:abstractNumId="2">
+    <w:nsid w:val="52E72517"/>
+    <w:multiLevelType w:val="hybridMultilevel"/>
+    <w:tmpl w:val="34840EF8"/>
+    <w:lvl w:ilvl="0" w:tplc="04090001">
+      <w:start w:val="1"/>
+      <w:numFmt w:val="bullet"/>
+      <w:lvlText w:val=""/>
+      <w:lvlJc w:val="left"/>
+      <w:pPr>
+        <w:ind w:left="720" w:hanging="360"/>
+      </w:pPr>
+      <w:rPr>
+        <w:rFonts w:ascii="Symbol" w:hAnsi="Symbol" w:hint="default"/>
+      </w:rPr>
+    </w:lvl>
+    <w:lvl w:ilvl="1" w:tplc="04090003" w:tentative="1">
+      <w:start w:val="1"/>
+      <w:numFmt w:val="bullet"/>
+      <w:lvlText w:val="o"/>
+      <w:lvlJc w:val="left"/>
+      <w:pPr>
+        <w:ind w:left="1440" w:hanging="360"/>
+      </w:pPr>
+      <w:rPr>
+        <w:rFonts w:ascii="Courier New" w:hAnsi="Courier New" w:cs="Courier New" w:hint="default"/>
+      </w:rPr>
+    </w:lvl>
+    <w:lvl w:ilvl="2" w:tplc="04090005" w:tentative="1">
+      <w:start w:val="1"/>
+      <w:numFmt w:val="bullet"/>
+      <w:lvlText w:val=""/>
+      <w:lvlJc w:val="left"/>
+      <w:pPr>
+        <w:ind w:left="2160" w:hanging="360"/>
+      </w:pPr>
+      <w:rPr>
+        <w:rFonts w:ascii="Wingdings" w:hAnsi="Wingdings" w:hint="default"/>
+      </w:rPr>
+    </w:lvl>
+    <w:lvl w:ilvl="3" w:tplc="04090001" w:tentative="1">
+      <w:start w:val="1"/>
+      <w:numFmt w:val="bullet"/>
+      <w:lvlText w:val=""/>
+      <w:lvlJc w:val="left"/>
+      <w:pPr>
+        <w:ind w:left="2880" w:hanging="360"/>
+      </w:pPr>
+      <w:rPr>
+        <w:rFonts w:ascii="Symbol" w:hAnsi="Symbol" w:hint="default"/>
+      </w:rPr>
+    </w:lvl>
+    <w:lvl w:ilvl="4" w:tplc="04090003" w:tentative="1">
+      <w:start w:val="1"/>
+      <w:numFmt w:val="bullet"/>
+      <w:lvlText w:val="o"/>
+      <w:lvlJc w:val="left"/>
+      <w:pPr>
+        <w:ind w:left="3600" w:hanging="360"/>
+      </w:pPr>
+      <w:rPr>
+        <w:rFonts w:ascii="Courier New" w:hAnsi="Courier New" w:cs="Courier New" w:hint="default"/>
+      </w:rPr>
+    </w:lvl>
+    <w:lvl w:ilvl="5" w:tplc="04090005" w:tentative="1">
+      <w:start w:val="1"/>
+      <w:numFmt w:val="bullet"/>
+      <w:lvlText w:val=""/>
+      <w:lvlJc w:val="left"/>
+      <w:pPr>
+        <w:ind w:left="4320" w:hanging="360"/>
+      </w:pPr>
+      <w:rPr>
+        <w:rFonts w:ascii="Wingdings" w:hAnsi="Wingdings" w:hint="default"/>
+      </w:rPr>
+    </w:lvl>
+    <w:lvl w:ilvl="6" w:tplc="04090001" w:tentative="1">
+      <w:start w:val="1"/>
+      <w:numFmt w:val="bullet"/>
+      <w:lvlText w:val=""/>
+      <w:lvlJc w:val="left"/>
+      <w:pPr>
+        <w:ind w:left="5040" w:hanging="360"/>
+      </w:pPr>
+      <w:rPr>
+        <w:rFonts w:ascii="Symbol" w:hAnsi="Symbol" w:hint="default"/>
+      </w:rPr>
+    </w:lvl>
+    <w:lvl w:ilvl="7" w:tplc="04090003" w:tentative="1">
+      <w:start w:val="1"/>
+      <w:numFmt w:val="bullet"/>
+      <w:lvlText w:val="o"/>
+      <w:lvlJc w:val="left"/>
+      <w:pPr>
+        <w:ind w:left="5760" w:hanging="360"/>
+      </w:pPr>
+      <w:rPr>
+        <w:rFonts w:ascii="Courier New" w:hAnsi="Courier New" w:cs="Courier New" w:hint="default"/>
+      </w:rPr>
+    </w:lvl>
+    <w:lvl w:ilvl="8" w:tplc="04090005" w:tentative="1">
+      <w:start w:val="1"/>
+      <w:numFmt w:val="bullet"/>
+      <w:lvlText w:val=""/>
+      <w:lvlJc w:val="left"/>
+      <w:pPr>
+        <w:ind w:left="6480" w:hanging="360"/>
+      </w:pPr>
+      <w:rPr>
+        <w:rFonts w:ascii="Wingdings" w:hAnsi="Wingdings" w:hint="default"/>
+      </w:rPr>
+    </w:lvl>
+  </w:abstractNum>
   <w:num w:numId="1">
     <w:abstractNumId w:val="1"/>
   </w:num>
   <w:num w:numId="2">
     <w:abstractNumId w:val="0"/>
+  </w:num>
+  <w:num w:numId="3">
+    <w:abstractNumId w:val="2"/>
   </w:num>
 </w:numbering>
 </file>
@@ -3495,7 +4242,6 @@
     <w:next w:val="Normal"/>
     <w:link w:val="Heading4Char"/>
     <w:uiPriority w:val="9"/>
-    <w:semiHidden/>
     <w:unhideWhenUsed/>
     <w:qFormat/>
     <w:rsid w:val="00177942"/>
@@ -3517,7 +4263,6 @@
     <w:next w:val="Normal"/>
     <w:link w:val="Heading5Char"/>
     <w:uiPriority w:val="9"/>
-    <w:semiHidden/>
     <w:unhideWhenUsed/>
     <w:qFormat/>
     <w:rsid w:val="00177942"/>
@@ -3695,7 +4440,6 @@
     <w:basedOn w:val="DefaultParagraphFont"/>
     <w:link w:val="Heading4"/>
     <w:uiPriority w:val="9"/>
-    <w:semiHidden/>
     <w:rsid w:val="00177942"/>
     <w:rPr>
       <w:b/>
@@ -3709,7 +4453,6 @@
     <w:basedOn w:val="DefaultParagraphFont"/>
     <w:link w:val="Heading5"/>
     <w:uiPriority w:val="9"/>
-    <w:semiHidden/>
     <w:rsid w:val="00177942"/>
     <w:rPr>
       <w:b/>
@@ -4126,6 +4869,18 @@
       <w:spacing w:after="100"/>
       <w:ind w:left="480"/>
     </w:pPr>
+  </w:style>
+  <w:style w:type="character" w:styleId="FollowedHyperlink">
+    <w:name w:val="FollowedHyperlink"/>
+    <w:basedOn w:val="DefaultParagraphFont"/>
+    <w:uiPriority w:val="99"/>
+    <w:semiHidden/>
+    <w:unhideWhenUsed/>
+    <w:rsid w:val="00FE6AEB"/>
+    <w:rPr>
+      <w:color w:val="800080" w:themeColor="followedHyperlink"/>
+      <w:u w:val="single"/>
+    </w:rPr>
   </w:style>
 </w:styles>
 </file>
@@ -4365,7 +5120,6 @@
     <w:next w:val="Normal"/>
     <w:link w:val="Heading4Char"/>
     <w:uiPriority w:val="9"/>
-    <w:semiHidden/>
     <w:unhideWhenUsed/>
     <w:qFormat/>
     <w:rsid w:val="00177942"/>
@@ -4387,7 +5141,6 @@
     <w:next w:val="Normal"/>
     <w:link w:val="Heading5Char"/>
     <w:uiPriority w:val="9"/>
-    <w:semiHidden/>
     <w:unhideWhenUsed/>
     <w:qFormat/>
     <w:rsid w:val="00177942"/>
@@ -4565,7 +5318,6 @@
     <w:basedOn w:val="DefaultParagraphFont"/>
     <w:link w:val="Heading4"/>
     <w:uiPriority w:val="9"/>
-    <w:semiHidden/>
     <w:rsid w:val="00177942"/>
     <w:rPr>
       <w:b/>
@@ -4579,7 +5331,6 @@
     <w:basedOn w:val="DefaultParagraphFont"/>
     <w:link w:val="Heading5"/>
     <w:uiPriority w:val="9"/>
-    <w:semiHidden/>
     <w:rsid w:val="00177942"/>
     <w:rPr>
       <w:b/>
@@ -4996,6 +5747,18 @@
       <w:spacing w:after="100"/>
       <w:ind w:left="480"/>
     </w:pPr>
+  </w:style>
+  <w:style w:type="character" w:styleId="FollowedHyperlink">
+    <w:name w:val="FollowedHyperlink"/>
+    <w:basedOn w:val="DefaultParagraphFont"/>
+    <w:uiPriority w:val="99"/>
+    <w:semiHidden/>
+    <w:unhideWhenUsed/>
+    <w:rsid w:val="00FE6AEB"/>
+    <w:rPr>
+      <w:color w:val="800080" w:themeColor="followedHyperlink"/>
+      <w:u w:val="single"/>
+    </w:rPr>
   </w:style>
 </w:styles>
 </file>
@@ -5290,7 +6053,7 @@
 </file>
 
 <file path=customXml/itemProps1.xml><?xml version="1.0" encoding="utf-8"?>
-<ds:datastoreItem xmlns:ds="http://schemas.openxmlformats.org/officeDocument/2006/customXml" ds:itemID="{17638E19-3C84-4286-AE71-1666636D272F}">
+<ds:datastoreItem xmlns:ds="http://schemas.openxmlformats.org/officeDocument/2006/customXml" ds:itemID="{09FC0D0C-53ED-40C1-BBEC-3E450A600C0D}">
   <ds:schemaRefs>
     <ds:schemaRef ds:uri="http://schemas.openxmlformats.org/officeDocument/2006/bibliography"/>
   </ds:schemaRefs>

</xml_diff>

<commit_message>
Updated RFC with some exceptional cases
</commit_message>
<xml_diff>
--- a/Quadrilateral and Triangle Transfer Protocol.docx
+++ b/Quadrilateral and Triangle Transfer Protocol.docx
@@ -9,7 +9,7 @@
           <w:rStyle w:val="SubtleEmphasis"/>
         </w:rPr>
       </w:pPr>
-      <w:bookmarkStart w:id="0" w:name="_Toc409903961"/>
+      <w:bookmarkStart w:id="0" w:name="_Toc409905181"/>
       <w:r>
         <w:rPr>
           <w:rStyle w:val="SubtleEmphasis"/>
@@ -23,7 +23,7 @@
       <w:pPr>
         <w:pStyle w:val="Heading1"/>
       </w:pPr>
-      <w:bookmarkStart w:id="1" w:name="_Toc409903962"/>
+      <w:bookmarkStart w:id="1" w:name="_Toc409905182"/>
       <w:r>
         <w:t>Status of Memo</w:t>
       </w:r>
@@ -84,7 +84,7 @@
           <w:r>
             <w:fldChar w:fldCharType="separate"/>
           </w:r>
-          <w:hyperlink w:anchor="_Toc409903961" w:history="1">
+          <w:hyperlink w:anchor="_Toc409905181" w:history="1">
             <w:r>
               <w:rPr>
                 <w:rStyle w:val="Hyperlink"/>
@@ -112,7 +112,7 @@
                 <w:noProof/>
                 <w:webHidden/>
               </w:rPr>
-              <w:instrText xml:space="preserve"> PAGEREF _Toc409903961 \h </w:instrText>
+              <w:instrText xml:space="preserve"> PAGEREF _Toc409905181 \h </w:instrText>
             </w:r>
             <w:r>
               <w:rPr>
@@ -156,7 +156,7 @@
               <w:szCs w:val="22"/>
             </w:rPr>
           </w:pPr>
-          <w:hyperlink w:anchor="_Toc409903962" w:history="1">
+          <w:hyperlink w:anchor="_Toc409905182" w:history="1">
             <w:r>
               <w:rPr>
                 <w:rStyle w:val="Hyperlink"/>
@@ -183,7 +183,7 @@
                 <w:noProof/>
                 <w:webHidden/>
               </w:rPr>
-              <w:instrText xml:space="preserve"> PAGEREF _Toc409903962 \h </w:instrText>
+              <w:instrText xml:space="preserve"> PAGEREF _Toc409905182 \h </w:instrText>
             </w:r>
             <w:r>
               <w:rPr>
@@ -227,7 +227,7 @@
               <w:szCs w:val="22"/>
             </w:rPr>
           </w:pPr>
-          <w:hyperlink w:anchor="_Toc409903963" w:history="1">
+          <w:hyperlink w:anchor="_Toc409905183" w:history="1">
             <w:r>
               <w:rPr>
                 <w:rStyle w:val="Hyperlink"/>
@@ -254,7 +254,7 @@
                 <w:noProof/>
                 <w:webHidden/>
               </w:rPr>
-              <w:instrText xml:space="preserve"> PAGEREF _Toc409903963 \h </w:instrText>
+              <w:instrText xml:space="preserve"> PAGEREF _Toc409905183 \h </w:instrText>
             </w:r>
             <w:r>
               <w:rPr>
@@ -298,7 +298,7 @@
               <w:szCs w:val="22"/>
             </w:rPr>
           </w:pPr>
-          <w:hyperlink w:anchor="_Toc409903964" w:history="1">
+          <w:hyperlink w:anchor="_Toc409905184" w:history="1">
             <w:r>
               <w:rPr>
                 <w:rStyle w:val="Hyperlink"/>
@@ -325,7 +325,7 @@
                 <w:noProof/>
                 <w:webHidden/>
               </w:rPr>
-              <w:instrText xml:space="preserve"> PAGEREF _Toc409903964 \h </w:instrText>
+              <w:instrText xml:space="preserve"> PAGEREF _Toc409905184 \h </w:instrText>
             </w:r>
             <w:r>
               <w:rPr>
@@ -369,7 +369,7 @@
               <w:szCs w:val="22"/>
             </w:rPr>
           </w:pPr>
-          <w:hyperlink w:anchor="_Toc409903965" w:history="1">
+          <w:hyperlink w:anchor="_Toc409905185" w:history="1">
             <w:r>
               <w:rPr>
                 <w:rStyle w:val="Hyperlink"/>
@@ -396,7 +396,7 @@
                 <w:noProof/>
                 <w:webHidden/>
               </w:rPr>
-              <w:instrText xml:space="preserve"> PAGEREF _Toc409903965 \h </w:instrText>
+              <w:instrText xml:space="preserve"> PAGEREF _Toc409905185 \h </w:instrText>
             </w:r>
             <w:r>
               <w:rPr>
@@ -440,7 +440,7 @@
               <w:szCs w:val="22"/>
             </w:rPr>
           </w:pPr>
-          <w:hyperlink w:anchor="_Toc409903966" w:history="1">
+          <w:hyperlink w:anchor="_Toc409905186" w:history="1">
             <w:r>
               <w:rPr>
                 <w:rStyle w:val="Hyperlink"/>
@@ -467,7 +467,7 @@
                 <w:noProof/>
                 <w:webHidden/>
               </w:rPr>
-              <w:instrText xml:space="preserve"> PAGEREF _Toc409903966 \h </w:instrText>
+              <w:instrText xml:space="preserve"> PAGEREF _Toc409905186 \h </w:instrText>
             </w:r>
             <w:r>
               <w:rPr>
@@ -511,7 +511,7 @@
               <w:szCs w:val="22"/>
             </w:rPr>
           </w:pPr>
-          <w:hyperlink w:anchor="_Toc409903967" w:history="1">
+          <w:hyperlink w:anchor="_Toc409905187" w:history="1">
             <w:r>
               <w:rPr>
                 <w:rStyle w:val="Hyperlink"/>
@@ -538,7 +538,7 @@
                 <w:noProof/>
                 <w:webHidden/>
               </w:rPr>
-              <w:instrText xml:space="preserve"> PAGEREF _Toc409903967 \h </w:instrText>
+              <w:instrText xml:space="preserve"> PAGEREF _Toc409905187 \h </w:instrText>
             </w:r>
             <w:r>
               <w:rPr>
@@ -582,7 +582,7 @@
               <w:szCs w:val="22"/>
             </w:rPr>
           </w:pPr>
-          <w:hyperlink w:anchor="_Toc409903968" w:history="1">
+          <w:hyperlink w:anchor="_Toc409905188" w:history="1">
             <w:r>
               <w:rPr>
                 <w:rStyle w:val="Hyperlink"/>
@@ -609,7 +609,7 @@
                 <w:noProof/>
                 <w:webHidden/>
               </w:rPr>
-              <w:instrText xml:space="preserve"> PAGEREF _Toc409903968 \h </w:instrText>
+              <w:instrText xml:space="preserve"> PAGEREF _Toc409905188 \h </w:instrText>
             </w:r>
             <w:r>
               <w:rPr>
@@ -653,7 +653,7 @@
               <w:szCs w:val="22"/>
             </w:rPr>
           </w:pPr>
-          <w:hyperlink w:anchor="_Toc409903969" w:history="1">
+          <w:hyperlink w:anchor="_Toc409905189" w:history="1">
             <w:r>
               <w:rPr>
                 <w:rStyle w:val="Hyperlink"/>
@@ -680,7 +680,7 @@
                 <w:noProof/>
                 <w:webHidden/>
               </w:rPr>
-              <w:instrText xml:space="preserve"> PAGEREF _Toc409903969 \h </w:instrText>
+              <w:instrText xml:space="preserve"> PAGEREF _Toc409905189 \h </w:instrText>
             </w:r>
             <w:r>
               <w:rPr>
@@ -724,7 +724,7 @@
               <w:szCs w:val="22"/>
             </w:rPr>
           </w:pPr>
-          <w:hyperlink w:anchor="_Toc409903970" w:history="1">
+          <w:hyperlink w:anchor="_Toc409905190" w:history="1">
             <w:r>
               <w:rPr>
                 <w:rStyle w:val="Hyperlink"/>
@@ -751,7 +751,7 @@
                 <w:noProof/>
                 <w:webHidden/>
               </w:rPr>
-              <w:instrText xml:space="preserve"> PAGEREF _Toc409903970 \h </w:instrText>
+              <w:instrText xml:space="preserve"> PAGEREF _Toc409905190 \h </w:instrText>
             </w:r>
             <w:r>
               <w:rPr>
@@ -795,7 +795,7 @@
               <w:szCs w:val="22"/>
             </w:rPr>
           </w:pPr>
-          <w:hyperlink w:anchor="_Toc409903971" w:history="1">
+          <w:hyperlink w:anchor="_Toc409905191" w:history="1">
             <w:r>
               <w:rPr>
                 <w:rStyle w:val="Hyperlink"/>
@@ -822,7 +822,7 @@
                 <w:noProof/>
                 <w:webHidden/>
               </w:rPr>
-              <w:instrText xml:space="preserve"> PAGEREF _Toc409903971 \h </w:instrText>
+              <w:instrText xml:space="preserve"> PAGEREF _Toc409905191 \h </w:instrText>
             </w:r>
             <w:r>
               <w:rPr>
@@ -866,7 +866,7 @@
               <w:szCs w:val="22"/>
             </w:rPr>
           </w:pPr>
-          <w:hyperlink w:anchor="_Toc409903972" w:history="1">
+          <w:hyperlink w:anchor="_Toc409905192" w:history="1">
             <w:r>
               <w:rPr>
                 <w:rStyle w:val="Hyperlink"/>
@@ -893,7 +893,7 @@
                 <w:noProof/>
                 <w:webHidden/>
               </w:rPr>
-              <w:instrText xml:space="preserve"> PAGEREF _Toc409903972 \h </w:instrText>
+              <w:instrText xml:space="preserve"> PAGEREF _Toc409905192 \h </w:instrText>
             </w:r>
             <w:r>
               <w:rPr>
@@ -945,7 +945,7 @@
       <w:pPr>
         <w:pStyle w:val="Heading1"/>
       </w:pPr>
-      <w:bookmarkStart w:id="2" w:name="_Toc409903963"/>
+      <w:bookmarkStart w:id="2" w:name="_Toc409905183"/>
       <w:r>
         <w:lastRenderedPageBreak/>
         <w:t>Introduction</w:t>
@@ -957,7 +957,7 @@
       <w:pPr>
         <w:pStyle w:val="Heading2"/>
       </w:pPr>
-      <w:bookmarkStart w:id="3" w:name="_Toc409903964"/>
+      <w:bookmarkStart w:id="3" w:name="_Toc409905184"/>
       <w:r>
         <w:t>Purpose</w:t>
       </w:r>
@@ -1040,7 +1040,7 @@
       <w:pPr>
         <w:pStyle w:val="Heading2"/>
       </w:pPr>
-      <w:bookmarkStart w:id="4" w:name="_Toc409903965"/>
+      <w:bookmarkStart w:id="4" w:name="_Toc409905185"/>
       <w:r>
         <w:t>Terminology</w:t>
       </w:r>
@@ -1266,16 +1266,23 @@
           <w:i/>
         </w:rPr>
       </w:pPr>
-      <w:r>
+    </w:p>
+    <w:p>
+      <w:pPr>
         <w:rPr>
           <w:i/>
         </w:rPr>
+      </w:pPr>
+      <w:r>
+        <w:rPr>
+          <w:i/>
+        </w:rPr>
+        <w:lastRenderedPageBreak/>
         <w:t>Filter</w:t>
       </w:r>
     </w:p>
     <w:p>
       <w:r>
-        <w:lastRenderedPageBreak/>
         <w:tab/>
         <w:t>A filter is a set of rules used to aid in the querying of</w:t>
       </w:r>
@@ -1411,7 +1418,7 @@
       <w:pPr>
         <w:pStyle w:val="Heading1"/>
       </w:pPr>
-      <w:bookmarkStart w:id="5" w:name="_Toc409903966"/>
+      <w:bookmarkStart w:id="5" w:name="_Toc409905186"/>
       <w:r>
         <w:t>Protocol Constraints and Parameters</w:t>
       </w:r>
@@ -1422,7 +1429,7 @@
       <w:pPr>
         <w:pStyle w:val="Heading2"/>
       </w:pPr>
-      <w:bookmarkStart w:id="6" w:name="_Toc409903967"/>
+      <w:bookmarkStart w:id="6" w:name="_Toc409905187"/>
       <w:r>
         <w:t>Sockets</w:t>
       </w:r>
@@ -1500,7 +1507,6 @@
         <w:rPr>
           <w:i/>
         </w:rPr>
-        <w:lastRenderedPageBreak/>
         <w:t xml:space="preserve">Examples: </w:t>
       </w:r>
       <w:r>
@@ -1512,7 +1518,7 @@
       <w:pPr>
         <w:pStyle w:val="Heading2"/>
       </w:pPr>
-      <w:bookmarkStart w:id="7" w:name="_Toc409903968"/>
+      <w:bookmarkStart w:id="7" w:name="_Toc409905188"/>
       <w:r>
         <w:t>Encoding</w:t>
       </w:r>
@@ -1532,7 +1538,7 @@
       <w:pPr>
         <w:pStyle w:val="Heading2"/>
       </w:pPr>
-      <w:bookmarkStart w:id="8" w:name="_Toc409903969"/>
+      <w:bookmarkStart w:id="8" w:name="_Toc409905189"/>
       <w:r>
         <w:t>Notation</w:t>
       </w:r>
@@ -1769,7 +1775,7 @@
       <w:pPr>
         <w:pStyle w:val="Heading2"/>
       </w:pPr>
-      <w:bookmarkStart w:id="9" w:name="_Toc409903970"/>
+      <w:bookmarkStart w:id="9" w:name="_Toc409905190"/>
       <w:r>
         <w:lastRenderedPageBreak/>
         <w:t>Protocol</w:t>
@@ -1873,11 +1879,19 @@
         </w:rPr>
         <w:t xml:space="preserve"> </w:t>
       </w:r>
-      <w:r>
-        <w:rPr>
-          <w:rFonts w:ascii="Consolas" w:hAnsi="Consolas" w:cs="Consolas"/>
-        </w:rPr>
-        <w:t>HeaderN]</w:t>
+      <w:proofErr w:type="spellStart"/>
+      <w:r>
+        <w:rPr>
+          <w:rFonts w:ascii="Consolas" w:hAnsi="Consolas" w:cs="Consolas"/>
+        </w:rPr>
+        <w:t>HeaderN</w:t>
+      </w:r>
+      <w:proofErr w:type="spellEnd"/>
+      <w:r>
+        <w:rPr>
+          <w:rFonts w:ascii="Consolas" w:hAnsi="Consolas" w:cs="Consolas"/>
+        </w:rPr>
+        <w:t>]</w:t>
       </w:r>
       <w:r>
         <w:rPr>
@@ -2047,7 +2061,7 @@
       <w:pPr>
         <w:pStyle w:val="Heading3"/>
       </w:pPr>
-      <w:bookmarkStart w:id="10" w:name="_Toc409903971"/>
+      <w:bookmarkStart w:id="10" w:name="_Toc409905191"/>
       <w:r>
         <w:t>Client</w:t>
       </w:r>
@@ -2095,7 +2109,15 @@
         <w:t xml:space="preserve">Note: </w:t>
       </w:r>
       <w:r>
-        <w:t xml:space="preserve">If a mandatory field Is omitted, then the server will generate an error of type </w:t>
+        <w:t xml:space="preserve">If a mandatory field </w:t>
+      </w:r>
+      <w:proofErr w:type="gramStart"/>
+      <w:r>
+        <w:t>Is</w:t>
+      </w:r>
+      <w:proofErr w:type="gramEnd"/>
+      <w:r>
+        <w:t xml:space="preserve"> omitted, then the server will generate an error of type </w:t>
       </w:r>
       <w:r>
         <w:rPr>
@@ -2143,6 +2165,18 @@
       </w:r>
       <w:r>
         <w:t xml:space="preserve"> the following</w:t>
+      </w:r>
+      <w:r>
+        <w:t xml:space="preserve">. (Note: Even though line breaks are inserted for readability here, they do not exist unless a </w:t>
+      </w:r>
+      <w:r>
+        <w:rPr>
+          <w:rFonts w:ascii="Consolas" w:hAnsi="Consolas" w:cs="Consolas"/>
+        </w:rPr>
+        <w:t>CRLF</w:t>
+      </w:r>
+      <w:r>
+        <w:t xml:space="preserve"> is specified.)</w:t>
       </w:r>
       <w:r>
         <w:br/>
@@ -2304,7 +2338,49 @@
         <w:rPr>
           <w:rFonts w:ascii="Consolas" w:hAnsi="Consolas" w:cs="Consolas"/>
         </w:rPr>
-        <w:t xml:space="preserve"> x_1 y_1 .. x_n y_n </w:t>
+        <w:t xml:space="preserve"> x_1 y_</w:t>
+      </w:r>
+      <w:proofErr w:type="gramStart"/>
+      <w:r>
+        <w:rPr>
+          <w:rFonts w:ascii="Consolas" w:hAnsi="Consolas" w:cs="Consolas"/>
+        </w:rPr>
+        <w:t>1 ..</w:t>
+      </w:r>
+      <w:proofErr w:type="gramEnd"/>
+      <w:r>
+        <w:rPr>
+          <w:rFonts w:ascii="Consolas" w:hAnsi="Consolas" w:cs="Consolas"/>
+        </w:rPr>
+        <w:t xml:space="preserve"> </w:t>
+      </w:r>
+      <w:proofErr w:type="spellStart"/>
+      <w:r>
+        <w:rPr>
+          <w:rFonts w:ascii="Consolas" w:hAnsi="Consolas" w:cs="Consolas"/>
+        </w:rPr>
+        <w:t>x_n</w:t>
+      </w:r>
+      <w:proofErr w:type="spellEnd"/>
+      <w:r>
+        <w:rPr>
+          <w:rFonts w:ascii="Consolas" w:hAnsi="Consolas" w:cs="Consolas"/>
+        </w:rPr>
+        <w:t xml:space="preserve"> </w:t>
+      </w:r>
+      <w:proofErr w:type="spellStart"/>
+      <w:r>
+        <w:rPr>
+          <w:rFonts w:ascii="Consolas" w:hAnsi="Consolas" w:cs="Consolas"/>
+        </w:rPr>
+        <w:t>y_n</w:t>
+      </w:r>
+      <w:proofErr w:type="spellEnd"/>
+      <w:r>
+        <w:rPr>
+          <w:rFonts w:ascii="Consolas" w:hAnsi="Consolas" w:cs="Consolas"/>
+        </w:rPr>
+        <w:t xml:space="preserve"> </w:t>
       </w:r>
       <w:r>
         <w:rPr>
@@ -2356,7 +2432,6 @@
         </w:numPr>
       </w:pPr>
       <w:r>
-        <w:lastRenderedPageBreak/>
         <w:t>Shape Qualifier i</w:t>
       </w:r>
       <w:r>
@@ -2766,6 +2841,7 @@
         <w:ind w:left="1440"/>
       </w:pPr>
       <w:r>
+        <w:lastRenderedPageBreak/>
         <w:br/>
         <w:t xml:space="preserve">If a property is not supported, a </w:t>
       </w:r>
@@ -2807,8 +2883,30 @@
         <w:rPr>
           <w:rFonts w:ascii="Consolas" w:hAnsi="Consolas" w:cs="Consolas"/>
         </w:rPr>
-        <w:t>x_1 y_1 .. x_n y_n</w:t>
-      </w:r>
+        <w:t xml:space="preserve">x_1 y_1 .. </w:t>
+      </w:r>
+      <w:proofErr w:type="spellStart"/>
+      <w:r>
+        <w:rPr>
+          <w:rFonts w:ascii="Consolas" w:hAnsi="Consolas" w:cs="Consolas"/>
+        </w:rPr>
+        <w:t>x_n</w:t>
+      </w:r>
+      <w:proofErr w:type="spellEnd"/>
+      <w:r>
+        <w:rPr>
+          <w:rFonts w:ascii="Consolas" w:hAnsi="Consolas" w:cs="Consolas"/>
+        </w:rPr>
+        <w:t xml:space="preserve"> </w:t>
+      </w:r>
+      <w:proofErr w:type="spellStart"/>
+      <w:r>
+        <w:rPr>
+          <w:rFonts w:ascii="Consolas" w:hAnsi="Consolas" w:cs="Consolas"/>
+        </w:rPr>
+        <w:t>y_n</w:t>
+      </w:r>
+      <w:proofErr w:type="spellEnd"/>
       <w:r>
         <w:rPr>
           <w:rFonts w:ascii="Consolas" w:hAnsi="Consolas" w:cs="Consolas"/>
@@ -2822,7 +2920,35 @@
         <w:rPr>
           <w:rFonts w:ascii="Consolas" w:hAnsi="Consolas" w:cs="Consolas"/>
         </w:rPr>
-        <w:t>(X_i, Y_i)</w:t>
+        <w:t>(</w:t>
+      </w:r>
+      <w:proofErr w:type="spellStart"/>
+      <w:r>
+        <w:rPr>
+          <w:rFonts w:ascii="Consolas" w:hAnsi="Consolas" w:cs="Consolas"/>
+        </w:rPr>
+        <w:t>X_i</w:t>
+      </w:r>
+      <w:proofErr w:type="spellEnd"/>
+      <w:r>
+        <w:rPr>
+          <w:rFonts w:ascii="Consolas" w:hAnsi="Consolas" w:cs="Consolas"/>
+        </w:rPr>
+        <w:t xml:space="preserve">, </w:t>
+      </w:r>
+      <w:proofErr w:type="spellStart"/>
+      <w:r>
+        <w:rPr>
+          <w:rFonts w:ascii="Consolas" w:hAnsi="Consolas" w:cs="Consolas"/>
+        </w:rPr>
+        <w:t>Y_i</w:t>
+      </w:r>
+      <w:proofErr w:type="spellEnd"/>
+      <w:r>
+        <w:rPr>
+          <w:rFonts w:ascii="Consolas" w:hAnsi="Consolas" w:cs="Consolas"/>
+        </w:rPr>
+        <w:t>)</w:t>
       </w:r>
       <w:r>
         <w:t xml:space="preserve"> the point must be included on a shape for it to be returned in the data set.</w:t>
@@ -2955,7 +3081,21 @@
         <w:rPr>
           <w:rFonts w:ascii="Consolas" w:hAnsi="Consolas" w:cs="Consolas"/>
         </w:rPr>
-        <w:t xml:space="preserve">X_1 Y_1 .. X_N Y_N </w:t>
+        <w:t>X_1 Y_</w:t>
+      </w:r>
+      <w:proofErr w:type="gramStart"/>
+      <w:r>
+        <w:rPr>
+          <w:rFonts w:ascii="Consolas" w:hAnsi="Consolas" w:cs="Consolas"/>
+        </w:rPr>
+        <w:t>1 ..</w:t>
+      </w:r>
+      <w:proofErr w:type="gramEnd"/>
+      <w:r>
+        <w:rPr>
+          <w:rFonts w:ascii="Consolas" w:hAnsi="Consolas" w:cs="Consolas"/>
+        </w:rPr>
+        <w:t xml:space="preserve"> X_N Y_N </w:t>
       </w:r>
       <w:r>
         <w:rPr>
@@ -2968,6 +3108,19 @@
           <w:rFonts w:ascii="Consolas" w:hAnsi="Consolas" w:cs="Consolas"/>
         </w:rPr>
         <w:tab/>
+      </w:r>
+    </w:p>
+    <w:p>
+      <w:pPr>
+        <w:rPr>
+          <w:rFonts w:ascii="Consolas" w:hAnsi="Consolas" w:cs="Consolas"/>
+        </w:rPr>
+      </w:pPr>
+      <w:r>
+        <w:rPr>
+          <w:rFonts w:ascii="Consolas" w:hAnsi="Consolas" w:cs="Consolas"/>
+        </w:rPr>
+        <w:t>CRLF</w:t>
       </w:r>
     </w:p>
     <w:p>
@@ -3075,15 +3228,43 @@
     </w:p>
     <w:p>
       <w:pPr>
+        <w:pStyle w:val="ListParagraph"/>
+        <w:numPr>
+          <w:ilvl w:val="0"/>
+          <w:numId w:val="3"/>
+        </w:numPr>
+      </w:pPr>
+      <w:r>
         <w:rPr>
           <w:rFonts w:cs="Consolas"/>
         </w:rPr>
-      </w:pPr>
-    </w:p>
-    <w:p>
+        <w:t xml:space="preserve">If more than 8 numbers (that is, 4 points) are specified, the server will reject it and send </w:t>
+      </w:r>
       <w:r>
         <w:rPr>
           <w:rFonts w:cs="Consolas"/>
+          <w:b/>
+        </w:rPr>
+        <w:t xml:space="preserve">Bad Request </w:t>
+      </w:r>
+      <w:r>
+        <w:rPr>
+          <w:rFonts w:cs="Consolas"/>
+        </w:rPr>
+        <w:t>as a response.</w:t>
+      </w:r>
+    </w:p>
+    <w:p>
+      <w:pPr>
+        <w:rPr>
+          <w:rFonts w:cs="Consolas"/>
+        </w:rPr>
+      </w:pPr>
+    </w:p>
+    <w:p>
+      <w:r>
+        <w:rPr>
+          <w:rFonts w:cs="Consolas"/>
         </w:rPr>
         <w:t xml:space="preserve">In the event that no errors occur, then the server will reply with an </w:t>
       </w:r>
@@ -3129,7 +3310,7 @@
       <w:pPr>
         <w:pStyle w:val="Heading3"/>
       </w:pPr>
-      <w:bookmarkStart w:id="11" w:name="_Toc409903972"/>
+      <w:bookmarkStart w:id="11" w:name="_Toc409905192"/>
       <w:r>
         <w:lastRenderedPageBreak/>
         <w:t>Server</w:t>
@@ -3184,12 +3365,102 @@
         <w:t>These are described below as they are separate, although format is similar. There is a single response which is sent in both cases in case of internal failure; it is documented later.</w:t>
       </w:r>
     </w:p>
+    <w:p>
+      <w:pPr>
+        <w:pStyle w:val="Heading4"/>
+      </w:pPr>
+      <w:r>
+        <w:t>Invalid Request</w:t>
+      </w:r>
+    </w:p>
+    <w:p>
+      <w:r>
+        <w:br/>
+        <w:t>If a client sends a message that is malformed, bad or otherwise not usable then a request in the form described below will be sent as a response. The client should not repeat this request, as it will return the same result.</w:t>
+      </w:r>
+    </w:p>
     <w:p/>
     <w:p>
       <w:pPr>
+        <w:rPr>
+          <w:rFonts w:ascii="Consolas" w:hAnsi="Consolas" w:cs="Consolas"/>
+        </w:rPr>
+      </w:pPr>
+      <w:r>
+        <w:rPr>
+          <w:rFonts w:ascii="Consolas" w:hAnsi="Consolas" w:cs="Consolas"/>
+        </w:rPr>
+        <w:t>4</w:t>
+      </w:r>
+      <w:r>
+        <w:rPr>
+          <w:rFonts w:ascii="Consolas" w:hAnsi="Consolas" w:cs="Consolas"/>
+        </w:rPr>
+        <w:t xml:space="preserve">00 </w:t>
+      </w:r>
+      <w:r>
+        <w:rPr>
+          <w:rFonts w:ascii="Consolas" w:hAnsi="Consolas" w:cs="Consolas"/>
+        </w:rPr>
+        <w:t>Bad Request</w:t>
+      </w:r>
+      <w:r>
+        <w:rPr>
+          <w:rFonts w:ascii="Consolas" w:hAnsi="Consolas" w:cs="Consolas"/>
+        </w:rPr>
+        <w:br/>
+        <w:t>&lt;\t Reason: &gt;</w:t>
+      </w:r>
+    </w:p>
+    <w:p>
+      <w:pPr>
+        <w:rPr>
+          <w:rFonts w:ascii="Consolas" w:hAnsi="Consolas" w:cs="Consolas"/>
+        </w:rPr>
+      </w:pPr>
+      <w:r>
+        <w:rPr>
+          <w:rFonts w:ascii="Consolas" w:hAnsi="Consolas" w:cs="Consolas"/>
+        </w:rPr>
+        <w:t>CRLF</w:t>
+      </w:r>
+      <w:r>
+        <w:rPr>
+          <w:rFonts w:ascii="Consolas" w:hAnsi="Consolas" w:cs="Consolas"/>
+        </w:rPr>
+        <w:br/>
+      </w:r>
+    </w:p>
+    <w:p>
+      <w:pPr>
+        <w:rPr>
+          <w:rFonts w:cs="Consolas"/>
+        </w:rPr>
+      </w:pPr>
+      <w:r>
+        <w:rPr>
+          <w:rFonts w:ascii="Consolas" w:hAnsi="Consolas" w:cs="Consolas"/>
+        </w:rPr>
+        <w:t xml:space="preserve">Reason </w:t>
+      </w:r>
+      <w:r>
+        <w:rPr>
+          <w:rFonts w:cs="Consolas"/>
+        </w:rPr>
+        <w:t>will be populated with an implementation specific reason as to why the message could not be interpreted. The specification does not enforce the possible error strings that could be returned.</w:t>
+      </w:r>
+    </w:p>
+    <w:p>
+      <w:r>
+        <w:br w:type="page"/>
+      </w:r>
+    </w:p>
+    <w:p>
+      <w:pPr>
         <w:pStyle w:val="Heading4"/>
       </w:pPr>
       <w:r>
+        <w:lastRenderedPageBreak/>
         <w:t>GET</w:t>
       </w:r>
     </w:p>
@@ -3223,18 +3494,16 @@
         <w:t>is broken up into two sections.</w:t>
       </w:r>
     </w:p>
-    <w:p>
-      <w:pPr>
-        <w:pStyle w:val="Heading5"/>
-      </w:pPr>
-      <w:r>
-        <w:t>Valid Request</w:t>
-      </w:r>
-    </w:p>
     <w:p/>
     <w:p>
       <w:r>
-        <w:t>When the request from the client has not invalided any of the structured rules, the request is valid. The response will be in the format of:</w:t>
+        <w:t xml:space="preserve">When the </w:t>
+      </w:r>
+      <w:r>
+        <w:t xml:space="preserve">request from the client has not violated </w:t>
+      </w:r>
+      <w:r>
+        <w:t>any of the structured rules, the request is valid. The response will be in the format of:</w:t>
       </w:r>
     </w:p>
     <w:p/>
@@ -3254,33 +3523,91 @@
         <w:rPr>
           <w:rFonts w:ascii="Consolas" w:hAnsi="Consolas" w:cs="Consolas"/>
         </w:rPr>
+        <w:t xml:space="preserve"> </w:t>
+      </w:r>
+      <w:r>
+        <w:rPr>
+          <w:rFonts w:ascii="Consolas" w:hAnsi="Consolas" w:cs="Consolas"/>
+        </w:rPr>
+        <w:t>&lt;</w:t>
+      </w:r>
+      <w:r>
+        <w:rPr>
+          <w:rFonts w:ascii="Consolas" w:hAnsi="Consolas" w:cs="Consolas"/>
+        </w:rPr>
+        <w:t xml:space="preserve">\t </w:t>
+      </w:r>
+      <w:r>
+        <w:rPr>
+          <w:rFonts w:ascii="Consolas" w:hAnsi="Consolas" w:cs="Consolas"/>
+        </w:rPr>
+        <w:t xml:space="preserve">Shapes: </w:t>
+      </w:r>
+      <w:r>
+        <w:rPr>
+          <w:rFonts w:ascii="Consolas" w:hAnsi="Consolas" w:cs="Consolas"/>
+        </w:rPr>
+        <w:t>[</w:t>
+      </w:r>
+      <w:proofErr w:type="gramStart"/>
+      <w:r>
+        <w:rPr>
+          <w:rFonts w:ascii="Consolas" w:hAnsi="Consolas" w:cs="Consolas"/>
+        </w:rPr>
+        <w:t>{ Shape1</w:t>
+      </w:r>
+      <w:proofErr w:type="gramEnd"/>
+      <w:r>
+        <w:rPr>
+          <w:rFonts w:ascii="Consolas" w:hAnsi="Consolas" w:cs="Consolas"/>
+        </w:rPr>
+        <w:t xml:space="preserve">, ... </w:t>
+      </w:r>
+      <w:proofErr w:type="spellStart"/>
+      <w:r>
+        <w:rPr>
+          <w:rFonts w:ascii="Consolas" w:hAnsi="Consolas" w:cs="Consolas"/>
+        </w:rPr>
+        <w:t>ShapeN</w:t>
+      </w:r>
+      <w:proofErr w:type="spellEnd"/>
+      <w:r>
+        <w:rPr>
+          <w:rFonts w:ascii="Consolas" w:hAnsi="Consolas" w:cs="Consolas"/>
+        </w:rPr>
+        <w:t>}</w:t>
+      </w:r>
+      <w:r>
+        <w:rPr>
+          <w:rFonts w:ascii="Consolas" w:hAnsi="Consolas" w:cs="Consolas"/>
+        </w:rPr>
+        <w:t xml:space="preserve">] </w:t>
+      </w:r>
+      <w:r>
+        <w:rPr>
+          <w:rFonts w:ascii="Consolas" w:hAnsi="Consolas" w:cs="Consolas"/>
+        </w:rPr>
+        <w:t>&gt;</w:t>
+      </w:r>
+      <w:r>
+        <w:rPr>
+          <w:rFonts w:ascii="Consolas" w:hAnsi="Consolas" w:cs="Consolas"/>
+        </w:rPr>
         <w:br/>
-        <w:t xml:space="preserve">&lt;Shapes: </w:t>
-      </w:r>
-      <w:r>
-        <w:rPr>
-          <w:rFonts w:ascii="Consolas" w:hAnsi="Consolas" w:cs="Consolas"/>
-        </w:rPr>
-        <w:t>[</w:t>
-      </w:r>
-      <w:r>
-        <w:rPr>
-          <w:rFonts w:ascii="Consolas" w:hAnsi="Consolas" w:cs="Consolas"/>
-        </w:rPr>
-        <w:t>{ Shape1, ... ShapeN}</w:t>
-      </w:r>
-      <w:r>
-        <w:rPr>
-          <w:rFonts w:ascii="Consolas" w:hAnsi="Consolas" w:cs="Consolas"/>
-        </w:rPr>
-        <w:t xml:space="preserve">] </w:t>
-      </w:r>
-      <w:r>
-        <w:rPr>
-          <w:rFonts w:ascii="Consolas" w:hAnsi="Consolas" w:cs="Consolas"/>
-        </w:rPr>
-        <w:t>&gt;</w:t>
-      </w:r>
+      </w:r>
+      <w:r>
+        <w:rPr>
+          <w:rFonts w:ascii="Consolas" w:hAnsi="Consolas" w:cs="Consolas"/>
+        </w:rPr>
+        <w:t>CRLF</w:t>
+      </w:r>
+    </w:p>
+    <w:p>
+      <w:pPr>
+        <w:rPr>
+          <w:rFonts w:ascii="Consolas" w:hAnsi="Consolas" w:cs="Consolas"/>
+        </w:rPr>
+      </w:pPr>
       <w:r>
         <w:rPr>
           <w:rFonts w:ascii="Consolas" w:hAnsi="Consolas" w:cs="Consolas"/>
@@ -3346,11 +3673,19 @@
       <w:r>
         <w:t xml:space="preserve">. For each </w:t>
       </w:r>
-      <w:r>
-        <w:rPr>
-          <w:b/>
-        </w:rPr>
-        <w:t xml:space="preserve">ShapeN, </w:t>
+      <w:proofErr w:type="spellStart"/>
+      <w:r>
+        <w:rPr>
+          <w:b/>
+        </w:rPr>
+        <w:t>ShapeN</w:t>
+      </w:r>
+      <w:proofErr w:type="spellEnd"/>
+      <w:r>
+        <w:rPr>
+          <w:b/>
+        </w:rPr>
+        <w:t xml:space="preserve">, </w:t>
       </w:r>
       <w:r>
         <w:t>a JSON object will exist in such the object looks like…</w:t>
@@ -3391,11 +3726,19 @@
         </w:rPr>
         <w:t xml:space="preserve">(string) </w:t>
       </w:r>
-      <w:r>
-        <w:rPr>
-          <w:rFonts w:ascii="Consolas" w:hAnsi="Consolas" w:cs="Consolas"/>
-        </w:rPr>
-        <w:t>shapeType: T | Q,</w:t>
+      <w:proofErr w:type="spellStart"/>
+      <w:r>
+        <w:rPr>
+          <w:rFonts w:ascii="Consolas" w:hAnsi="Consolas" w:cs="Consolas"/>
+        </w:rPr>
+        <w:t>shapeType</w:t>
+      </w:r>
+      <w:proofErr w:type="spellEnd"/>
+      <w:r>
+        <w:rPr>
+          <w:rFonts w:ascii="Consolas" w:hAnsi="Consolas" w:cs="Consolas"/>
+        </w:rPr>
+        <w:t>: T | Q,</w:t>
       </w:r>
     </w:p>
     <w:p>
@@ -3414,7 +3757,21 @@
         <w:rPr>
           <w:rFonts w:ascii="Consolas" w:hAnsi="Consolas" w:cs="Consolas"/>
         </w:rPr>
-        <w:t xml:space="preserve">(array, number) </w:t>
+        <w:t>(</w:t>
+      </w:r>
+      <w:proofErr w:type="gramStart"/>
+      <w:r>
+        <w:rPr>
+          <w:rFonts w:ascii="Consolas" w:hAnsi="Consolas" w:cs="Consolas"/>
+        </w:rPr>
+        <w:t>array</w:t>
+      </w:r>
+      <w:proofErr w:type="gramEnd"/>
+      <w:r>
+        <w:rPr>
+          <w:rFonts w:ascii="Consolas" w:hAnsi="Consolas" w:cs="Consolas"/>
+        </w:rPr>
+        <w:t xml:space="preserve">, number) </w:t>
       </w:r>
       <w:r>
         <w:rPr>
@@ -3451,7 +3808,21 @@
         <w:rPr>
           <w:rFonts w:ascii="Consolas" w:hAnsi="Consolas" w:cs="Consolas"/>
         </w:rPr>
-        <w:t xml:space="preserve">(array, string) </w:t>
+        <w:t>(</w:t>
+      </w:r>
+      <w:proofErr w:type="gramStart"/>
+      <w:r>
+        <w:rPr>
+          <w:rFonts w:ascii="Consolas" w:hAnsi="Consolas" w:cs="Consolas"/>
+        </w:rPr>
+        <w:t>array</w:t>
+      </w:r>
+      <w:proofErr w:type="gramEnd"/>
+      <w:r>
+        <w:rPr>
+          <w:rFonts w:ascii="Consolas" w:hAnsi="Consolas" w:cs="Consolas"/>
+        </w:rPr>
+        <w:t xml:space="preserve">, string) </w:t>
       </w:r>
       <w:r>
         <w:rPr>
@@ -3510,7 +3881,19 @@
         <w:rPr>
           <w:b/>
         </w:rPr>
-        <w:t xml:space="preserve">Note: </w:t>
+        <w:t>Note</w:t>
+      </w:r>
+      <w:r>
+        <w:rPr>
+          <w:b/>
+        </w:rPr>
+        <w:t>s</w:t>
+      </w:r>
+      <w:r>
+        <w:rPr>
+          <w:b/>
+        </w:rPr>
+        <w:t xml:space="preserve">: </w:t>
       </w:r>
       <w:r>
         <w:t xml:space="preserve">Properties can assume any of the supported </w:t>
@@ -3541,15 +3924,213 @@
       </w:r>
     </w:p>
     <w:p>
+      <w:r>
+        <w:br/>
+        <w:t xml:space="preserve">Due to the nature of the </w:t>
+      </w:r>
+      <w:r>
+        <w:t>specification, the response might not reflect the data at the exact time the request was issued. For more details, see the synchronization section.</w:t>
+      </w:r>
+    </w:p>
+    <w:p>
+      <w:r>
+        <w:br w:type="page"/>
+      </w:r>
+    </w:p>
+    <w:p>
+      <w:pPr>
+        <w:pStyle w:val="Heading4"/>
+      </w:pPr>
+      <w:r>
+        <w:lastRenderedPageBreak/>
+        <w:t>POST</w:t>
+      </w:r>
+    </w:p>
+    <w:p/>
+    <w:p>
+      <w:r>
+        <w:t xml:space="preserve">If the client sends a valid </w:t>
+      </w:r>
+      <w:r>
+        <w:rPr>
+          <w:b/>
+        </w:rPr>
+        <w:t xml:space="preserve">POST, </w:t>
+      </w:r>
+      <w:r>
+        <w:t xml:space="preserve">then a message will be returned </w:t>
+      </w:r>
+      <w:r>
+        <w:t>in the following format</w:t>
+      </w:r>
+    </w:p>
+    <w:p/>
+    <w:p>
+      <w:pPr>
+        <w:rPr>
+          <w:rFonts w:ascii="Consolas" w:hAnsi="Consolas" w:cs="Consolas"/>
+        </w:rPr>
+      </w:pPr>
+      <w:r>
+        <w:rPr>
+          <w:rFonts w:ascii="Consolas" w:hAnsi="Consolas" w:cs="Consolas"/>
+        </w:rPr>
+        <w:t>200</w:t>
+      </w:r>
+      <w:r>
+        <w:rPr>
+          <w:rFonts w:ascii="Consolas" w:hAnsi="Consolas" w:cs="Consolas"/>
+        </w:rPr>
+        <w:tab/>
+        <w:t>OK</w:t>
+      </w:r>
+      <w:r>
+        <w:rPr>
+          <w:rFonts w:ascii="Consolas" w:hAnsi="Consolas" w:cs="Consolas"/>
+        </w:rPr>
+        <w:br/>
+      </w:r>
+      <w:r>
+        <w:rPr>
+          <w:rFonts w:ascii="Consolas" w:hAnsi="Consolas" w:cs="Consolas"/>
+        </w:rPr>
+        <w:t xml:space="preserve">&lt;\t </w:t>
+      </w:r>
+      <w:proofErr w:type="gramStart"/>
+      <w:r>
+        <w:rPr>
+          <w:rFonts w:ascii="Consolas" w:hAnsi="Consolas" w:cs="Consolas"/>
+        </w:rPr>
+        <w:t>Type:</w:t>
+      </w:r>
+      <w:proofErr w:type="gramEnd"/>
+      <w:r>
+        <w:rPr>
+          <w:rFonts w:ascii="Consolas" w:hAnsi="Consolas" w:cs="Consolas"/>
+        </w:rPr>
+        <w:t>&gt;</w:t>
+      </w:r>
+      <w:r>
+        <w:rPr>
+          <w:rFonts w:ascii="Consolas" w:hAnsi="Consolas" w:cs="Consolas"/>
+        </w:rPr>
+        <w:br/>
+      </w:r>
+      <w:r>
+        <w:rPr>
+          <w:rFonts w:ascii="Consolas" w:hAnsi="Consolas" w:cs="Consolas"/>
+        </w:rPr>
+        <w:t>CRLF</w:t>
+      </w:r>
+    </w:p>
+    <w:p>
+      <w:pPr>
+        <w:rPr>
+          <w:rFonts w:ascii="Consolas" w:hAnsi="Consolas" w:cs="Consolas"/>
+        </w:rPr>
+      </w:pPr>
+      <w:r>
+        <w:rPr>
+          <w:rFonts w:ascii="Consolas" w:hAnsi="Consolas" w:cs="Consolas"/>
+        </w:rPr>
+        <w:br/>
+      </w:r>
+      <w:r>
+        <w:rPr>
+          <w:rFonts w:cs="Consolas"/>
+        </w:rPr>
+        <w:t>The</w:t>
+      </w:r>
+      <w:r>
+        <w:rPr>
+          <w:rFonts w:ascii="Consolas" w:hAnsi="Consolas" w:cs="Consolas"/>
+        </w:rPr>
+        <w:t xml:space="preserve"> </w:t>
+      </w:r>
+      <w:r>
+        <w:rPr>
+          <w:rFonts w:ascii="Consolas" w:hAnsi="Consolas" w:cs="Consolas"/>
+          <w:b/>
+        </w:rPr>
+        <w:t xml:space="preserve">Type </w:t>
+      </w:r>
+      <w:r>
+        <w:rPr>
+          <w:rFonts w:cs="Consolas"/>
+        </w:rPr>
+        <w:t>is</w:t>
+      </w:r>
+      <w:r>
+        <w:rPr>
+          <w:rFonts w:cs="Consolas"/>
+          <w:b/>
+        </w:rPr>
+        <w:t xml:space="preserve"> </w:t>
+      </w:r>
+      <w:r>
+        <w:rPr>
+          <w:rFonts w:cs="Consolas"/>
+        </w:rPr>
+        <w:t>set to the identifying shape type. This will either be “T” or “Q”.</w:t>
+      </w:r>
+      <w:r>
+        <w:rPr>
+          <w:rFonts w:ascii="Consolas" w:hAnsi="Consolas" w:cs="Consolas"/>
+        </w:rPr>
+        <w:br/>
+      </w:r>
+    </w:p>
+    <w:p>
+      <w:pPr>
+        <w:rPr>
+          <w:rFonts w:cs="Consolas"/>
+        </w:rPr>
+      </w:pPr>
+      <w:r>
+        <w:rPr>
+          <w:rFonts w:cs="Consolas"/>
+        </w:rPr>
+        <w:t>Otherwise, “</w:t>
+      </w:r>
+      <w:r>
+        <w:rPr>
+          <w:rFonts w:cs="Consolas"/>
+          <w:b/>
+        </w:rPr>
+        <w:t>Invalid Request</w:t>
+      </w:r>
+      <w:r>
+        <w:rPr>
+          <w:rFonts w:cs="Consolas"/>
+        </w:rPr>
+        <w:t>”</w:t>
+      </w:r>
+      <w:r>
+        <w:rPr>
+          <w:rFonts w:cs="Consolas"/>
+        </w:rPr>
+        <w:t xml:space="preserve"> as previously defined kicks in and a </w:t>
+      </w:r>
+      <w:r>
+        <w:rPr>
+          <w:rFonts w:cs="Consolas"/>
+          <w:b/>
+        </w:rPr>
+        <w:t xml:space="preserve">Bad Request </w:t>
+      </w:r>
+      <w:r>
+        <w:rPr>
+          <w:rFonts w:cs="Consolas"/>
+        </w:rPr>
+        <w:t>will be sent</w:t>
+      </w:r>
       <w:bookmarkStart w:id="12" w:name="_GoBack"/>
       <w:bookmarkEnd w:id="12"/>
-    </w:p>
-    <w:p>
-      <w:pPr>
-        <w:pStyle w:val="Heading5"/>
-      </w:pPr>
-      <w:r>
-        <w:t>Invalid Request</w:t>
+      <w:r>
+        <w:rPr>
+          <w:rFonts w:cs="Consolas"/>
+        </w:rPr>
+        <w:t>.</w:t>
       </w:r>
     </w:p>
     <w:sectPr>
@@ -3616,7 +4197,7 @@
           <w:rPr>
             <w:noProof/>
           </w:rPr>
-          <w:t>8</w:t>
+          <w:t>10</w:t>
         </w:r>
         <w:r>
           <w:rPr>
@@ -6053,7 +6634,7 @@
 </file>
 
 <file path=customXml/itemProps1.xml><?xml version="1.0" encoding="utf-8"?>
-<ds:datastoreItem xmlns:ds="http://schemas.openxmlformats.org/officeDocument/2006/customXml" ds:itemID="{09FC0D0C-53ED-40C1-BBEC-3E450A600C0D}">
+<ds:datastoreItem xmlns:ds="http://schemas.openxmlformats.org/officeDocument/2006/customXml" ds:itemID="{4FFBD263-DE76-4D8F-89C5-EBB7E1F778FC}">
   <ds:schemaRefs>
     <ds:schemaRef ds:uri="http://schemas.openxmlformats.org/officeDocument/2006/bibliography"/>
   </ds:schemaRefs>

</xml_diff>

<commit_message>
Added a section into the RFC about exceptional cases; socket disconnections, internal server errors
</commit_message>
<xml_diff>
--- a/Quadrilateral and Triangle Transfer Protocol.docx
+++ b/Quadrilateral and Triangle Transfer Protocol.docx
@@ -9,7 +9,7 @@
           <w:rStyle w:val="SubtleEmphasis"/>
         </w:rPr>
       </w:pPr>
-      <w:bookmarkStart w:id="0" w:name="_Toc409905181"/>
+      <w:bookmarkStart w:id="0" w:name="_Toc409907281"/>
       <w:r>
         <w:rPr>
           <w:rStyle w:val="SubtleEmphasis"/>
@@ -23,7 +23,7 @@
       <w:pPr>
         <w:pStyle w:val="Heading1"/>
       </w:pPr>
-      <w:bookmarkStart w:id="1" w:name="_Toc409905182"/>
+      <w:bookmarkStart w:id="1" w:name="_Toc409907282"/>
       <w:r>
         <w:t>Status of Memo</w:t>
       </w:r>
@@ -84,7 +84,7 @@
           <w:r>
             <w:fldChar w:fldCharType="separate"/>
           </w:r>
-          <w:hyperlink w:anchor="_Toc409905181" w:history="1">
+          <w:hyperlink w:anchor="_Toc409907281" w:history="1">
             <w:r>
               <w:rPr>
                 <w:rStyle w:val="Hyperlink"/>
@@ -112,7 +112,7 @@
                 <w:noProof/>
                 <w:webHidden/>
               </w:rPr>
-              <w:instrText xml:space="preserve"> PAGEREF _Toc409905181 \h </w:instrText>
+              <w:instrText xml:space="preserve"> PAGEREF _Toc409907281 \h </w:instrText>
             </w:r>
             <w:r>
               <w:rPr>
@@ -156,7 +156,7 @@
               <w:szCs w:val="22"/>
             </w:rPr>
           </w:pPr>
-          <w:hyperlink w:anchor="_Toc409905182" w:history="1">
+          <w:hyperlink w:anchor="_Toc409907282" w:history="1">
             <w:r>
               <w:rPr>
                 <w:rStyle w:val="Hyperlink"/>
@@ -183,7 +183,7 @@
                 <w:noProof/>
                 <w:webHidden/>
               </w:rPr>
-              <w:instrText xml:space="preserve"> PAGEREF _Toc409905182 \h </w:instrText>
+              <w:instrText xml:space="preserve"> PAGEREF _Toc409907282 \h </w:instrText>
             </w:r>
             <w:r>
               <w:rPr>
@@ -227,7 +227,7 @@
               <w:szCs w:val="22"/>
             </w:rPr>
           </w:pPr>
-          <w:hyperlink w:anchor="_Toc409905183" w:history="1">
+          <w:hyperlink w:anchor="_Toc409907283" w:history="1">
             <w:r>
               <w:rPr>
                 <w:rStyle w:val="Hyperlink"/>
@@ -254,7 +254,7 @@
                 <w:noProof/>
                 <w:webHidden/>
               </w:rPr>
-              <w:instrText xml:space="preserve"> PAGEREF _Toc409905183 \h </w:instrText>
+              <w:instrText xml:space="preserve"> PAGEREF _Toc409907283 \h </w:instrText>
             </w:r>
             <w:r>
               <w:rPr>
@@ -298,7 +298,7 @@
               <w:szCs w:val="22"/>
             </w:rPr>
           </w:pPr>
-          <w:hyperlink w:anchor="_Toc409905184" w:history="1">
+          <w:hyperlink w:anchor="_Toc409907284" w:history="1">
             <w:r>
               <w:rPr>
                 <w:rStyle w:val="Hyperlink"/>
@@ -325,7 +325,7 @@
                 <w:noProof/>
                 <w:webHidden/>
               </w:rPr>
-              <w:instrText xml:space="preserve"> PAGEREF _Toc409905184 \h </w:instrText>
+              <w:instrText xml:space="preserve"> PAGEREF _Toc409907284 \h </w:instrText>
             </w:r>
             <w:r>
               <w:rPr>
@@ -369,7 +369,7 @@
               <w:szCs w:val="22"/>
             </w:rPr>
           </w:pPr>
-          <w:hyperlink w:anchor="_Toc409905185" w:history="1">
+          <w:hyperlink w:anchor="_Toc409907285" w:history="1">
             <w:r>
               <w:rPr>
                 <w:rStyle w:val="Hyperlink"/>
@@ -396,7 +396,7 @@
                 <w:noProof/>
                 <w:webHidden/>
               </w:rPr>
-              <w:instrText xml:space="preserve"> PAGEREF _Toc409905185 \h </w:instrText>
+              <w:instrText xml:space="preserve"> PAGEREF _Toc409907285 \h </w:instrText>
             </w:r>
             <w:r>
               <w:rPr>
@@ -440,7 +440,7 @@
               <w:szCs w:val="22"/>
             </w:rPr>
           </w:pPr>
-          <w:hyperlink w:anchor="_Toc409905186" w:history="1">
+          <w:hyperlink w:anchor="_Toc409907286" w:history="1">
             <w:r>
               <w:rPr>
                 <w:rStyle w:val="Hyperlink"/>
@@ -467,7 +467,7 @@
                 <w:noProof/>
                 <w:webHidden/>
               </w:rPr>
-              <w:instrText xml:space="preserve"> PAGEREF _Toc409905186 \h </w:instrText>
+              <w:instrText xml:space="preserve"> PAGEREF _Toc409907286 \h </w:instrText>
             </w:r>
             <w:r>
               <w:rPr>
@@ -511,7 +511,7 @@
               <w:szCs w:val="22"/>
             </w:rPr>
           </w:pPr>
-          <w:hyperlink w:anchor="_Toc409905187" w:history="1">
+          <w:hyperlink w:anchor="_Toc409907287" w:history="1">
             <w:r>
               <w:rPr>
                 <w:rStyle w:val="Hyperlink"/>
@@ -538,7 +538,7 @@
                 <w:noProof/>
                 <w:webHidden/>
               </w:rPr>
-              <w:instrText xml:space="preserve"> PAGEREF _Toc409905187 \h </w:instrText>
+              <w:instrText xml:space="preserve"> PAGEREF _Toc409907287 \h </w:instrText>
             </w:r>
             <w:r>
               <w:rPr>
@@ -582,7 +582,7 @@
               <w:szCs w:val="22"/>
             </w:rPr>
           </w:pPr>
-          <w:hyperlink w:anchor="_Toc409905188" w:history="1">
+          <w:hyperlink w:anchor="_Toc409907288" w:history="1">
             <w:r>
               <w:rPr>
                 <w:rStyle w:val="Hyperlink"/>
@@ -609,7 +609,7 @@
                 <w:noProof/>
                 <w:webHidden/>
               </w:rPr>
-              <w:instrText xml:space="preserve"> PAGEREF _Toc409905188 \h </w:instrText>
+              <w:instrText xml:space="preserve"> PAGEREF _Toc409907288 \h </w:instrText>
             </w:r>
             <w:r>
               <w:rPr>
@@ -653,7 +653,7 @@
               <w:szCs w:val="22"/>
             </w:rPr>
           </w:pPr>
-          <w:hyperlink w:anchor="_Toc409905189" w:history="1">
+          <w:hyperlink w:anchor="_Toc409907289" w:history="1">
             <w:r>
               <w:rPr>
                 <w:rStyle w:val="Hyperlink"/>
@@ -680,7 +680,7 @@
                 <w:noProof/>
                 <w:webHidden/>
               </w:rPr>
-              <w:instrText xml:space="preserve"> PAGEREF _Toc409905189 \h </w:instrText>
+              <w:instrText xml:space="preserve"> PAGEREF _Toc409907289 \h </w:instrText>
             </w:r>
             <w:r>
               <w:rPr>
@@ -724,7 +724,7 @@
               <w:szCs w:val="22"/>
             </w:rPr>
           </w:pPr>
-          <w:hyperlink w:anchor="_Toc409905190" w:history="1">
+          <w:hyperlink w:anchor="_Toc409907290" w:history="1">
             <w:r>
               <w:rPr>
                 <w:rStyle w:val="Hyperlink"/>
@@ -751,7 +751,7 @@
                 <w:noProof/>
                 <w:webHidden/>
               </w:rPr>
-              <w:instrText xml:space="preserve"> PAGEREF _Toc409905190 \h </w:instrText>
+              <w:instrText xml:space="preserve"> PAGEREF _Toc409907290 \h </w:instrText>
             </w:r>
             <w:r>
               <w:rPr>
@@ -795,7 +795,7 @@
               <w:szCs w:val="22"/>
             </w:rPr>
           </w:pPr>
-          <w:hyperlink w:anchor="_Toc409905191" w:history="1">
+          <w:hyperlink w:anchor="_Toc409907291" w:history="1">
             <w:r>
               <w:rPr>
                 <w:rStyle w:val="Hyperlink"/>
@@ -822,7 +822,7 @@
                 <w:noProof/>
                 <w:webHidden/>
               </w:rPr>
-              <w:instrText xml:space="preserve"> PAGEREF _Toc409905191 \h </w:instrText>
+              <w:instrText xml:space="preserve"> PAGEREF _Toc409907291 \h </w:instrText>
             </w:r>
             <w:r>
               <w:rPr>
@@ -866,7 +866,7 @@
               <w:szCs w:val="22"/>
             </w:rPr>
           </w:pPr>
-          <w:hyperlink w:anchor="_Toc409905192" w:history="1">
+          <w:hyperlink w:anchor="_Toc409907292" w:history="1">
             <w:r>
               <w:rPr>
                 <w:rStyle w:val="Hyperlink"/>
@@ -893,7 +893,7 @@
                 <w:noProof/>
                 <w:webHidden/>
               </w:rPr>
-              <w:instrText xml:space="preserve"> PAGEREF _Toc409905192 \h </w:instrText>
+              <w:instrText xml:space="preserve"> PAGEREF _Toc409907292 \h </w:instrText>
             </w:r>
             <w:r>
               <w:rPr>
@@ -945,7 +945,7 @@
       <w:pPr>
         <w:pStyle w:val="Heading1"/>
       </w:pPr>
-      <w:bookmarkStart w:id="2" w:name="_Toc409905183"/>
+      <w:bookmarkStart w:id="2" w:name="_Toc409907283"/>
       <w:r>
         <w:lastRenderedPageBreak/>
         <w:t>Introduction</w:t>
@@ -957,7 +957,7 @@
       <w:pPr>
         <w:pStyle w:val="Heading2"/>
       </w:pPr>
-      <w:bookmarkStart w:id="3" w:name="_Toc409905184"/>
+      <w:bookmarkStart w:id="3" w:name="_Toc409907284"/>
       <w:r>
         <w:t>Purpose</w:t>
       </w:r>
@@ -1040,7 +1040,7 @@
       <w:pPr>
         <w:pStyle w:val="Heading2"/>
       </w:pPr>
-      <w:bookmarkStart w:id="4" w:name="_Toc409905185"/>
+      <w:bookmarkStart w:id="4" w:name="_Toc409907285"/>
       <w:r>
         <w:t>Terminology</w:t>
       </w:r>
@@ -1418,7 +1418,7 @@
       <w:pPr>
         <w:pStyle w:val="Heading1"/>
       </w:pPr>
-      <w:bookmarkStart w:id="5" w:name="_Toc409905186"/>
+      <w:bookmarkStart w:id="5" w:name="_Toc409907286"/>
       <w:r>
         <w:t>Protocol Constraints and Parameters</w:t>
       </w:r>
@@ -1429,7 +1429,7 @@
       <w:pPr>
         <w:pStyle w:val="Heading2"/>
       </w:pPr>
-      <w:bookmarkStart w:id="6" w:name="_Toc409905187"/>
+      <w:bookmarkStart w:id="6" w:name="_Toc409907287"/>
       <w:r>
         <w:t>Sockets</w:t>
       </w:r>
@@ -1518,7 +1518,7 @@
       <w:pPr>
         <w:pStyle w:val="Heading2"/>
       </w:pPr>
-      <w:bookmarkStart w:id="7" w:name="_Toc409905188"/>
+      <w:bookmarkStart w:id="7" w:name="_Toc409907288"/>
       <w:r>
         <w:t>Encoding</w:t>
       </w:r>
@@ -1538,7 +1538,7 @@
       <w:pPr>
         <w:pStyle w:val="Heading2"/>
       </w:pPr>
-      <w:bookmarkStart w:id="8" w:name="_Toc409905189"/>
+      <w:bookmarkStart w:id="8" w:name="_Toc409907289"/>
       <w:r>
         <w:t>Notation</w:t>
       </w:r>
@@ -1775,7 +1775,7 @@
       <w:pPr>
         <w:pStyle w:val="Heading2"/>
       </w:pPr>
-      <w:bookmarkStart w:id="9" w:name="_Toc409905190"/>
+      <w:bookmarkStart w:id="9" w:name="_Toc409907290"/>
       <w:r>
         <w:lastRenderedPageBreak/>
         <w:t>Protocol</w:t>
@@ -2061,7 +2061,7 @@
       <w:pPr>
         <w:pStyle w:val="Heading3"/>
       </w:pPr>
-      <w:bookmarkStart w:id="10" w:name="_Toc409905191"/>
+      <w:bookmarkStart w:id="10" w:name="_Toc409907291"/>
       <w:r>
         <w:t>Client</w:t>
       </w:r>
@@ -3310,7 +3310,7 @@
       <w:pPr>
         <w:pStyle w:val="Heading3"/>
       </w:pPr>
-      <w:bookmarkStart w:id="11" w:name="_Toc409905192"/>
+      <w:bookmarkStart w:id="11" w:name="_Toc409907292"/>
       <w:r>
         <w:lastRenderedPageBreak/>
         <w:t>Server</w:t>
@@ -4122,16 +4122,139 @@
         <w:rPr>
           <w:rFonts w:cs="Consolas"/>
         </w:rPr>
-        <w:t>will be sent</w:t>
+        <w:t>will be sent.</w:t>
+      </w:r>
+    </w:p>
+    <w:p>
+      <w:pPr>
+        <w:rPr>
+          <w:rFonts w:cs="Consolas"/>
+        </w:rPr>
+      </w:pPr>
+    </w:p>
+    <w:p>
+      <w:pPr>
+        <w:pStyle w:val="Heading4"/>
+      </w:pPr>
+      <w:r>
+        <w:t>Other Responses</w:t>
+      </w:r>
+    </w:p>
+    <w:p/>
+    <w:p>
+      <w:r>
+        <w:t xml:space="preserve">If for some reason, the server cannot reliably respond for a reason that is not at the fault of the client it will generate a </w:t>
+      </w:r>
+      <w:r>
+        <w:rPr>
+          <w:b/>
+        </w:rPr>
+        <w:t xml:space="preserve">500 Internal Server Error. </w:t>
+      </w:r>
+      <w:r>
+        <w:t xml:space="preserve"> The format of the response will look like:</w:t>
+      </w:r>
+    </w:p>
+    <w:p/>
+    <w:p>
+      <w:pPr>
+        <w:rPr>
+          <w:rFonts w:ascii="Consolas" w:hAnsi="Consolas" w:cs="Consolas"/>
+        </w:rPr>
+      </w:pPr>
+      <w:r>
+        <w:rPr>
+          <w:rFonts w:ascii="Consolas" w:hAnsi="Consolas" w:cs="Consolas"/>
+        </w:rPr>
+        <w:t>5</w:t>
+      </w:r>
+      <w:r>
+        <w:rPr>
+          <w:rFonts w:ascii="Consolas" w:hAnsi="Consolas" w:cs="Consolas"/>
+        </w:rPr>
+        <w:t>00</w:t>
+      </w:r>
+      <w:r>
+        <w:rPr>
+          <w:rFonts w:ascii="Consolas" w:hAnsi="Consolas" w:cs="Consolas"/>
+        </w:rPr>
+        <w:tab/>
+      </w:r>
+      <w:r>
+        <w:rPr>
+          <w:rFonts w:ascii="Consolas" w:hAnsi="Consolas" w:cs="Consolas"/>
+        </w:rPr>
+        <w:t>Internal Server Error</w:t>
+      </w:r>
+      <w:r>
+        <w:rPr>
+          <w:rFonts w:ascii="Consolas" w:hAnsi="Consolas" w:cs="Consolas"/>
+        </w:rPr>
+        <w:br/>
+        <w:t>CRLF</w:t>
+      </w:r>
+    </w:p>
+    <w:p>
+      <w:pPr>
+        <w:rPr>
+          <w:rFonts w:ascii="Consolas" w:hAnsi="Consolas" w:cs="Consolas"/>
+        </w:rPr>
+      </w:pPr>
+    </w:p>
+    <w:p>
+      <w:pPr>
+        <w:rPr>
+          <w:rFonts w:cs="Consolas"/>
+        </w:rPr>
+      </w:pPr>
+      <w:r>
+        <w:rPr>
+          <w:rFonts w:cs="Consolas"/>
+        </w:rPr>
+        <w:t xml:space="preserve">To avoid leaking details, the server is not responsible for </w:t>
+      </w:r>
+      <w:r>
+        <w:rPr>
+          <w:rFonts w:cs="Consolas"/>
+        </w:rPr>
+        <w:t xml:space="preserve">providing any other information to the client as to why. The client is free to keep making requests as the server believes it is a one off. </w:t>
+      </w:r>
+    </w:p>
+    <w:p>
+      <w:pPr>
+        <w:rPr>
+          <w:rFonts w:cs="Consolas"/>
+        </w:rPr>
+      </w:pPr>
+    </w:p>
+    <w:p>
+      <w:r>
+        <w:rPr>
+          <w:rFonts w:cs="Consolas"/>
+          <w:b/>
+        </w:rPr>
+        <w:t xml:space="preserve">In case of fatal errors, </w:t>
+      </w:r>
+      <w:r>
+        <w:rPr>
+          <w:rFonts w:cs="Consolas"/>
+        </w:rPr>
+        <w:t xml:space="preserve">the users socket will be disconnected and the </w:t>
+      </w:r>
+      <w:r>
+        <w:rPr>
+          <w:rFonts w:cs="Consolas"/>
+        </w:rPr>
+        <w:t xml:space="preserve">client </w:t>
+      </w:r>
+      <w:r>
+        <w:rPr>
+          <w:rFonts w:cs="Consolas"/>
+        </w:rPr>
+        <w:t>application implementation will handle this itself.</w:t>
       </w:r>
       <w:bookmarkStart w:id="12" w:name="_GoBack"/>
       <w:bookmarkEnd w:id="12"/>
-      <w:r>
-        <w:rPr>
-          <w:rFonts w:cs="Consolas"/>
-        </w:rPr>
-        <w:t>.</w:t>
-      </w:r>
     </w:p>
     <w:sectPr>
       <w:footerReference w:type="default" r:id="rId10"/>
@@ -6634,7 +6757,7 @@
 </file>
 
 <file path=customXml/itemProps1.xml><?xml version="1.0" encoding="utf-8"?>
-<ds:datastoreItem xmlns:ds="http://schemas.openxmlformats.org/officeDocument/2006/customXml" ds:itemID="{4FFBD263-DE76-4D8F-89C5-EBB7E1F778FC}">
+<ds:datastoreItem xmlns:ds="http://schemas.openxmlformats.org/officeDocument/2006/customXml" ds:itemID="{A5E86FBD-5006-441E-92CE-EBC10CF9175D}">
   <ds:schemaRefs>
     <ds:schemaRef ds:uri="http://schemas.openxmlformats.org/officeDocument/2006/bibliography"/>
   </ds:schemaRefs>

</xml_diff>

<commit_message>
RFC: Synchronization considerations have been added.
</commit_message>
<xml_diff>
--- a/Quadrilateral and Triangle Transfer Protocol.docx
+++ b/Quadrilateral and Triangle Transfer Protocol.docx
@@ -9,7 +9,7 @@
           <w:rStyle w:val="SubtleEmphasis"/>
         </w:rPr>
       </w:pPr>
-      <w:bookmarkStart w:id="0" w:name="_Toc409907281"/>
+      <w:bookmarkStart w:id="0" w:name="_Toc409907407"/>
       <w:r>
         <w:rPr>
           <w:rStyle w:val="SubtleEmphasis"/>
@@ -23,7 +23,7 @@
       <w:pPr>
         <w:pStyle w:val="Heading1"/>
       </w:pPr>
-      <w:bookmarkStart w:id="1" w:name="_Toc409907282"/>
+      <w:bookmarkStart w:id="1" w:name="_Toc409907408"/>
       <w:r>
         <w:t>Status of Memo</w:t>
       </w:r>
@@ -84,7 +84,7 @@
           <w:r>
             <w:fldChar w:fldCharType="separate"/>
           </w:r>
-          <w:hyperlink w:anchor="_Toc409907281" w:history="1">
+          <w:hyperlink w:anchor="_Toc409907407" w:history="1">
             <w:r>
               <w:rPr>
                 <w:rStyle w:val="Hyperlink"/>
@@ -112,7 +112,7 @@
                 <w:noProof/>
                 <w:webHidden/>
               </w:rPr>
-              <w:instrText xml:space="preserve"> PAGEREF _Toc409907281 \h </w:instrText>
+              <w:instrText xml:space="preserve"> PAGEREF _Toc409907407 \h </w:instrText>
             </w:r>
             <w:r>
               <w:rPr>
@@ -156,7 +156,7 @@
               <w:szCs w:val="22"/>
             </w:rPr>
           </w:pPr>
-          <w:hyperlink w:anchor="_Toc409907282" w:history="1">
+          <w:hyperlink w:anchor="_Toc409907408" w:history="1">
             <w:r>
               <w:rPr>
                 <w:rStyle w:val="Hyperlink"/>
@@ -183,7 +183,7 @@
                 <w:noProof/>
                 <w:webHidden/>
               </w:rPr>
-              <w:instrText xml:space="preserve"> PAGEREF _Toc409907282 \h </w:instrText>
+              <w:instrText xml:space="preserve"> PAGEREF _Toc409907408 \h </w:instrText>
             </w:r>
             <w:r>
               <w:rPr>
@@ -227,7 +227,7 @@
               <w:szCs w:val="22"/>
             </w:rPr>
           </w:pPr>
-          <w:hyperlink w:anchor="_Toc409907283" w:history="1">
+          <w:hyperlink w:anchor="_Toc409907409" w:history="1">
             <w:r>
               <w:rPr>
                 <w:rStyle w:val="Hyperlink"/>
@@ -254,7 +254,7 @@
                 <w:noProof/>
                 <w:webHidden/>
               </w:rPr>
-              <w:instrText xml:space="preserve"> PAGEREF _Toc409907283 \h </w:instrText>
+              <w:instrText xml:space="preserve"> PAGEREF _Toc409907409 \h </w:instrText>
             </w:r>
             <w:r>
               <w:rPr>
@@ -298,7 +298,7 @@
               <w:szCs w:val="22"/>
             </w:rPr>
           </w:pPr>
-          <w:hyperlink w:anchor="_Toc409907284" w:history="1">
+          <w:hyperlink w:anchor="_Toc409907410" w:history="1">
             <w:r>
               <w:rPr>
                 <w:rStyle w:val="Hyperlink"/>
@@ -325,7 +325,7 @@
                 <w:noProof/>
                 <w:webHidden/>
               </w:rPr>
-              <w:instrText xml:space="preserve"> PAGEREF _Toc409907284 \h </w:instrText>
+              <w:instrText xml:space="preserve"> PAGEREF _Toc409907410 \h </w:instrText>
             </w:r>
             <w:r>
               <w:rPr>
@@ -369,7 +369,7 @@
               <w:szCs w:val="22"/>
             </w:rPr>
           </w:pPr>
-          <w:hyperlink w:anchor="_Toc409907285" w:history="1">
+          <w:hyperlink w:anchor="_Toc409907411" w:history="1">
             <w:r>
               <w:rPr>
                 <w:rStyle w:val="Hyperlink"/>
@@ -396,7 +396,7 @@
                 <w:noProof/>
                 <w:webHidden/>
               </w:rPr>
-              <w:instrText xml:space="preserve"> PAGEREF _Toc409907285 \h </w:instrText>
+              <w:instrText xml:space="preserve"> PAGEREF _Toc409907411 \h </w:instrText>
             </w:r>
             <w:r>
               <w:rPr>
@@ -440,7 +440,7 @@
               <w:szCs w:val="22"/>
             </w:rPr>
           </w:pPr>
-          <w:hyperlink w:anchor="_Toc409907286" w:history="1">
+          <w:hyperlink w:anchor="_Toc409907412" w:history="1">
             <w:r>
               <w:rPr>
                 <w:rStyle w:val="Hyperlink"/>
@@ -467,7 +467,7 @@
                 <w:noProof/>
                 <w:webHidden/>
               </w:rPr>
-              <w:instrText xml:space="preserve"> PAGEREF _Toc409907286 \h </w:instrText>
+              <w:instrText xml:space="preserve"> PAGEREF _Toc409907412 \h </w:instrText>
             </w:r>
             <w:r>
               <w:rPr>
@@ -511,7 +511,7 @@
               <w:szCs w:val="22"/>
             </w:rPr>
           </w:pPr>
-          <w:hyperlink w:anchor="_Toc409907287" w:history="1">
+          <w:hyperlink w:anchor="_Toc409907413" w:history="1">
             <w:r>
               <w:rPr>
                 <w:rStyle w:val="Hyperlink"/>
@@ -538,7 +538,7 @@
                 <w:noProof/>
                 <w:webHidden/>
               </w:rPr>
-              <w:instrText xml:space="preserve"> PAGEREF _Toc409907287 \h </w:instrText>
+              <w:instrText xml:space="preserve"> PAGEREF _Toc409907413 \h </w:instrText>
             </w:r>
             <w:r>
               <w:rPr>
@@ -582,7 +582,7 @@
               <w:szCs w:val="22"/>
             </w:rPr>
           </w:pPr>
-          <w:hyperlink w:anchor="_Toc409907288" w:history="1">
+          <w:hyperlink w:anchor="_Toc409907414" w:history="1">
             <w:r>
               <w:rPr>
                 <w:rStyle w:val="Hyperlink"/>
@@ -609,7 +609,7 @@
                 <w:noProof/>
                 <w:webHidden/>
               </w:rPr>
-              <w:instrText xml:space="preserve"> PAGEREF _Toc409907288 \h </w:instrText>
+              <w:instrText xml:space="preserve"> PAGEREF _Toc409907414 \h </w:instrText>
             </w:r>
             <w:r>
               <w:rPr>
@@ -653,7 +653,7 @@
               <w:szCs w:val="22"/>
             </w:rPr>
           </w:pPr>
-          <w:hyperlink w:anchor="_Toc409907289" w:history="1">
+          <w:hyperlink w:anchor="_Toc409907415" w:history="1">
             <w:r>
               <w:rPr>
                 <w:rStyle w:val="Hyperlink"/>
@@ -680,7 +680,7 @@
                 <w:noProof/>
                 <w:webHidden/>
               </w:rPr>
-              <w:instrText xml:space="preserve"> PAGEREF _Toc409907289 \h </w:instrText>
+              <w:instrText xml:space="preserve"> PAGEREF _Toc409907415 \h </w:instrText>
             </w:r>
             <w:r>
               <w:rPr>
@@ -724,7 +724,7 @@
               <w:szCs w:val="22"/>
             </w:rPr>
           </w:pPr>
-          <w:hyperlink w:anchor="_Toc409907290" w:history="1">
+          <w:hyperlink w:anchor="_Toc409907416" w:history="1">
             <w:r>
               <w:rPr>
                 <w:rStyle w:val="Hyperlink"/>
@@ -751,7 +751,7 @@
                 <w:noProof/>
                 <w:webHidden/>
               </w:rPr>
-              <w:instrText xml:space="preserve"> PAGEREF _Toc409907290 \h </w:instrText>
+              <w:instrText xml:space="preserve"> PAGEREF _Toc409907416 \h </w:instrText>
             </w:r>
             <w:r>
               <w:rPr>
@@ -795,7 +795,7 @@
               <w:szCs w:val="22"/>
             </w:rPr>
           </w:pPr>
-          <w:hyperlink w:anchor="_Toc409907291" w:history="1">
+          <w:hyperlink w:anchor="_Toc409907417" w:history="1">
             <w:r>
               <w:rPr>
                 <w:rStyle w:val="Hyperlink"/>
@@ -822,7 +822,7 @@
                 <w:noProof/>
                 <w:webHidden/>
               </w:rPr>
-              <w:instrText xml:space="preserve"> PAGEREF _Toc409907291 \h </w:instrText>
+              <w:instrText xml:space="preserve"> PAGEREF _Toc409907417 \h </w:instrText>
             </w:r>
             <w:r>
               <w:rPr>
@@ -866,7 +866,7 @@
               <w:szCs w:val="22"/>
             </w:rPr>
           </w:pPr>
-          <w:hyperlink w:anchor="_Toc409907292" w:history="1">
+          <w:hyperlink w:anchor="_Toc409907418" w:history="1">
             <w:r>
               <w:rPr>
                 <w:rStyle w:val="Hyperlink"/>
@@ -893,7 +893,7 @@
                 <w:noProof/>
                 <w:webHidden/>
               </w:rPr>
-              <w:instrText xml:space="preserve"> PAGEREF _Toc409907292 \h </w:instrText>
+              <w:instrText xml:space="preserve"> PAGEREF _Toc409907418 \h </w:instrText>
             </w:r>
             <w:r>
               <w:rPr>
@@ -914,6 +914,155 @@
                 <w:webHidden/>
               </w:rPr>
               <w:t>8</w:t>
+            </w:r>
+            <w:r>
+              <w:rPr>
+                <w:noProof/>
+                <w:webHidden/>
+              </w:rPr>
+              <w:fldChar w:fldCharType="end"/>
+            </w:r>
+          </w:hyperlink>
+        </w:p>
+        <w:p>
+          <w:pPr>
+            <w:pStyle w:val="TOC2"/>
+            <w:tabs>
+              <w:tab w:val="right" w:leader="dot" w:pos="9350"/>
+            </w:tabs>
+            <w:rPr>
+              <w:rFonts w:cstheme="minorBidi"/>
+              <w:noProof/>
+              <w:sz w:val="22"/>
+              <w:szCs w:val="22"/>
+            </w:rPr>
+          </w:pPr>
+          <w:hyperlink w:anchor="_Toc409907419" w:history="1">
+            <w:r>
+              <w:rPr>
+                <w:rStyle w:val="Hyperlink"/>
+                <w:noProof/>
+              </w:rPr>
+              <w:t>Synchronization</w:t>
+            </w:r>
+            <w:r>
+              <w:rPr>
+                <w:noProof/>
+                <w:webHidden/>
+              </w:rPr>
+              <w:tab/>
+            </w:r>
+            <w:r>
+              <w:rPr>
+                <w:noProof/>
+                <w:webHidden/>
+              </w:rPr>
+              <w:fldChar w:fldCharType="begin"/>
+            </w:r>
+            <w:r>
+              <w:rPr>
+                <w:noProof/>
+                <w:webHidden/>
+              </w:rPr>
+              <w:instrText xml:space="preserve"> PAGEREF _Toc409907419 \h </w:instrText>
+            </w:r>
+            <w:r>
+              <w:rPr>
+                <w:noProof/>
+                <w:webHidden/>
+              </w:rPr>
+            </w:r>
+            <w:r>
+              <w:rPr>
+                <w:noProof/>
+                <w:webHidden/>
+              </w:rPr>
+              <w:fldChar w:fldCharType="separate"/>
+            </w:r>
+            <w:r>
+              <w:rPr>
+                <w:noProof/>
+                <w:webHidden/>
+              </w:rPr>
+              <w:t>11</w:t>
+            </w:r>
+            <w:r>
+              <w:rPr>
+                <w:noProof/>
+                <w:webHidden/>
+              </w:rPr>
+              <w:fldChar w:fldCharType="end"/>
+            </w:r>
+          </w:hyperlink>
+        </w:p>
+        <w:p>
+          <w:pPr>
+            <w:pStyle w:val="TOC2"/>
+            <w:tabs>
+              <w:tab w:val="right" w:leader="dot" w:pos="9350"/>
+            </w:tabs>
+            <w:rPr>
+              <w:rFonts w:cstheme="minorBidi"/>
+              <w:noProof/>
+              <w:sz w:val="22"/>
+              <w:szCs w:val="22"/>
+            </w:rPr>
+          </w:pPr>
+          <w:hyperlink w:anchor="_Toc409907420" w:history="1">
+            <w:r>
+              <w:rPr>
+                <w:rStyle w:val="Hyperlink"/>
+                <w:noProof/>
+              </w:rPr>
+              <w:t>While the implementatio</w:t>
+            </w:r>
+            <w:r>
+              <w:rPr>
+                <w:rStyle w:val="Hyperlink"/>
+                <w:noProof/>
+              </w:rPr>
+              <w:t>n</w:t>
+            </w:r>
+            <w:r>
+              <w:rPr>
+                <w:noProof/>
+                <w:webHidden/>
+              </w:rPr>
+              <w:tab/>
+            </w:r>
+            <w:r>
+              <w:rPr>
+                <w:noProof/>
+                <w:webHidden/>
+              </w:rPr>
+              <w:fldChar w:fldCharType="begin"/>
+            </w:r>
+            <w:r>
+              <w:rPr>
+                <w:noProof/>
+                <w:webHidden/>
+              </w:rPr>
+              <w:instrText xml:space="preserve"> PAGEREF _Toc409907420 \h </w:instrText>
+            </w:r>
+            <w:r>
+              <w:rPr>
+                <w:noProof/>
+                <w:webHidden/>
+              </w:rPr>
+            </w:r>
+            <w:r>
+              <w:rPr>
+                <w:noProof/>
+                <w:webHidden/>
+              </w:rPr>
+              <w:fldChar w:fldCharType="separate"/>
+            </w:r>
+            <w:r>
+              <w:rPr>
+                <w:noProof/>
+                <w:webHidden/>
+              </w:rPr>
+              <w:t>11</w:t>
             </w:r>
             <w:r>
               <w:rPr>
@@ -945,7 +1094,7 @@
       <w:pPr>
         <w:pStyle w:val="Heading1"/>
       </w:pPr>
-      <w:bookmarkStart w:id="2" w:name="_Toc409907283"/>
+      <w:bookmarkStart w:id="2" w:name="_Toc409907409"/>
       <w:r>
         <w:lastRenderedPageBreak/>
         <w:t>Introduction</w:t>
@@ -957,7 +1106,7 @@
       <w:pPr>
         <w:pStyle w:val="Heading2"/>
       </w:pPr>
-      <w:bookmarkStart w:id="3" w:name="_Toc409907284"/>
+      <w:bookmarkStart w:id="3" w:name="_Toc409907410"/>
       <w:r>
         <w:t>Purpose</w:t>
       </w:r>
@@ -1005,7 +1154,13 @@
         <w:t xml:space="preserve"> based on a simple request and response system</w:t>
       </w:r>
       <w:r>
-        <w:t>. It is designed to be simple, extensible, and stateless.</w:t>
+        <w:t>. It is designed to be simple, extensible, and</w:t>
+      </w:r>
+      <w:r>
+        <w:t xml:space="preserve"> scalable</w:t>
+      </w:r>
+      <w:r>
+        <w:t>.</w:t>
       </w:r>
       <w:r>
         <w:t xml:space="preserve"> </w:t>
@@ -1040,7 +1195,7 @@
       <w:pPr>
         <w:pStyle w:val="Heading2"/>
       </w:pPr>
-      <w:bookmarkStart w:id="4" w:name="_Toc409907285"/>
+      <w:bookmarkStart w:id="4" w:name="_Toc409907411"/>
       <w:r>
         <w:t>Terminology</w:t>
       </w:r>
@@ -1418,7 +1573,7 @@
       <w:pPr>
         <w:pStyle w:val="Heading1"/>
       </w:pPr>
-      <w:bookmarkStart w:id="5" w:name="_Toc409907286"/>
+      <w:bookmarkStart w:id="5" w:name="_Toc409907412"/>
       <w:r>
         <w:t>Protocol Constraints and Parameters</w:t>
       </w:r>
@@ -1429,7 +1584,7 @@
       <w:pPr>
         <w:pStyle w:val="Heading2"/>
       </w:pPr>
-      <w:bookmarkStart w:id="6" w:name="_Toc409907287"/>
+      <w:bookmarkStart w:id="6" w:name="_Toc409907413"/>
       <w:r>
         <w:t>Sockets</w:t>
       </w:r>
@@ -1518,7 +1673,7 @@
       <w:pPr>
         <w:pStyle w:val="Heading2"/>
       </w:pPr>
-      <w:bookmarkStart w:id="7" w:name="_Toc409907288"/>
+      <w:bookmarkStart w:id="7" w:name="_Toc409907414"/>
       <w:r>
         <w:t>Encoding</w:t>
       </w:r>
@@ -1538,7 +1693,7 @@
       <w:pPr>
         <w:pStyle w:val="Heading2"/>
       </w:pPr>
-      <w:bookmarkStart w:id="8" w:name="_Toc409907289"/>
+      <w:bookmarkStart w:id="8" w:name="_Toc409907415"/>
       <w:r>
         <w:t>Notation</w:t>
       </w:r>
@@ -1775,7 +1930,7 @@
       <w:pPr>
         <w:pStyle w:val="Heading2"/>
       </w:pPr>
-      <w:bookmarkStart w:id="9" w:name="_Toc409907290"/>
+      <w:bookmarkStart w:id="9" w:name="_Toc409907416"/>
       <w:r>
         <w:lastRenderedPageBreak/>
         <w:t>Protocol</w:t>
@@ -2061,7 +2216,7 @@
       <w:pPr>
         <w:pStyle w:val="Heading3"/>
       </w:pPr>
-      <w:bookmarkStart w:id="10" w:name="_Toc409907291"/>
+      <w:bookmarkStart w:id="10" w:name="_Toc409907417"/>
       <w:r>
         <w:t>Client</w:t>
       </w:r>
@@ -3300,6 +3455,12 @@
         </w:rPr>
         <w:br/>
       </w:r>
+      <w:r>
+        <w:rPr>
+          <w:rFonts w:cs="Consolas"/>
+        </w:rPr>
+        <w:br/>
+      </w:r>
     </w:p>
     <w:p>
       <w:r>
@@ -3310,7 +3471,7 @@
       <w:pPr>
         <w:pStyle w:val="Heading3"/>
       </w:pPr>
-      <w:bookmarkStart w:id="11" w:name="_Toc409907292"/>
+      <w:bookmarkStart w:id="11" w:name="_Toc409907418"/>
       <w:r>
         <w:lastRenderedPageBreak/>
         <w:t>Server</w:t>
@@ -4075,6 +4236,32 @@
       </w:r>
       <w:r>
         <w:rPr>
+          <w:rFonts w:cs="Consolas"/>
+        </w:rPr>
+        <w:br/>
+      </w:r>
+      <w:r>
+        <w:rPr>
+          <w:rFonts w:cs="Consolas"/>
+        </w:rPr>
+        <w:br/>
+        <w:t xml:space="preserve">The shape will be stored on the server when the POST is received or the number of occurrences it has will be incremented by one upon a successful </w:t>
+      </w:r>
+      <w:r>
+        <w:rPr>
+          <w:rFonts w:cs="Consolas"/>
+          <w:b/>
+        </w:rPr>
+        <w:t>POST</w:t>
+      </w:r>
+      <w:r>
+        <w:rPr>
+          <w:rFonts w:ascii="Consolas" w:hAnsi="Consolas" w:cs="Consolas"/>
+        </w:rPr>
+        <w:t xml:space="preserve">. </w:t>
+      </w:r>
+      <w:r>
+        <w:rPr>
           <w:rFonts w:ascii="Consolas" w:hAnsi="Consolas" w:cs="Consolas"/>
         </w:rPr>
         <w:br/>
@@ -4228,9 +4415,14 @@
       </w:pPr>
     </w:p>
     <w:p>
-      <w:r>
+      <w:pPr>
         <w:rPr>
           <w:rFonts w:cs="Consolas"/>
+        </w:rPr>
+      </w:pPr>
+      <w:r>
+        <w:rPr>
+          <w:rFonts w:cs="Consolas"/>
           <w:b/>
         </w:rPr>
         <w:t xml:space="preserve">In case of fatal errors, </w:t>
@@ -4253,8 +4445,117 @@
         </w:rPr>
         <w:t>application implementation will handle this itself.</w:t>
       </w:r>
-      <w:bookmarkStart w:id="12" w:name="_GoBack"/>
+    </w:p>
+    <w:p>
+      <w:r>
+        <w:br w:type="page"/>
+      </w:r>
+    </w:p>
+    <w:p>
+      <w:pPr>
+        <w:pStyle w:val="Heading2"/>
+      </w:pPr>
+      <w:bookmarkStart w:id="12" w:name="_Toc409907419"/>
+      <w:r>
+        <w:lastRenderedPageBreak/>
+        <w:t>Synchronization</w:t>
+      </w:r>
       <w:bookmarkEnd w:id="12"/>
+    </w:p>
+    <w:p/>
+    <w:p>
+      <w:bookmarkStart w:id="13" w:name="_Toc409907420"/>
+      <w:r>
+        <w:t>While the implementation</w:t>
+      </w:r>
+      <w:bookmarkEnd w:id="13"/>
+      <w:r>
+        <w:t xml:space="preserve"> </w:t>
+      </w:r>
+      <w:r>
+        <w:t>of the server will vary, most servers are multi-threaded (as this assignment is) so the specification will briefly touch on guarantees and maybe’s that the client and server can expect.</w:t>
+      </w:r>
+    </w:p>
+    <w:p/>
+    <w:p>
+      <w:pPr>
+        <w:rPr>
+          <w:b/>
+        </w:rPr>
+      </w:pPr>
+      <w:r>
+        <w:rPr>
+          <w:b/>
+        </w:rPr>
+        <w:t>Data is queried “Just in Time” and not at request time</w:t>
+      </w:r>
+    </w:p>
+    <w:p>
+      <w:pPr>
+        <w:rPr>
+          <w:b/>
+        </w:rPr>
+      </w:pPr>
+    </w:p>
+    <w:p>
+      <w:r>
+        <w:t>When a client makes a request, it will get the results when the request is actually processed and not when the</w:t>
+      </w:r>
+      <w:r>
+        <w:t xml:space="preserve"> request was initially sent. This is because the server is concurrent, multithreaded and multi-user. Between the time when a request is made and is received by the server, another client could have made a </w:t>
+      </w:r>
+      <w:r>
+        <w:rPr>
+          <w:b/>
+        </w:rPr>
+        <w:t xml:space="preserve">POST </w:t>
+      </w:r>
+      <w:r>
+        <w:t>and stored additional shapes.</w:t>
+      </w:r>
+    </w:p>
+    <w:p>
+      <w:pPr>
+        <w:rPr>
+          <w:b/>
+        </w:rPr>
+      </w:pPr>
+    </w:p>
+    <w:p>
+      <w:r>
+        <w:rPr>
+          <w:b/>
+        </w:rPr>
+        <w:t xml:space="preserve">Access must be synchronized </w:t>
+      </w:r>
+    </w:p>
+    <w:p/>
+    <w:p>
+      <w:r>
+        <w:t xml:space="preserve">This is an implementation specific detail to our implementation; we use an </w:t>
+      </w:r>
+      <w:proofErr w:type="spellStart"/>
+      <w:r>
+        <w:rPr>
+          <w:rFonts w:ascii="Consolas" w:hAnsi="Consolas" w:cs="Consolas"/>
+          <w:b/>
+        </w:rPr>
+        <w:t>ArrayList</w:t>
+      </w:r>
+      <w:proofErr w:type="spellEnd"/>
+      <w:r>
+        <w:t xml:space="preserve"> that has been synchronized by Java to provide blocking when it is necessary. Due to this, our implementation does not have to worry about multiple threads hurting the integrity of the collection.</w:t>
+      </w:r>
+    </w:p>
+    <w:p/>
+    <w:p>
+      <w:pPr>
+        <w:rPr>
+          <w:b/>
+        </w:rPr>
+      </w:pPr>
+      <w:bookmarkStart w:id="14" w:name="_GoBack"/>
+      <w:bookmarkEnd w:id="14"/>
     </w:p>
     <w:sectPr>
       <w:footerReference w:type="default" r:id="rId10"/>
@@ -4320,7 +4621,7 @@
           <w:rPr>
             <w:noProof/>
           </w:rPr>
-          <w:t>10</w:t>
+          <w:t>11</w:t>
         </w:r>
         <w:r>
           <w:rPr>
@@ -6757,7 +7058,7 @@
 </file>
 
 <file path=customXml/itemProps1.xml><?xml version="1.0" encoding="utf-8"?>
-<ds:datastoreItem xmlns:ds="http://schemas.openxmlformats.org/officeDocument/2006/customXml" ds:itemID="{A5E86FBD-5006-441E-92CE-EBC10CF9175D}">
+<ds:datastoreItem xmlns:ds="http://schemas.openxmlformats.org/officeDocument/2006/customXml" ds:itemID="{B2102F4C-38A2-4C0E-8F34-02B48D2E0DB5}">
   <ds:schemaRefs>
     <ds:schemaRef ds:uri="http://schemas.openxmlformats.org/officeDocument/2006/bibliography"/>
   </ds:schemaRefs>

</xml_diff>

<commit_message>
RFC: Added one more section at the end of the document regarding syncrhonization.
</commit_message>
<xml_diff>
--- a/Quadrilateral and Triangle Transfer Protocol.docx
+++ b/Quadrilateral and Triangle Transfer Protocol.docx
@@ -4800,13 +4800,47 @@
         <w:t xml:space="preserve">the entry is not atomic. </w:t>
       </w:r>
     </w:p>
-    <w:p>
+    <w:p/>
+    <w:p>
+      <w:pPr>
+        <w:rPr>
+          <w:b/>
+        </w:rPr>
+      </w:pPr>
+      <w:r>
+        <w:rPr>
+          <w:b/>
+        </w:rPr>
+        <w:t xml:space="preserve">Clients are expected to request fresh data when they want it; the specification provides no </w:t>
+      </w:r>
       <w:bookmarkStart w:id="18" w:name="_GoBack"/>
       <w:bookmarkEnd w:id="18"/>
-    </w:p>
-    <w:p>
-      <w:r>
-        <w:t xml:space="preserve"> </w:t>
+      <w:r>
+        <w:rPr>
+          <w:b/>
+        </w:rPr>
+        <w:t>notification mechanism</w:t>
+      </w:r>
+    </w:p>
+    <w:p>
+      <w:pPr>
+        <w:rPr>
+          <w:b/>
+        </w:rPr>
+      </w:pPr>
+    </w:p>
+    <w:p>
+      <w:r>
+        <w:t xml:space="preserve">The server does not guarantee that has been sent after processing is the most up to date information. The client will only have information that is accurate to when the client’s GET request was fully processed. </w:t>
+      </w:r>
+      <w:r>
+        <w:t>In other words, the server is not responsible for synchronizing the client’s copy of the local data it stores.</w:t>
+      </w:r>
+    </w:p>
+    <w:p>
+      <w:r>
+        <w:br/>
+        <w:t xml:space="preserve">For this reason, between application launches the client should not persist or use any caching mechanisms with the expectation to be able to understand when fresh data is available. </w:t>
       </w:r>
     </w:p>
     <w:sectPr>
@@ -7312,7 +7346,7 @@
 </file>
 
 <file path=customXml/itemProps1.xml><?xml version="1.0" encoding="utf-8"?>
-<ds:datastoreItem xmlns:ds="http://schemas.openxmlformats.org/officeDocument/2006/customXml" ds:itemID="{58F5293C-1AAF-42BE-B0DE-5539C796A528}">
+<ds:datastoreItem xmlns:ds="http://schemas.openxmlformats.org/officeDocument/2006/customXml" ds:itemID="{BBA41194-9ADE-4E96-B344-3CACA8CC78B4}">
   <ds:schemaRefs>
     <ds:schemaRef ds:uri="http://schemas.openxmlformats.org/officeDocument/2006/bibliography"/>
   </ds:schemaRefs>

</xml_diff>

<commit_message>
Proofreading and ShapeGetter user input
</commit_message>
<xml_diff>
--- a/Quadrilateral and Triangle Transfer Protocol.docx
+++ b/Quadrilateral and Triangle Transfer Protocol.docx
@@ -1200,10 +1200,17 @@
           <w:i/>
         </w:rPr>
       </w:pPr>
-      <w:r>
+    </w:p>
+    <w:p>
+      <w:pPr>
         <w:rPr>
           <w:i/>
         </w:rPr>
+      </w:pPr>
+      <w:r>
+        <w:rPr>
+          <w:i/>
+        </w:rPr>
         <w:t>Occurrence</w:t>
       </w:r>
     </w:p>
@@ -1269,7 +1276,6 @@
         <w:rPr>
           <w:i/>
         </w:rPr>
-        <w:lastRenderedPageBreak/>
         <w:t>Filter</w:t>
       </w:r>
     </w:p>
@@ -1386,189 +1392,115 @@
     </w:p>
     <w:p/>
     <w:p>
-      <w:pPr>
+      <w:r>
         <w:rPr>
           <w:i/>
         </w:rPr>
-      </w:pPr>
+        <w:tab/>
+      </w:r>
+    </w:p>
+    <w:p>
+      <w:pPr>
+        <w:pStyle w:val="Heading1"/>
+      </w:pPr>
+      <w:bookmarkStart w:id="5" w:name="_Toc409907286"/>
+      <w:r>
+        <w:t>Protocol Constraints and Parameters</w:t>
+      </w:r>
+      <w:bookmarkEnd w:id="5"/>
+    </w:p>
+    <w:p/>
+    <w:p>
+      <w:pPr>
+        <w:pStyle w:val="Heading2"/>
+      </w:pPr>
+      <w:bookmarkStart w:id="6" w:name="_Toc409907287"/>
+      <w:r>
+        <w:t>Sockets</w:t>
+      </w:r>
+      <w:bookmarkEnd w:id="6"/>
+    </w:p>
+    <w:p/>
+    <w:p>
+      <w:r>
+        <w:t xml:space="preserve">As with most applications, </w:t>
+      </w:r>
+      <w:r>
+        <w:rPr>
+          <w:b/>
+        </w:rPr>
+        <w:t xml:space="preserve">QATTP </w:t>
+      </w:r>
+      <w:r>
+        <w:t>is a server and client model application.</w:t>
+      </w:r>
+    </w:p>
+    <w:p/>
+    <w:p>
+      <w:r>
+        <w:rPr>
+          <w:b/>
+        </w:rPr>
+        <w:t xml:space="preserve">QATTP </w:t>
+      </w:r>
+      <w:r>
+        <w:t xml:space="preserve">is designed as a request and response system running on a TCP socket system, with a persistent connection. Generally, a client will open one connection </w:t>
+      </w:r>
+      <w:r>
+        <w:t>for all communication with the server</w:t>
+      </w:r>
+      <w:r>
+        <w:t>. Both</w:t>
+      </w:r>
+      <w:r>
+        <w:t xml:space="preserve"> requests and responses</w:t>
+      </w:r>
+      <w:r>
+        <w:t xml:space="preserve"> will be serviced over the same connection</w:t>
+      </w:r>
+      <w:r>
+        <w:t>, without any additional services required by the platform. The specification tries not to specify anything that requires TCP exclusively – but reliability is key when sending data to be stored, so if TCP is not used some other verification method that is not described in this specification will be required.</w:t>
+      </w:r>
+    </w:p>
+    <w:p/>
+    <w:p>
+      <w:r>
+        <w:t>When a client is done communicating with the server,</w:t>
+      </w:r>
+      <w:r>
+        <w:t xml:space="preserve"> the client will close the connection by itself. The specification does not specify when communications are required to be terminated. </w:t>
+      </w:r>
+    </w:p>
+    <w:p/>
+    <w:p>
+      <w:r>
+        <w:t xml:space="preserve">Generally speaking, there is no handshake procedure for the protocol as it is </w:t>
+      </w:r>
+      <w:r>
+        <w:t>an</w:t>
+      </w:r>
+      <w:r>
+        <w:t xml:space="preserve"> </w:t>
+      </w:r>
       <w:r>
         <w:rPr>
           <w:i/>
         </w:rPr>
-        <w:t>Shape Qualifier</w:t>
-      </w:r>
-    </w:p>
-    <w:p>
-      <w:r>
-        <w:rPr>
-          <w:i/>
-        </w:rPr>
-        <w:tab/>
-      </w:r>
-    </w:p>
-    <w:p>
-      <w:pPr>
-        <w:pStyle w:val="Heading1"/>
-      </w:pPr>
-      <w:bookmarkStart w:id="5" w:name="_Toc409907286"/>
-      <w:r>
-        <w:t>Protocol Constraints and Parameters</w:t>
-      </w:r>
-      <w:bookmarkEnd w:id="5"/>
+        <w:t xml:space="preserve">unauthenticated </w:t>
+      </w:r>
+      <w:r>
+        <w:t xml:space="preserve">protocol. </w:t>
+      </w:r>
+      <w:bookmarkStart w:id="7" w:name="_Toc409907288"/>
     </w:p>
     <w:p/>
+    <w:p/>
     <w:p>
       <w:pPr>
         <w:pStyle w:val="Heading2"/>
       </w:pPr>
-      <w:bookmarkStart w:id="6" w:name="_Toc409907287"/>
-      <w:r>
-        <w:t>Sockets</w:t>
-      </w:r>
-      <w:bookmarkEnd w:id="6"/>
-    </w:p>
-    <w:p/>
-    <w:p>
-      <w:r>
-        <w:t xml:space="preserve">As with most applications, </w:t>
-      </w:r>
-      <w:r>
-        <w:rPr>
-          <w:b/>
-        </w:rPr>
-        <w:t xml:space="preserve">QATTP </w:t>
-      </w:r>
-      <w:r>
-        <w:t>is a server and client model application.</w:t>
-      </w:r>
-    </w:p>
-    <w:p/>
-    <w:p>
-      <w:r>
-        <w:rPr>
-          <w:b/>
-        </w:rPr>
-        <w:t xml:space="preserve">QATTP </w:t>
-      </w:r>
-      <w:r>
-        <w:t>is designed as a request and response system running on a TCP socket system, with a persistent connection. Generally, a client will open one connection for all requests and all responses. Both will be serviced over the same connection</w:t>
-      </w:r>
-      <w:r>
-        <w:t>, without any additional services required by the platform. The specification tries not to specify anything that requires TCP exclusively – but reliability is key when sending data to be stored, so if TCP is not used some other verification method that is not described in this specification will be required.</w:t>
-      </w:r>
-    </w:p>
-    <w:p/>
-    <w:p>
-      <w:r>
-        <w:t>When a client is done communicating with the server,</w:t>
-      </w:r>
-      <w:r>
-        <w:t xml:space="preserve"> the client will close the connection by itself. The specification does not specify when communications are required to be terminated. However, as described </w:t>
-      </w:r>
-      <w:r>
-        <w:t>shortly</w:t>
-      </w:r>
-      <w:r>
-        <w:t xml:space="preserve"> the server may enforce connection constraints.</w:t>
-      </w:r>
-    </w:p>
-    <w:p/>
-    <w:p>
-      <w:pPr>
-        <w:rPr>
-          <w:b/>
-          <w:color w:val="FF0000"/>
-        </w:rPr>
-      </w:pPr>
-      <w:r>
-        <w:rPr>
-          <w:b/>
-          <w:color w:val="FF0000"/>
-        </w:rPr>
-        <w:t>This paragraph needs reworked</w:t>
-      </w:r>
-      <w:r>
-        <w:rPr>
-          <w:b/>
-          <w:color w:val="FF0000"/>
-        </w:rPr>
-        <w:t xml:space="preserve"> </w:t>
-      </w:r>
-      <w:r>
-        <w:t xml:space="preserve">Generally speaking, there is no handshake procedure for the protocol as it is </w:t>
-      </w:r>
-      <w:r>
-        <w:t>an</w:t>
-      </w:r>
-      <w:r>
-        <w:t xml:space="preserve"> </w:t>
-      </w:r>
-      <w:r>
-        <w:rPr>
-          <w:i/>
-        </w:rPr>
-        <w:t xml:space="preserve">unauthenticated </w:t>
-      </w:r>
-      <w:r>
-        <w:t xml:space="preserve">protocol. However, at the discretion of the implementation a client may </w:t>
-      </w:r>
-      <w:r>
-        <w:t>have</w:t>
-      </w:r>
-      <w:r>
-        <w:t xml:space="preserve"> </w:t>
-      </w:r>
-      <w:r>
-        <w:t xml:space="preserve">their </w:t>
-      </w:r>
-      <w:r>
-        <w:t>connection</w:t>
-      </w:r>
-      <w:r>
-        <w:t xml:space="preserve"> rejected</w:t>
-      </w:r>
-      <w:r>
-        <w:t xml:space="preserve">. The specification does not specify this behavior. Instead, a client must acknowledge that the connection may be terminated at any time </w:t>
-      </w:r>
-      <w:r>
-        <w:t>in case</w:t>
-      </w:r>
-      <w:r>
-        <w:t xml:space="preserve"> of a fatal error in the server side implementation</w:t>
-      </w:r>
-      <w:r>
-        <w:t>.</w:t>
-      </w:r>
-      <w:r>
-        <w:t xml:space="preserve">   </w:t>
-      </w:r>
-      <w:r>
-        <w:rPr>
-          <w:b/>
-          <w:color w:val="FF0000"/>
-        </w:rPr>
-        <w:t>This paragraph needs reworked</w:t>
-      </w:r>
-    </w:p>
-    <w:p/>
-    <w:p>
-      <w:r>
-        <w:rPr>
-          <w:i/>
-        </w:rPr>
-        <w:t xml:space="preserve">Examples: </w:t>
-      </w:r>
-      <w:r>
-        <w:t>Connection lost, too many connections, not enough resources, power loss</w:t>
-      </w:r>
-    </w:p>
-    <w:p/>
-    <w:p>
-      <w:pPr>
-        <w:pStyle w:val="Heading2"/>
-      </w:pPr>
-      <w:bookmarkStart w:id="7" w:name="_Toc409907288"/>
-      <w:r>
+      <w:r>
+        <w:lastRenderedPageBreak/>
         <w:t>Encoding</w:t>
       </w:r>
       <w:bookmarkEnd w:id="7"/>
@@ -1789,6 +1721,12 @@
         </w:rPr>
         <w:t xml:space="preserve"> A header should be caps insensitive – an implementation server should normalize the input</w:t>
       </w:r>
+      <w:r>
+        <w:rPr>
+          <w:rFonts w:cs="Consolas"/>
+        </w:rPr>
+        <w:t>. All excess white space is trimmed from around the headers.</w:t>
+      </w:r>
     </w:p>
     <w:p>
       <w:pPr>
@@ -1876,13 +1814,12 @@
         <w:rPr>
           <w:rFonts w:ascii="Consolas" w:hAnsi="Consolas" w:cs="Consolas"/>
         </w:rPr>
-        <w:t>&lt;VERB&gt;</w:t>
-      </w:r>
-      <w:r>
-        <w:rPr>
-          <w:rFonts w:ascii="Consolas" w:hAnsi="Consolas" w:cs="Consolas"/>
-        </w:rPr>
-        <w:tab/>
+        <w:t xml:space="preserve">&lt;VERB&gt; </w:t>
+      </w:r>
+      <w:r>
+        <w:rPr>
+          <w:rFonts w:ascii="Consolas" w:hAnsi="Consolas" w:cs="Consolas"/>
+        </w:rPr>
         <w:t>[</w:t>
       </w:r>
       <w:r>
@@ -1907,15 +1844,32 @@
         <w:rPr>
           <w:rFonts w:ascii="Consolas" w:hAnsi="Consolas" w:cs="Consolas"/>
         </w:rPr>
-        <w:tab/>
-        <w:t>[\t Header1]...[\t</w:t>
-      </w:r>
-      <w:r>
-        <w:rPr>
-          <w:rFonts w:ascii="Consolas" w:hAnsi="Consolas" w:cs="Consolas"/>
-        </w:rPr>
         <w:t xml:space="preserve"> </w:t>
       </w:r>
+      <w:r>
+        <w:rPr>
+          <w:rFonts w:ascii="Consolas" w:hAnsi="Consolas" w:cs="Consolas"/>
+        </w:rPr>
+        <w:t>[\t Header1</w:t>
+      </w:r>
+      <w:r>
+        <w:rPr>
+          <w:rFonts w:ascii="Consolas" w:hAnsi="Consolas" w:cs="Consolas"/>
+        </w:rPr>
+        <w:t>:</w:t>
+      </w:r>
+      <w:r>
+        <w:rPr>
+          <w:rFonts w:ascii="Consolas" w:hAnsi="Consolas" w:cs="Consolas"/>
+        </w:rPr>
+        <w:t>]...[\t</w:t>
+      </w:r>
+      <w:r>
+        <w:rPr>
+          <w:rFonts w:ascii="Consolas" w:hAnsi="Consolas" w:cs="Consolas"/>
+        </w:rPr>
+        <w:t xml:space="preserve"> </w:t>
+      </w:r>
       <w:proofErr w:type="spellStart"/>
       <w:r>
         <w:rPr>
@@ -1928,86 +1882,83 @@
         <w:rPr>
           <w:rFonts w:ascii="Consolas" w:hAnsi="Consolas" w:cs="Consolas"/>
         </w:rPr>
-        <w:t>]</w:t>
-      </w:r>
-      <w:r>
-        <w:rPr>
-          <w:rFonts w:ascii="Consolas" w:hAnsi="Consolas" w:cs="Consolas"/>
-        </w:rPr>
-        <w:tab/>
-      </w:r>
-      <w:r>
-        <w:rPr>
-          <w:rFonts w:ascii="Consolas" w:hAnsi="Consolas" w:cs="Consolas"/>
-        </w:rPr>
+        <w:t xml:space="preserve">:] </w:t>
+      </w:r>
+      <w:proofErr w:type="spellStart"/>
+      <w:r>
+        <w:rPr>
+          <w:rFonts w:ascii="Consolas" w:hAnsi="Consolas" w:cs="Consolas"/>
+        </w:rPr>
+        <w:t>CRLF</w:t>
+      </w:r>
+      <w:proofErr w:type="spellEnd"/>
+    </w:p>
+    <w:p>
+      <w:pPr>
+        <w:rPr>
+          <w:rFonts w:ascii="Consolas" w:hAnsi="Consolas" w:cs="Consolas"/>
+        </w:rPr>
+      </w:pPr>
+    </w:p>
+    <w:p>
+      <w:pPr>
+        <w:rPr>
+          <w:rFonts w:cs="Consolas"/>
+        </w:rPr>
+      </w:pPr>
+      <w:r>
+        <w:rPr>
+          <w:rFonts w:cs="Consolas"/>
+        </w:rPr>
+        <w:t xml:space="preserve">A </w:t>
+      </w:r>
+      <w:r>
+        <w:rPr>
+          <w:rFonts w:cs="Consolas"/>
+          <w:b/>
+        </w:rPr>
+        <w:t>verb</w:t>
+      </w:r>
+      <w:r>
+        <w:rPr>
+          <w:rFonts w:cs="Consolas"/>
+        </w:rPr>
+        <w:t xml:space="preserve"> is either </w:t>
+      </w:r>
+      <w:r>
+        <w:rPr>
+          <w:rFonts w:ascii="Consolas" w:hAnsi="Consolas" w:cs="Consolas"/>
+          <w:b/>
+        </w:rPr>
+        <w:t>GET</w:t>
+      </w:r>
+      <w:r>
+        <w:rPr>
+          <w:rFonts w:cs="Consolas"/>
+        </w:rPr>
+        <w:t xml:space="preserve"> or </w:t>
+      </w:r>
+      <w:r>
+        <w:rPr>
+          <w:rFonts w:ascii="Consolas" w:hAnsi="Consolas" w:cs="Consolas"/>
+          <w:b/>
+        </w:rPr>
+        <w:t>POST</w:t>
+      </w:r>
+      <w:r>
+        <w:t xml:space="preserve"> which perform operations similar to their HTTP counterparts. </w:t>
+      </w:r>
+      <w:r>
+        <w:t xml:space="preserve">These are described in </w:t>
+      </w:r>
+      <w:r>
+        <w:t>more</w:t>
+      </w:r>
+      <w:r>
         <w:t xml:space="preserve"> </w:t>
       </w:r>
-      <w:proofErr w:type="spellStart"/>
-      <w:r>
-        <w:rPr>
-          <w:rFonts w:ascii="Consolas" w:hAnsi="Consolas" w:cs="Consolas"/>
-        </w:rPr>
-        <w:t>CRLF</w:t>
-      </w:r>
-      <w:proofErr w:type="spellEnd"/>
-    </w:p>
-    <w:p>
-      <w:pPr>
-        <w:rPr>
-          <w:rFonts w:ascii="Consolas" w:hAnsi="Consolas" w:cs="Consolas"/>
-        </w:rPr>
-      </w:pPr>
-    </w:p>
-    <w:p>
-      <w:pPr>
-        <w:rPr>
-          <w:rFonts w:cs="Consolas"/>
-        </w:rPr>
-      </w:pPr>
-      <w:r>
-        <w:rPr>
-          <w:rFonts w:cs="Consolas"/>
-        </w:rPr>
-        <w:t xml:space="preserve">A </w:t>
-      </w:r>
-      <w:r>
-        <w:rPr>
-          <w:rFonts w:cs="Consolas"/>
-          <w:b/>
-        </w:rPr>
-        <w:t>verb</w:t>
-      </w:r>
-      <w:r>
-        <w:rPr>
-          <w:rFonts w:cs="Consolas"/>
-        </w:rPr>
-        <w:t xml:space="preserve"> is either </w:t>
-      </w:r>
-      <w:r>
-        <w:rPr>
-          <w:rFonts w:ascii="Consolas" w:hAnsi="Consolas" w:cs="Consolas"/>
-          <w:b/>
-        </w:rPr>
-        <w:t>GET</w:t>
-      </w:r>
-      <w:r>
-        <w:rPr>
-          <w:rFonts w:cs="Consolas"/>
-        </w:rPr>
-        <w:t xml:space="preserve"> or </w:t>
-      </w:r>
-      <w:r>
-        <w:rPr>
-          <w:rFonts w:ascii="Consolas" w:hAnsi="Consolas" w:cs="Consolas"/>
-          <w:b/>
-        </w:rPr>
-        <w:t>POST</w:t>
-      </w:r>
-      <w:r>
-        <w:t xml:space="preserve"> which perform operations similar to their HTTP counterparts. </w:t>
-      </w:r>
-      <w:r>
-        <w:t>These are described more in detail in the client section.</w:t>
+      <w:r>
+        <w:t>detail in the client section.</w:t>
       </w:r>
     </w:p>
     <w:p>
@@ -2143,15 +2094,10 @@
         <w:t xml:space="preserve">Note: </w:t>
       </w:r>
       <w:r>
-        <w:t xml:space="preserve">If a mandatory field </w:t>
-      </w:r>
-      <w:proofErr w:type="gramStart"/>
-      <w:r>
-        <w:t>Is</w:t>
-      </w:r>
-      <w:proofErr w:type="gramEnd"/>
-      <w:r>
-        <w:t xml:space="preserve"> omitted, then the server will generate an error of type </w:t>
+        <w:t>If a mandatory field i</w:t>
+      </w:r>
+      <w:r>
+        <w:t xml:space="preserve">s omitted, then the server will generate an error of type </w:t>
       </w:r>
       <w:r>
         <w:rPr>
@@ -2161,6 +2107,9 @@
       </w:r>
       <w:r>
         <w:t>(the standard HTTP error)</w:t>
+      </w:r>
+      <w:r>
+        <w:t xml:space="preserve"> See server documentation for details.</w:t>
       </w:r>
     </w:p>
     <w:p/>
@@ -2638,27 +2587,6 @@
     </w:p>
     <w:p>
       <w:pPr>
-        <w:ind w:left="1440"/>
-      </w:pPr>
-      <w:r>
-        <w:rPr>
-          <w:b/>
-        </w:rPr>
-        <w:t>Note:</w:t>
-      </w:r>
-      <w:r>
-        <w:rPr>
-          <w:b/>
-        </w:rPr>
-        <w:t xml:space="preserve"> </w:t>
-      </w:r>
-      <w:r>
-        <w:t>Where a symbol is listed in parenthesis beside a property, it marks an element in a disjoint set. That is, these properties cannot be specified together. They are mutually exclusive.</w:t>
-      </w:r>
-    </w:p>
-    <w:p/>
-    <w:p>
-      <w:pPr>
         <w:pStyle w:val="ListParagraph"/>
         <w:numPr>
           <w:ilvl w:val="2"/>
@@ -2696,7 +2624,7 @@
         </w:numPr>
       </w:pPr>
       <w:r>
-        <w:t>ACUTE (*)</w:t>
+        <w:t xml:space="preserve">ACUTE </w:t>
       </w:r>
     </w:p>
     <w:p>
@@ -2708,7 +2636,7 @@
         </w:numPr>
       </w:pPr>
       <w:r>
-        <w:t>RIGHT (*)</w:t>
+        <w:t xml:space="preserve">RIGHT </w:t>
       </w:r>
     </w:p>
     <w:p>
@@ -2720,7 +2648,7 @@
         </w:numPr>
       </w:pPr>
       <w:r>
-        <w:t>OBTUSE (*)</w:t>
+        <w:t>OBTUSE</w:t>
       </w:r>
     </w:p>
     <w:p>
@@ -2732,7 +2660,7 @@
         </w:numPr>
       </w:pPr>
       <w:r>
-        <w:t>SCALENE (^)</w:t>
+        <w:t>SCALENE</w:t>
       </w:r>
     </w:p>
     <w:p>
@@ -2746,9 +2674,6 @@
       <w:r>
         <w:t>EQUILATERAL</w:t>
       </w:r>
-      <w:r>
-        <w:t xml:space="preserve"> (^)</w:t>
-      </w:r>
     </w:p>
     <w:p>
       <w:pPr>
@@ -2762,7 +2687,7 @@
         <w:t>ISOSCELES</w:t>
       </w:r>
       <w:r>
-        <w:t xml:space="preserve"> (^)</w:t>
+        <w:t xml:space="preserve"> </w:t>
       </w:r>
     </w:p>
     <w:p>
@@ -2845,7 +2770,6 @@
         <w:ind w:left="1440"/>
       </w:pPr>
       <w:r>
-        <w:lastRenderedPageBreak/>
         <w:br/>
         <w:t xml:space="preserve">If a property is not supported, a </w:t>
       </w:r>
@@ -2908,6 +2832,7 @@
         <w:rPr>
           <w:rFonts w:ascii="Consolas" w:hAnsi="Consolas" w:cs="Consolas"/>
         </w:rPr>
+        <w:lastRenderedPageBreak/>
         <w:t>y_n</w:t>
       </w:r>
       <w:proofErr w:type="spellEnd"/>
@@ -3079,21 +3004,19 @@
           <w:rFonts w:ascii="Consolas" w:hAnsi="Consolas" w:cs="Consolas"/>
         </w:rPr>
         <w:tab/>
-        <w:t>&lt;X_1 Y_</w:t>
-      </w:r>
-      <w:proofErr w:type="gramStart"/>
-      <w:r>
-        <w:rPr>
-          <w:rFonts w:ascii="Consolas" w:hAnsi="Consolas" w:cs="Consolas"/>
-        </w:rPr>
-        <w:t>1 ..</w:t>
-      </w:r>
-      <w:proofErr w:type="gramEnd"/>
-      <w:r>
-        <w:rPr>
-          <w:rFonts w:ascii="Consolas" w:hAnsi="Consolas" w:cs="Consolas"/>
-        </w:rPr>
-        <w:t xml:space="preserve"> X_N Y_N &gt;</w:t>
+        <w:t xml:space="preserve">&lt;X_1 Y_1 </w:t>
+      </w:r>
+      <w:r>
+        <w:rPr>
+          <w:rFonts w:ascii="Consolas" w:hAnsi="Consolas" w:cs="Consolas"/>
+        </w:rPr>
+        <w:t>.</w:t>
+      </w:r>
+      <w:r>
+        <w:rPr>
+          <w:rFonts w:ascii="Consolas" w:hAnsi="Consolas" w:cs="Consolas"/>
+        </w:rPr>
+        <w:t>.. X_N Y_N &gt;</w:t>
       </w:r>
       <w:r>
         <w:rPr>
@@ -3230,7 +3153,25 @@
         <w:rPr>
           <w:rFonts w:cs="Consolas"/>
         </w:rPr>
-        <w:t xml:space="preserve">If more than 8 numbers (that is, 4 points) are specified, the server will reject it and send </w:t>
+        <w:t>If more than 8</w:t>
+      </w:r>
+      <w:r>
+        <w:rPr>
+          <w:rFonts w:cs="Consolas"/>
+        </w:rPr>
+        <w:t xml:space="preserve"> numbers (that is, 4 points)</w:t>
+      </w:r>
+      <w:r>
+        <w:rPr>
+          <w:rFonts w:cs="Consolas"/>
+        </w:rPr>
+        <w:t xml:space="preserve"> or less than 6 numbers (that is, 3 points)</w:t>
+      </w:r>
+      <w:r>
+        <w:rPr>
+          <w:rFonts w:cs="Consolas"/>
+        </w:rPr>
+        <w:t xml:space="preserve"> are specified, the server will reject it and send </w:t>
       </w:r>
       <w:r>
         <w:rPr>
@@ -4205,9 +4146,10 @@
           <w:rFonts w:cs="Consolas"/>
         </w:rPr>
       </w:pPr>
-    </w:p>
-    <w:p>
       <w:bookmarkStart w:id="12" w:name="_GoBack"/>
+      <w:bookmarkEnd w:id="12"/>
+    </w:p>
+    <w:p>
       <w:r>
         <w:rPr>
           <w:rFonts w:cs="Consolas"/>
@@ -4233,7 +4175,6 @@
         </w:rPr>
         <w:t>application implementation will handle this itself.</w:t>
       </w:r>
-      <w:bookmarkEnd w:id="12"/>
     </w:p>
     <w:sectPr>
       <w:footerReference w:type="default" r:id="rId10"/>
@@ -6738,7 +6679,7 @@
 </file>
 
 <file path=customXml/itemProps1.xml><?xml version="1.0" encoding="utf-8"?>
-<ds:datastoreItem xmlns:ds="http://schemas.openxmlformats.org/officeDocument/2006/customXml" ds:itemID="{D954EBA1-7714-4C11-9878-B519D8471D25}">
+<ds:datastoreItem xmlns:ds="http://schemas.openxmlformats.org/officeDocument/2006/customXml" ds:itemID="{9282B2CB-9544-4BDB-8B25-88F4CF2C3609}">
   <ds:schemaRefs>
     <ds:schemaRef ds:uri="http://schemas.openxmlformats.org/officeDocument/2006/bibliography"/>
   </ds:schemaRefs>

</xml_diff>

<commit_message>
Added the error for occurences
</commit_message>
<xml_diff>
--- a/Quadrilateral and Triangle Transfer Protocol.docx
+++ b/Quadrilateral and Triangle Transfer Protocol.docx
@@ -3186,6 +3186,50 @@
     </w:p>
     <w:p>
       <w:pPr>
+        <w:pStyle w:val="ListParagraph"/>
+        <w:numPr>
+          <w:ilvl w:val="0"/>
+          <w:numId w:val="3"/>
+        </w:numPr>
+      </w:pPr>
+      <w:r>
+        <w:rPr>
+          <w:rFonts w:cs="Consolas"/>
+        </w:rPr>
+        <w:t xml:space="preserve">If the </w:t>
+      </w:r>
+      <w:proofErr w:type="gramStart"/>
+      <w:r>
+        <w:rPr>
+          <w:rFonts w:cs="Consolas"/>
+        </w:rPr>
+        <w:t>occurrences has</w:t>
+      </w:r>
+      <w:proofErr w:type="gramEnd"/>
+      <w:r>
+        <w:rPr>
+          <w:rFonts w:cs="Consolas"/>
+        </w:rPr>
+        <w:t xml:space="preserve"> a negative value the server will reject it and send </w:t>
+      </w:r>
+      <w:bookmarkStart w:id="11" w:name="_GoBack"/>
+      <w:r>
+        <w:rPr>
+          <w:rFonts w:cs="Consolas"/>
+          <w:b/>
+        </w:rPr>
+        <w:t>Bad Request</w:t>
+      </w:r>
+      <w:bookmarkEnd w:id="11"/>
+      <w:r>
+        <w:rPr>
+          <w:rFonts w:cs="Consolas"/>
+        </w:rPr>
+        <w:t xml:space="preserve"> as a response.</w:t>
+      </w:r>
+    </w:p>
+    <w:p>
+      <w:pPr>
         <w:rPr>
           <w:rFonts w:cs="Consolas"/>
         </w:rPr>
@@ -3240,12 +3284,12 @@
       <w:pPr>
         <w:pStyle w:val="Heading3"/>
       </w:pPr>
-      <w:bookmarkStart w:id="11" w:name="_Toc409907292"/>
+      <w:bookmarkStart w:id="12" w:name="_Toc409907292"/>
       <w:r>
         <w:lastRenderedPageBreak/>
         <w:t>Server</w:t>
       </w:r>
-      <w:bookmarkEnd w:id="11"/>
+      <w:bookmarkEnd w:id="12"/>
     </w:p>
     <w:p/>
     <w:p>
@@ -4472,10 +4516,7 @@
         <w:t xml:space="preserve">For this reason, between application launches the client should not persist or use any caching mechanisms with the expectation to be able to understand when fresh data is available. </w:t>
       </w:r>
     </w:p>
-    <w:p>
-      <w:bookmarkStart w:id="12" w:name="_GoBack"/>
-      <w:bookmarkEnd w:id="12"/>
-    </w:p>
+    <w:p/>
     <w:sectPr>
       <w:footerReference w:type="default" r:id="rId10"/>
       <w:pgSz w:w="12240" w:h="15840"/>
@@ -4540,7 +4581,7 @@
           <w:rPr>
             <w:noProof/>
           </w:rPr>
-          <w:t>11</w:t>
+          <w:t>7</w:t>
         </w:r>
         <w:r>
           <w:rPr>
@@ -6979,7 +7020,7 @@
 </file>
 
 <file path=customXml/itemProps1.xml><?xml version="1.0" encoding="utf-8"?>
-<ds:datastoreItem xmlns:ds="http://schemas.openxmlformats.org/officeDocument/2006/customXml" ds:itemID="{7B776FF3-4A60-440E-98BF-283312C4BA9A}">
+<ds:datastoreItem xmlns:ds="http://schemas.openxmlformats.org/officeDocument/2006/customXml" ds:itemID="{406E2B04-B582-45BB-A055-4943C67B629B}">
   <ds:schemaRefs>
     <ds:schemaRef ds:uri="http://schemas.openxmlformats.org/officeDocument/2006/bibliography"/>
   </ds:schemaRefs>

</xml_diff>

<commit_message>
RFC: Updated response format
</commit_message>
<xml_diff>
--- a/Quadrilateral and Triangle Transfer Protocol.docx
+++ b/Quadrilateral and Triangle Transfer Protocol.docx
@@ -1870,28 +1870,24 @@
         </w:rPr>
         <w:t xml:space="preserve"> </w:t>
       </w:r>
-      <w:proofErr w:type="spellStart"/>
       <w:r>
         <w:rPr>
           <w:rFonts w:ascii="Consolas" w:hAnsi="Consolas" w:cs="Consolas"/>
         </w:rPr>
         <w:t>HeaderN</w:t>
       </w:r>
-      <w:proofErr w:type="spellEnd"/>
       <w:r>
         <w:rPr>
           <w:rFonts w:ascii="Consolas" w:hAnsi="Consolas" w:cs="Consolas"/>
         </w:rPr>
         <w:t xml:space="preserve">:] </w:t>
       </w:r>
-      <w:proofErr w:type="spellStart"/>
       <w:r>
         <w:rPr>
           <w:rFonts w:ascii="Consolas" w:hAnsi="Consolas" w:cs="Consolas"/>
         </w:rPr>
         <w:t>CRLF</w:t>
       </w:r>
-      <w:proofErr w:type="spellEnd"/>
     </w:p>
     <w:p>
       <w:pPr>
@@ -2288,49 +2284,7 @@
         <w:rPr>
           <w:rFonts w:ascii="Consolas" w:hAnsi="Consolas" w:cs="Consolas"/>
         </w:rPr>
-        <w:t xml:space="preserve"> x_1 y_</w:t>
-      </w:r>
-      <w:proofErr w:type="gramStart"/>
-      <w:r>
-        <w:rPr>
-          <w:rFonts w:ascii="Consolas" w:hAnsi="Consolas" w:cs="Consolas"/>
-        </w:rPr>
-        <w:t>1 ..</w:t>
-      </w:r>
-      <w:proofErr w:type="gramEnd"/>
-      <w:r>
-        <w:rPr>
-          <w:rFonts w:ascii="Consolas" w:hAnsi="Consolas" w:cs="Consolas"/>
-        </w:rPr>
-        <w:t xml:space="preserve"> </w:t>
-      </w:r>
-      <w:proofErr w:type="spellStart"/>
-      <w:r>
-        <w:rPr>
-          <w:rFonts w:ascii="Consolas" w:hAnsi="Consolas" w:cs="Consolas"/>
-        </w:rPr>
-        <w:t>x_n</w:t>
-      </w:r>
-      <w:proofErr w:type="spellEnd"/>
-      <w:r>
-        <w:rPr>
-          <w:rFonts w:ascii="Consolas" w:hAnsi="Consolas" w:cs="Consolas"/>
-        </w:rPr>
-        <w:t xml:space="preserve"> </w:t>
-      </w:r>
-      <w:proofErr w:type="spellStart"/>
-      <w:r>
-        <w:rPr>
-          <w:rFonts w:ascii="Consolas" w:hAnsi="Consolas" w:cs="Consolas"/>
-        </w:rPr>
-        <w:t>y_n</w:t>
-      </w:r>
-      <w:proofErr w:type="spellEnd"/>
-      <w:r>
-        <w:rPr>
-          <w:rFonts w:ascii="Consolas" w:hAnsi="Consolas" w:cs="Consolas"/>
-        </w:rPr>
-        <w:t xml:space="preserve"> </w:t>
+        <w:t xml:space="preserve"> x_1 y_1 .. x_n y_n </w:t>
       </w:r>
       <w:r>
         <w:rPr>
@@ -2808,36 +2762,14 @@
         <w:rPr>
           <w:rFonts w:ascii="Consolas" w:hAnsi="Consolas" w:cs="Consolas"/>
         </w:rPr>
-        <w:t xml:space="preserve">x_1 y_1 .. </w:t>
-      </w:r>
-      <w:proofErr w:type="spellStart"/>
-      <w:r>
-        <w:rPr>
-          <w:rFonts w:ascii="Consolas" w:hAnsi="Consolas" w:cs="Consolas"/>
-        </w:rPr>
-        <w:t>x_n</w:t>
-      </w:r>
-      <w:proofErr w:type="spellEnd"/>
-      <w:r>
-        <w:rPr>
-          <w:rFonts w:ascii="Consolas" w:hAnsi="Consolas" w:cs="Consolas"/>
-        </w:rPr>
-        <w:t xml:space="preserve"> </w:t>
-      </w:r>
-      <w:proofErr w:type="spellStart"/>
+        <w:t xml:space="preserve">x_1 y_1 .. x_n </w:t>
+      </w:r>
       <w:r>
         <w:rPr>
           <w:rFonts w:ascii="Consolas" w:hAnsi="Consolas" w:cs="Consolas"/>
         </w:rPr>
         <w:lastRenderedPageBreak/>
-        <w:t>y_n</w:t>
-      </w:r>
-      <w:proofErr w:type="spellEnd"/>
-      <w:r>
-        <w:rPr>
-          <w:rFonts w:ascii="Consolas" w:hAnsi="Consolas" w:cs="Consolas"/>
-        </w:rPr>
-        <w:t xml:space="preserve">. </w:t>
+        <w:t xml:space="preserve">y_n. </w:t>
       </w:r>
       <w:r>
         <w:t xml:space="preserve">For each pair of points, </w:t>
@@ -2846,35 +2778,7 @@
         <w:rPr>
           <w:rFonts w:ascii="Consolas" w:hAnsi="Consolas" w:cs="Consolas"/>
         </w:rPr>
-        <w:t>(</w:t>
-      </w:r>
-      <w:proofErr w:type="spellStart"/>
-      <w:r>
-        <w:rPr>
-          <w:rFonts w:ascii="Consolas" w:hAnsi="Consolas" w:cs="Consolas"/>
-        </w:rPr>
-        <w:t>X_i</w:t>
-      </w:r>
-      <w:proofErr w:type="spellEnd"/>
-      <w:r>
-        <w:rPr>
-          <w:rFonts w:ascii="Consolas" w:hAnsi="Consolas" w:cs="Consolas"/>
-        </w:rPr>
-        <w:t xml:space="preserve">, </w:t>
-      </w:r>
-      <w:proofErr w:type="spellStart"/>
-      <w:r>
-        <w:rPr>
-          <w:rFonts w:ascii="Consolas" w:hAnsi="Consolas" w:cs="Consolas"/>
-        </w:rPr>
-        <w:t>Y_i</w:t>
-      </w:r>
-      <w:proofErr w:type="spellEnd"/>
-      <w:r>
-        <w:rPr>
-          <w:rFonts w:ascii="Consolas" w:hAnsi="Consolas" w:cs="Consolas"/>
-        </w:rPr>
-        <w:t>)</w:t>
+        <w:t>(X_i, Y_i)</w:t>
       </w:r>
       <w:r>
         <w:t xml:space="preserve"> the point must be included on a shape for it to be returned in the data set.</w:t>
@@ -3196,23 +3100,8 @@
         <w:rPr>
           <w:rFonts w:cs="Consolas"/>
         </w:rPr>
-        <w:t xml:space="preserve">If the </w:t>
-      </w:r>
-      <w:proofErr w:type="gramStart"/>
-      <w:r>
-        <w:rPr>
-          <w:rFonts w:cs="Consolas"/>
-        </w:rPr>
-        <w:t>occurrences has</w:t>
-      </w:r>
-      <w:proofErr w:type="gramEnd"/>
-      <w:r>
-        <w:rPr>
-          <w:rFonts w:cs="Consolas"/>
-        </w:rPr>
-        <w:t xml:space="preserve"> a negative value the server will reject it and send </w:t>
-      </w:r>
-      <w:bookmarkStart w:id="11" w:name="_GoBack"/>
+        <w:t xml:space="preserve">If the occurrences has a negative value the server will reject it and send </w:t>
+      </w:r>
       <w:r>
         <w:rPr>
           <w:rFonts w:cs="Consolas"/>
@@ -3220,7 +3109,6 @@
         </w:rPr>
         <w:t>Bad Request</w:t>
       </w:r>
-      <w:bookmarkEnd w:id="11"/>
       <w:r>
         <w:rPr>
           <w:rFonts w:cs="Consolas"/>
@@ -3284,12 +3172,12 @@
       <w:pPr>
         <w:pStyle w:val="Heading3"/>
       </w:pPr>
-      <w:bookmarkStart w:id="12" w:name="_Toc409907292"/>
+      <w:bookmarkStart w:id="11" w:name="_Toc409907292"/>
       <w:r>
         <w:lastRenderedPageBreak/>
         <w:t>Server</w:t>
       </w:r>
-      <w:bookmarkEnd w:id="12"/>
+      <w:bookmarkEnd w:id="11"/>
     </w:p>
     <w:p/>
     <w:p>
@@ -3503,80 +3391,15 @@
         <w:rPr>
           <w:rFonts w:ascii="Consolas" w:hAnsi="Consolas" w:cs="Consolas"/>
         </w:rPr>
-        <w:t>&lt;</w:t>
-      </w:r>
-      <w:r>
-        <w:rPr>
-          <w:rFonts w:ascii="Consolas" w:hAnsi="Consolas" w:cs="Consolas"/>
-        </w:rPr>
-        <w:t xml:space="preserve">\t </w:t>
-      </w:r>
-      <w:r>
-        <w:rPr>
-          <w:rFonts w:ascii="Consolas" w:hAnsi="Consolas" w:cs="Consolas"/>
-        </w:rPr>
-        <w:t xml:space="preserve">Shapes: </w:t>
-      </w:r>
-      <w:r>
-        <w:rPr>
-          <w:rFonts w:ascii="Consolas" w:hAnsi="Consolas" w:cs="Consolas"/>
-        </w:rPr>
-        <w:t>[</w:t>
-      </w:r>
-      <w:proofErr w:type="gramStart"/>
-      <w:r>
-        <w:rPr>
-          <w:rFonts w:ascii="Consolas" w:hAnsi="Consolas" w:cs="Consolas"/>
-        </w:rPr>
-        <w:t>{ Shape1</w:t>
-      </w:r>
-      <w:proofErr w:type="gramEnd"/>
-      <w:r>
-        <w:rPr>
-          <w:rFonts w:ascii="Consolas" w:hAnsi="Consolas" w:cs="Consolas"/>
-        </w:rPr>
-        <w:t xml:space="preserve">, ... </w:t>
-      </w:r>
-      <w:proofErr w:type="spellStart"/>
-      <w:r>
-        <w:rPr>
-          <w:rFonts w:ascii="Consolas" w:hAnsi="Consolas" w:cs="Consolas"/>
-        </w:rPr>
-        <w:t>ShapeN</w:t>
-      </w:r>
-      <w:proofErr w:type="spellEnd"/>
-      <w:r>
-        <w:rPr>
-          <w:rFonts w:ascii="Consolas" w:hAnsi="Consolas" w:cs="Consolas"/>
-        </w:rPr>
-        <w:t>}</w:t>
-      </w:r>
-      <w:r>
-        <w:rPr>
-          <w:rFonts w:ascii="Consolas" w:hAnsi="Consolas" w:cs="Consolas"/>
-        </w:rPr>
-        <w:t xml:space="preserve">] </w:t>
-      </w:r>
-      <w:r>
-        <w:rPr>
-          <w:rFonts w:ascii="Consolas" w:hAnsi="Consolas" w:cs="Consolas"/>
-        </w:rPr>
-        <w:t>&gt;</w:t>
+        <w:t>[Shape1, ... ShapeN]</w:t>
       </w:r>
       <w:r>
         <w:rPr>
           <w:rFonts w:ascii="Consolas" w:hAnsi="Consolas" w:cs="Consolas"/>
         </w:rPr>
         <w:br/>
-      </w:r>
-      <w:proofErr w:type="spellStart"/>
-      <w:r>
-        <w:rPr>
-          <w:rFonts w:ascii="Consolas" w:hAnsi="Consolas" w:cs="Consolas"/>
-        </w:rPr>
         <w:t>CRLF</w:t>
       </w:r>
-      <w:proofErr w:type="spellEnd"/>
     </w:p>
     <w:p>
       <w:pPr>
@@ -3606,302 +3429,157 @@
         <w:t xml:space="preserve">, Shape2 </w:t>
       </w:r>
       <w:r>
-        <w:t xml:space="preserve">are JSON formatted objects with a schema that is defined below. If there are no shapes to return, the JSON object will simply be an empty collection. For more information on the JSON specification, see </w:t>
-      </w:r>
-      <w:r>
-        <w:rPr>
-          <w:b/>
-        </w:rPr>
-        <w:t>RFC7159</w:t>
-      </w:r>
-      <w:r>
-        <w:rPr>
-          <w:b/>
-        </w:rPr>
+        <w:t xml:space="preserve">are formatted objects with a schema that is defined below. If there are no shapes to return, the </w:t>
+      </w:r>
+      <w:r>
+        <w:t xml:space="preserve">line </w:t>
+      </w:r>
+      <w:r>
+        <w:t xml:space="preserve">will simply be </w:t>
+      </w:r>
+      <w:r>
+        <w:t>empty</w:t>
+      </w:r>
+      <w:r>
+        <w:t xml:space="preserve">. </w:t>
+      </w:r>
+      <w:r>
+        <w:t xml:space="preserve">For each </w:t>
+      </w:r>
+      <w:r>
+        <w:rPr>
+          <w:b/>
+        </w:rPr>
+        <w:t>Shape</w:t>
+      </w:r>
+      <w:r>
+        <w:rPr>
+          <w:b/>
+        </w:rPr>
+        <w:t xml:space="preserve">, </w:t>
+      </w:r>
+      <w:r>
+        <w:t xml:space="preserve">an </w:t>
+      </w:r>
+      <w:r>
+        <w:t xml:space="preserve">object will exist in such </w:t>
+      </w:r>
+      <w:r>
+        <w:t xml:space="preserve">that the </w:t>
+      </w:r>
+      <w:bookmarkStart w:id="12" w:name="_GoBack"/>
+      <w:bookmarkEnd w:id="12"/>
+      <w:r>
+        <w:t>object looks like…</w:t>
+      </w:r>
+    </w:p>
+    <w:p>
+      <w:r>
         <w:t xml:space="preserve"> </w:t>
       </w:r>
-      <w:r>
-        <w:t>(</w:t>
-      </w:r>
-      <w:hyperlink r:id="rId9" w:history="1">
-        <w:r>
-          <w:rPr>
-            <w:rStyle w:val="Hyperlink"/>
-          </w:rPr>
-          <w:t>https://tools.ietf.org/html/rfc7159</w:t>
-        </w:r>
-      </w:hyperlink>
-      <w:r>
-        <w:t>)</w:t>
-      </w:r>
-      <w:r>
-        <w:t xml:space="preserve">. For each </w:t>
-      </w:r>
-      <w:proofErr w:type="spellStart"/>
-      <w:r>
-        <w:rPr>
-          <w:b/>
-        </w:rPr>
-        <w:t>ShapeN</w:t>
-      </w:r>
-      <w:proofErr w:type="spellEnd"/>
-      <w:r>
-        <w:rPr>
-          <w:b/>
-        </w:rPr>
-        <w:t xml:space="preserve">, </w:t>
-      </w:r>
-      <w:r>
-        <w:t xml:space="preserve">a </w:t>
-      </w:r>
-      <w:proofErr w:type="spellStart"/>
-      <w:r>
-        <w:t>JSON</w:t>
-      </w:r>
-      <w:proofErr w:type="spellEnd"/>
-      <w:r>
-        <w:t xml:space="preserve"> object will exist in such the object looks like…</w:t>
-      </w:r>
-    </w:p>
-    <w:p>
+    </w:p>
+    <w:p>
+      <w:pPr>
+        <w:rPr>
+          <w:rFonts w:ascii="Consolas" w:hAnsi="Consolas" w:cs="Consolas"/>
+        </w:rPr>
+      </w:pPr>
+      <w:r>
+        <w:rPr>
+          <w:rFonts w:ascii="Consolas" w:hAnsi="Consolas" w:cs="Consolas"/>
+        </w:rPr>
+        <w:t>&lt;X_1,Y-2..X_i,Y_i&gt;:&lt;properties&gt;:</w:t>
+      </w:r>
+      <w:r>
+        <w:rPr>
+          <w:rFonts w:ascii="Consolas" w:hAnsi="Consolas" w:cs="Consolas"/>
+        </w:rPr>
+        <w:t>[occurenceCount]</w:t>
+      </w:r>
+    </w:p>
+    <w:p>
+      <w:r>
+        <w:br/>
+        <w:t>If more than one shaped is returned by the call, they will be separated by ampersands. Such as the following example:</w:t>
+      </w:r>
+    </w:p>
+    <w:p/>
+    <w:p>
+      <w:pPr>
+        <w:rPr>
+          <w:rFonts w:ascii="Consolas" w:hAnsi="Consolas" w:cs="Consolas"/>
+        </w:rPr>
+      </w:pPr>
+      <w:r>
+        <w:rPr>
+          <w:rFonts w:ascii="Consolas" w:hAnsi="Consolas" w:cs="Consolas"/>
+        </w:rPr>
+        <w:t>&lt;X_1,Y-2..X_i,Y_i&gt;:&lt;properties&gt;:[occurenceCount]</w:t>
+      </w:r>
+      <w:r>
+        <w:rPr>
+          <w:rFonts w:ascii="Consolas" w:hAnsi="Consolas" w:cs="Consolas"/>
+        </w:rPr>
+        <w:t>&amp;</w:t>
+      </w:r>
+      <w:r>
+        <w:rPr>
+          <w:rFonts w:ascii="Consolas" w:hAnsi="Consolas" w:cs="Consolas"/>
+        </w:rPr>
+        <w:t>&lt;X_1,Y-2..X_i,Y_i&gt;:&lt;properties&gt;:[occurenceCount]</w:t>
+      </w:r>
+    </w:p>
+    <w:p>
+      <w:pPr>
+        <w:rPr>
+          <w:b/>
+        </w:rPr>
+      </w:pPr>
+    </w:p>
+    <w:p>
+      <w:r>
+        <w:rPr>
+          <w:b/>
+        </w:rPr>
+        <w:t>Note</w:t>
+      </w:r>
+      <w:r>
+        <w:rPr>
+          <w:b/>
+        </w:rPr>
+        <w:t>s</w:t>
+      </w:r>
+      <w:r>
+        <w:rPr>
+          <w:b/>
+        </w:rPr>
+        <w:t xml:space="preserve">: </w:t>
+      </w:r>
+      <w:r>
+        <w:t xml:space="preserve">Properties can assume any of the supported </w:t>
+      </w:r>
+      <w:r>
+        <w:rPr>
+          <w:b/>
+        </w:rPr>
+        <w:t xml:space="preserve">Type </w:t>
+      </w:r>
+      <w:r>
+        <w:t>filters provided by the client, and contain multiple values.</w:t>
+      </w:r>
+      <w:r>
+        <w:t xml:space="preserve"> Properties will be comma separated like the vertex declerations.</w:t>
+      </w:r>
       <w:r>
         <w:t xml:space="preserve"> </w:t>
       </w:r>
-    </w:p>
-    <w:p>
-      <w:pPr>
-        <w:rPr>
-          <w:rFonts w:ascii="Consolas" w:hAnsi="Consolas" w:cs="Consolas"/>
-        </w:rPr>
-      </w:pPr>
-      <w:r>
-        <w:rPr>
-          <w:rFonts w:ascii="Consolas" w:hAnsi="Consolas" w:cs="Consolas"/>
-        </w:rPr>
-        <w:t>{</w:t>
-      </w:r>
-      <w:r>
-        <w:rPr>
-          <w:rFonts w:ascii="Consolas" w:hAnsi="Consolas" w:cs="Consolas"/>
-        </w:rPr>
+      <w:r>
+        <w:t>The type of the shape being returned can be inferred from the number of points that are provided from the server in the response. This will always be 3 vertices or 4. The various lists of items are returned are separated by colons as a list terminator.</w:t>
+      </w:r>
+    </w:p>
+    <w:p>
+      <w:r>
         <w:br/>
-      </w:r>
-      <w:r>
-        <w:rPr>
-          <w:rFonts w:ascii="Consolas" w:hAnsi="Consolas" w:cs="Consolas"/>
-        </w:rPr>
-        <w:t xml:space="preserve">   </w:t>
-      </w:r>
-      <w:r>
-        <w:rPr>
-          <w:rFonts w:ascii="Consolas" w:hAnsi="Consolas" w:cs="Consolas"/>
-        </w:rPr>
-        <w:t xml:space="preserve">(string) </w:t>
-      </w:r>
-      <w:proofErr w:type="spellStart"/>
-      <w:r>
-        <w:rPr>
-          <w:rFonts w:ascii="Consolas" w:hAnsi="Consolas" w:cs="Consolas"/>
-        </w:rPr>
-        <w:t>shapeType</w:t>
-      </w:r>
-      <w:proofErr w:type="spellEnd"/>
-      <w:r>
-        <w:rPr>
-          <w:rFonts w:ascii="Consolas" w:hAnsi="Consolas" w:cs="Consolas"/>
-        </w:rPr>
-        <w:t>: T | Q,</w:t>
-      </w:r>
-    </w:p>
-    <w:p>
-      <w:pPr>
-        <w:rPr>
-          <w:rFonts w:ascii="Consolas" w:hAnsi="Consolas" w:cs="Consolas"/>
-        </w:rPr>
-      </w:pPr>
-      <w:r>
-        <w:rPr>
-          <w:rFonts w:ascii="Consolas" w:hAnsi="Consolas" w:cs="Consolas"/>
-        </w:rPr>
-        <w:t xml:space="preserve">   </w:t>
-      </w:r>
-      <w:r>
-        <w:rPr>
-          <w:rFonts w:ascii="Consolas" w:hAnsi="Consolas" w:cs="Consolas"/>
-        </w:rPr>
-        <w:t>(</w:t>
-      </w:r>
-      <w:proofErr w:type="gramStart"/>
-      <w:r>
-        <w:rPr>
-          <w:rFonts w:ascii="Consolas" w:hAnsi="Consolas" w:cs="Consolas"/>
-        </w:rPr>
-        <w:t>array</w:t>
-      </w:r>
-      <w:proofErr w:type="gramEnd"/>
-      <w:r>
-        <w:rPr>
-          <w:rFonts w:ascii="Consolas" w:hAnsi="Consolas" w:cs="Consolas"/>
-        </w:rPr>
-        <w:t xml:space="preserve">, number) </w:t>
-      </w:r>
-      <w:r>
-        <w:rPr>
-          <w:rFonts w:ascii="Consolas" w:hAnsi="Consolas" w:cs="Consolas"/>
-        </w:rPr>
-        <w:t>v</w:t>
-      </w:r>
-      <w:r>
-        <w:rPr>
-          <w:rFonts w:ascii="Consolas" w:hAnsi="Consolas" w:cs="Consolas"/>
-        </w:rPr>
-        <w:t>ertices: X_1 Y_1 .. X_N Y_N</w:t>
-      </w:r>
-      <w:r>
-        <w:rPr>
-          <w:rFonts w:ascii="Consolas" w:hAnsi="Consolas" w:cs="Consolas"/>
-        </w:rPr>
-        <w:t>,</w:t>
-      </w:r>
-    </w:p>
-    <w:p>
-      <w:pPr>
-        <w:rPr>
-          <w:rFonts w:ascii="Consolas" w:hAnsi="Consolas" w:cs="Consolas"/>
-        </w:rPr>
-      </w:pPr>
-      <w:r>
-        <w:rPr>
-          <w:rFonts w:ascii="Consolas" w:hAnsi="Consolas" w:cs="Consolas"/>
-        </w:rPr>
-        <w:t xml:space="preserve">   </w:t>
-      </w:r>
-      <w:r>
-        <w:rPr>
-          <w:rFonts w:ascii="Consolas" w:hAnsi="Consolas" w:cs="Consolas"/>
-        </w:rPr>
-        <w:t>(</w:t>
-      </w:r>
-      <w:proofErr w:type="gramStart"/>
-      <w:r>
-        <w:rPr>
-          <w:rFonts w:ascii="Consolas" w:hAnsi="Consolas" w:cs="Consolas"/>
-        </w:rPr>
-        <w:t>array</w:t>
-      </w:r>
-      <w:proofErr w:type="gramEnd"/>
-      <w:r>
-        <w:rPr>
-          <w:rFonts w:ascii="Consolas" w:hAnsi="Consolas" w:cs="Consolas"/>
-        </w:rPr>
-        <w:t xml:space="preserve">, string) </w:t>
-      </w:r>
-      <w:r>
-        <w:rPr>
-          <w:rFonts w:ascii="Consolas" w:hAnsi="Consolas" w:cs="Consolas"/>
-        </w:rPr>
-        <w:t xml:space="preserve">properties: </w:t>
-      </w:r>
-      <w:r>
-        <w:rPr>
-          <w:rFonts w:ascii="Consolas" w:hAnsi="Consolas" w:cs="Consolas"/>
-        </w:rPr>
-        <w:t>[</w:t>
-      </w:r>
-      <w:r>
-        <w:rPr>
-          <w:rFonts w:ascii="Consolas" w:hAnsi="Consolas" w:cs="Consolas"/>
-        </w:rPr>
-        <w:t>ACUTE | RIGHT | SCALENE | SQUARE | RECTANGLE ...</w:t>
-      </w:r>
-      <w:r>
-        <w:rPr>
-          <w:rFonts w:ascii="Consolas" w:hAnsi="Consolas" w:cs="Consolas"/>
-        </w:rPr>
-        <w:t>]</w:t>
-      </w:r>
-      <w:r>
-        <w:rPr>
-          <w:rFonts w:ascii="Consolas" w:hAnsi="Consolas" w:cs="Consolas"/>
-        </w:rPr>
-        <w:t xml:space="preserve"> </w:t>
-      </w:r>
-      <w:r>
-        <w:rPr>
-          <w:rFonts w:ascii="Consolas" w:hAnsi="Consolas" w:cs="Consolas"/>
-        </w:rPr>
-        <w:br/>
-        <w:t xml:space="preserve">    (number) occurrences: n </w:t>
-      </w:r>
-    </w:p>
-    <w:p>
-      <w:pPr>
-        <w:rPr>
-          <w:rFonts w:ascii="Consolas" w:hAnsi="Consolas" w:cs="Consolas"/>
-        </w:rPr>
-      </w:pPr>
-      <w:r>
-        <w:rPr>
-          <w:rFonts w:ascii="Consolas" w:hAnsi="Consolas" w:cs="Consolas"/>
-        </w:rPr>
-        <w:t>}</w:t>
-      </w:r>
-    </w:p>
-    <w:p/>
-    <w:p>
-      <w:r>
-        <w:rPr>
-          <w:b/>
-        </w:rPr>
-        <w:t>Note</w:t>
-      </w:r>
-      <w:r>
-        <w:rPr>
-          <w:b/>
-        </w:rPr>
-        <w:t>s</w:t>
-      </w:r>
-      <w:r>
-        <w:rPr>
-          <w:b/>
-        </w:rPr>
-        <w:t xml:space="preserve">: </w:t>
-      </w:r>
-      <w:r>
-        <w:t xml:space="preserve">Properties can assume any of the supported </w:t>
-      </w:r>
-      <w:r>
-        <w:rPr>
-          <w:b/>
-        </w:rPr>
-        <w:t xml:space="preserve">Type </w:t>
-      </w:r>
-      <w:r>
-        <w:t>filters provided by the client, and contain multiple values. These values are strings within a JSON array (</w:t>
-      </w:r>
-      <w:r>
-        <w:rPr>
-          <w:b/>
-        </w:rPr>
-        <w:t>RFC 7159, Section 5</w:t>
-      </w:r>
-      <w:r>
-        <w:rPr>
-          <w:b/>
-        </w:rPr>
-        <w:t xml:space="preserve">). </w:t>
-      </w:r>
-      <w:r>
-        <w:t>As shown above, the same is roughly true for the vertices.</w:t>
-      </w:r>
-    </w:p>
-    <w:p>
-      <w:r>
-        <w:br/>
-        <w:t xml:space="preserve">Due to the nature of the </w:t>
-      </w:r>
-      <w:r>
-        <w:t>specification, the response might not reflect the data at the exact time the request was issued. For more details, see the synchronization section.</w:t>
       </w:r>
     </w:p>
     <w:p>
@@ -3966,21 +3644,7 @@
         <w:rPr>
           <w:rFonts w:ascii="Consolas" w:hAnsi="Consolas" w:cs="Consolas"/>
         </w:rPr>
-        <w:t xml:space="preserve">&lt;\t </w:t>
-      </w:r>
-      <w:proofErr w:type="gramStart"/>
-      <w:r>
-        <w:rPr>
-          <w:rFonts w:ascii="Consolas" w:hAnsi="Consolas" w:cs="Consolas"/>
-        </w:rPr>
-        <w:t>Type:</w:t>
-      </w:r>
-      <w:proofErr w:type="gramEnd"/>
-      <w:r>
-        <w:rPr>
-          <w:rFonts w:ascii="Consolas" w:hAnsi="Consolas" w:cs="Consolas"/>
-        </w:rPr>
-        <w:t>&gt;</w:t>
+        <w:t>&lt;\t Type:&gt;</w:t>
       </w:r>
       <w:r>
         <w:rPr>
@@ -4378,15 +4042,7 @@
     <w:p/>
     <w:p>
       <w:r>
-        <w:t xml:space="preserve">This means a server is not responsible for keep tracking of state snapshots to reply to requests when a client had initially requested them. This is important as the typical implementation of a server will be multi-threaded. This means that between the </w:t>
-      </w:r>
-      <w:proofErr w:type="gramStart"/>
-      <w:r>
-        <w:t>time</w:t>
-      </w:r>
-      <w:proofErr w:type="gramEnd"/>
-      <w:r>
-        <w:t xml:space="preserve"> a </w:t>
+        <w:t xml:space="preserve">This means a server is not responsible for keep tracking of state snapshots to reply to requests when a client had initially requested them. This is important as the typical implementation of a server will be multi-threaded. This means that between the time a </w:t>
       </w:r>
       <w:r>
         <w:rPr>
@@ -4426,7 +4082,6 @@
       <w:r>
         <w:t xml:space="preserve">An implementation of this protocol is expected to be multi-threaded with one thread per client that connects. Our implementation of the storage backing will be using a simple </w:t>
       </w:r>
-      <w:proofErr w:type="spellStart"/>
       <w:r>
         <w:rPr>
           <w:rFonts w:ascii="Consolas" w:hAnsi="Consolas" w:cs="Consolas"/>
@@ -4434,7 +4089,6 @@
         </w:rPr>
         <w:t>ArrayList</w:t>
       </w:r>
-      <w:proofErr w:type="spellEnd"/>
       <w:r>
         <w:rPr>
           <w:b/>
@@ -4444,7 +4098,6 @@
       <w:r>
         <w:t xml:space="preserve">provided by Java while using the </w:t>
       </w:r>
-      <w:proofErr w:type="spellStart"/>
       <w:r>
         <w:rPr>
           <w:rFonts w:ascii="Consolas" w:hAnsi="Consolas" w:cs="Consolas"/>
@@ -4452,7 +4105,6 @@
         </w:rPr>
         <w:t>Collections.synchronizedList</w:t>
       </w:r>
-      <w:proofErr w:type="spellEnd"/>
       <w:r>
         <w:t xml:space="preserve"> wrapper allowing </w:t>
       </w:r>
@@ -4463,15 +4115,7 @@
         <w:t>.add</w:t>
       </w:r>
       <w:r>
-        <w:t xml:space="preserve"> to be protected by a </w:t>
-      </w:r>
-      <w:proofErr w:type="spellStart"/>
-      <w:r>
-        <w:t>mutex</w:t>
-      </w:r>
-      <w:proofErr w:type="spellEnd"/>
-      <w:r>
-        <w:t>. This allows us to not worry about the specific details of the implementation.</w:t>
+        <w:t xml:space="preserve"> to be protected by a mutex. This allows us to not worry about the specific details of the implementation.</w:t>
       </w:r>
     </w:p>
     <w:p>
@@ -4518,7 +4162,7 @@
     </w:p>
     <w:p/>
     <w:sectPr>
-      <w:footerReference w:type="default" r:id="rId10"/>
+      <w:footerReference w:type="default" r:id="rId9"/>
       <w:pgSz w:w="12240" w:h="15840"/>
       <w:pgMar w:top="1440" w:right="1440" w:bottom="1440" w:left="1440" w:header="720" w:footer="720" w:gutter="0"/>
       <w:cols w:space="720"/>
@@ -4581,7 +4225,7 @@
           <w:rPr>
             <w:noProof/>
           </w:rPr>
-          <w:t>7</w:t>
+          <w:t>9</w:t>
         </w:r>
         <w:r>
           <w:rPr>
@@ -7020,7 +6664,7 @@
 </file>
 
 <file path=customXml/itemProps1.xml><?xml version="1.0" encoding="utf-8"?>
-<ds:datastoreItem xmlns:ds="http://schemas.openxmlformats.org/officeDocument/2006/customXml" ds:itemID="{406E2B04-B582-45BB-A055-4943C67B629B}">
+<ds:datastoreItem xmlns:ds="http://schemas.openxmlformats.org/officeDocument/2006/customXml" ds:itemID="{CF8A038C-6193-48E7-9A1D-8F28681BED37}">
   <ds:schemaRefs>
     <ds:schemaRef ds:uri="http://schemas.openxmlformats.org/officeDocument/2006/bibliography"/>
   </ds:schemaRefs>

</xml_diff>

<commit_message>
RFC: Corrected some minor issues
</commit_message>
<xml_diff>
--- a/Quadrilateral and Triangle Transfer Protocol.docx
+++ b/Quadrilateral and Triangle Transfer Protocol.docx
@@ -1870,12 +1870,14 @@
         </w:rPr>
         <w:t xml:space="preserve"> </w:t>
       </w:r>
+      <w:proofErr w:type="spellStart"/>
       <w:r>
         <w:rPr>
           <w:rFonts w:ascii="Consolas" w:hAnsi="Consolas" w:cs="Consolas"/>
         </w:rPr>
         <w:t>HeaderN</w:t>
       </w:r>
+      <w:proofErr w:type="spellEnd"/>
       <w:r>
         <w:rPr>
           <w:rFonts w:ascii="Consolas" w:hAnsi="Consolas" w:cs="Consolas"/>
@@ -2284,7 +2286,49 @@
         <w:rPr>
           <w:rFonts w:ascii="Consolas" w:hAnsi="Consolas" w:cs="Consolas"/>
         </w:rPr>
-        <w:t xml:space="preserve"> x_1 y_1 .. x_n y_n </w:t>
+        <w:t xml:space="preserve"> x_1 y_</w:t>
+      </w:r>
+      <w:proofErr w:type="gramStart"/>
+      <w:r>
+        <w:rPr>
+          <w:rFonts w:ascii="Consolas" w:hAnsi="Consolas" w:cs="Consolas"/>
+        </w:rPr>
+        <w:t>1 ..</w:t>
+      </w:r>
+      <w:proofErr w:type="gramEnd"/>
+      <w:r>
+        <w:rPr>
+          <w:rFonts w:ascii="Consolas" w:hAnsi="Consolas" w:cs="Consolas"/>
+        </w:rPr>
+        <w:t xml:space="preserve"> </w:t>
+      </w:r>
+      <w:proofErr w:type="spellStart"/>
+      <w:r>
+        <w:rPr>
+          <w:rFonts w:ascii="Consolas" w:hAnsi="Consolas" w:cs="Consolas"/>
+        </w:rPr>
+        <w:t>x_n</w:t>
+      </w:r>
+      <w:proofErr w:type="spellEnd"/>
+      <w:r>
+        <w:rPr>
+          <w:rFonts w:ascii="Consolas" w:hAnsi="Consolas" w:cs="Consolas"/>
+        </w:rPr>
+        <w:t xml:space="preserve"> </w:t>
+      </w:r>
+      <w:proofErr w:type="spellStart"/>
+      <w:r>
+        <w:rPr>
+          <w:rFonts w:ascii="Consolas" w:hAnsi="Consolas" w:cs="Consolas"/>
+        </w:rPr>
+        <w:t>y_n</w:t>
+      </w:r>
+      <w:proofErr w:type="spellEnd"/>
+      <w:r>
+        <w:rPr>
+          <w:rFonts w:ascii="Consolas" w:hAnsi="Consolas" w:cs="Consolas"/>
+        </w:rPr>
+        <w:t xml:space="preserve"> </w:t>
       </w:r>
       <w:r>
         <w:rPr>
@@ -2762,14 +2806,36 @@
         <w:rPr>
           <w:rFonts w:ascii="Consolas" w:hAnsi="Consolas" w:cs="Consolas"/>
         </w:rPr>
-        <w:t xml:space="preserve">x_1 y_1 .. x_n </w:t>
-      </w:r>
+        <w:t xml:space="preserve">x_1 y_1 .. </w:t>
+      </w:r>
+      <w:proofErr w:type="spellStart"/>
+      <w:r>
+        <w:rPr>
+          <w:rFonts w:ascii="Consolas" w:hAnsi="Consolas" w:cs="Consolas"/>
+        </w:rPr>
+        <w:t>x_n</w:t>
+      </w:r>
+      <w:proofErr w:type="spellEnd"/>
+      <w:r>
+        <w:rPr>
+          <w:rFonts w:ascii="Consolas" w:hAnsi="Consolas" w:cs="Consolas"/>
+        </w:rPr>
+        <w:t xml:space="preserve"> </w:t>
+      </w:r>
+      <w:proofErr w:type="spellStart"/>
       <w:r>
         <w:rPr>
           <w:rFonts w:ascii="Consolas" w:hAnsi="Consolas" w:cs="Consolas"/>
         </w:rPr>
         <w:lastRenderedPageBreak/>
-        <w:t xml:space="preserve">y_n. </w:t>
+        <w:t>y_n</w:t>
+      </w:r>
+      <w:proofErr w:type="spellEnd"/>
+      <w:r>
+        <w:rPr>
+          <w:rFonts w:ascii="Consolas" w:hAnsi="Consolas" w:cs="Consolas"/>
+        </w:rPr>
+        <w:t xml:space="preserve">. </w:t>
       </w:r>
       <w:r>
         <w:t xml:space="preserve">For each pair of points, </w:t>
@@ -2778,7 +2844,35 @@
         <w:rPr>
           <w:rFonts w:ascii="Consolas" w:hAnsi="Consolas" w:cs="Consolas"/>
         </w:rPr>
-        <w:t>(X_i, Y_i)</w:t>
+        <w:t>(</w:t>
+      </w:r>
+      <w:proofErr w:type="spellStart"/>
+      <w:r>
+        <w:rPr>
+          <w:rFonts w:ascii="Consolas" w:hAnsi="Consolas" w:cs="Consolas"/>
+        </w:rPr>
+        <w:t>X_i</w:t>
+      </w:r>
+      <w:proofErr w:type="spellEnd"/>
+      <w:r>
+        <w:rPr>
+          <w:rFonts w:ascii="Consolas" w:hAnsi="Consolas" w:cs="Consolas"/>
+        </w:rPr>
+        <w:t xml:space="preserve">, </w:t>
+      </w:r>
+      <w:proofErr w:type="spellStart"/>
+      <w:r>
+        <w:rPr>
+          <w:rFonts w:ascii="Consolas" w:hAnsi="Consolas" w:cs="Consolas"/>
+        </w:rPr>
+        <w:t>Y_i</w:t>
+      </w:r>
+      <w:proofErr w:type="spellEnd"/>
+      <w:r>
+        <w:rPr>
+          <w:rFonts w:ascii="Consolas" w:hAnsi="Consolas" w:cs="Consolas"/>
+        </w:rPr>
+        <w:t>)</w:t>
       </w:r>
       <w:r>
         <w:t xml:space="preserve"> the point must be included on a shape for it to be returned in the data set.</w:t>
@@ -3100,7 +3194,19 @@
         <w:rPr>
           <w:rFonts w:cs="Consolas"/>
         </w:rPr>
-        <w:t xml:space="preserve">If the occurrences has a negative value the server will reject it and send </w:t>
+        <w:t xml:space="preserve">If the </w:t>
+      </w:r>
+      <w:r>
+        <w:rPr>
+          <w:rFonts w:cs="Consolas"/>
+        </w:rPr>
+        <w:t>occurrences have</w:t>
+      </w:r>
+      <w:r>
+        <w:rPr>
+          <w:rFonts w:cs="Consolas"/>
+        </w:rPr>
+        <w:t xml:space="preserve"> a negative value the server will reject it and send </w:t>
       </w:r>
       <w:r>
         <w:rPr>
@@ -3391,7 +3497,35 @@
         <w:rPr>
           <w:rFonts w:ascii="Consolas" w:hAnsi="Consolas" w:cs="Consolas"/>
         </w:rPr>
-        <w:t>[Shape1, ... ShapeN]</w:t>
+        <w:t>[</w:t>
+      </w:r>
+      <w:proofErr w:type="gramStart"/>
+      <w:r>
+        <w:rPr>
+          <w:rFonts w:ascii="Consolas" w:hAnsi="Consolas" w:cs="Consolas"/>
+        </w:rPr>
+        <w:t>Shape1, ...</w:t>
+      </w:r>
+      <w:proofErr w:type="gramEnd"/>
+      <w:r>
+        <w:rPr>
+          <w:rFonts w:ascii="Consolas" w:hAnsi="Consolas" w:cs="Consolas"/>
+        </w:rPr>
+        <w:t xml:space="preserve"> </w:t>
+      </w:r>
+      <w:proofErr w:type="spellStart"/>
+      <w:r>
+        <w:rPr>
+          <w:rFonts w:ascii="Consolas" w:hAnsi="Consolas" w:cs="Consolas"/>
+        </w:rPr>
+        <w:t>ShapeN</w:t>
+      </w:r>
+      <w:proofErr w:type="spellEnd"/>
+      <w:r>
+        <w:rPr>
+          <w:rFonts w:ascii="Consolas" w:hAnsi="Consolas" w:cs="Consolas"/>
+        </w:rPr>
+        <w:t>]</w:t>
       </w:r>
       <w:r>
         <w:rPr>
@@ -3467,38 +3601,86 @@
       <w:r>
         <w:t xml:space="preserve">that the </w:t>
       </w:r>
+      <w:r>
+        <w:t>object looks like…</w:t>
+      </w:r>
+    </w:p>
+    <w:p>
+      <w:r>
+        <w:t xml:space="preserve"> </w:t>
+      </w:r>
+    </w:p>
+    <w:p>
+      <w:pPr>
+        <w:rPr>
+          <w:rFonts w:ascii="Consolas" w:hAnsi="Consolas" w:cs="Consolas"/>
+        </w:rPr>
+      </w:pPr>
+      <w:r>
+        <w:rPr>
+          <w:rFonts w:ascii="Consolas" w:hAnsi="Consolas" w:cs="Consolas"/>
+        </w:rPr>
+        <w:t>&lt;X_1</w:t>
+      </w:r>
+      <w:proofErr w:type="gramStart"/>
+      <w:r>
+        <w:rPr>
+          <w:rFonts w:ascii="Consolas" w:hAnsi="Consolas" w:cs="Consolas"/>
+        </w:rPr>
+        <w:t>,Y</w:t>
+      </w:r>
+      <w:proofErr w:type="gramEnd"/>
+      <w:r>
+        <w:rPr>
+          <w:rFonts w:ascii="Consolas" w:hAnsi="Consolas" w:cs="Consolas"/>
+        </w:rPr>
+        <w:t>-2..X_i</w:t>
+      </w:r>
+      <w:proofErr w:type="gramStart"/>
+      <w:r>
+        <w:rPr>
+          <w:rFonts w:ascii="Consolas" w:hAnsi="Consolas" w:cs="Consolas"/>
+        </w:rPr>
+        <w:t>,Y</w:t>
+      </w:r>
+      <w:proofErr w:type="gramEnd"/>
+      <w:r>
+        <w:rPr>
+          <w:rFonts w:ascii="Consolas" w:hAnsi="Consolas" w:cs="Consolas"/>
+        </w:rPr>
+        <w:t>_i&gt;:&lt;properties&gt;:[</w:t>
+      </w:r>
+      <w:proofErr w:type="spellStart"/>
+      <w:r>
+        <w:rPr>
+          <w:rFonts w:ascii="Consolas" w:hAnsi="Consolas" w:cs="Consolas"/>
+        </w:rPr>
+        <w:t>occur</w:t>
+      </w:r>
+      <w:r>
+        <w:rPr>
+          <w:rFonts w:ascii="Consolas" w:hAnsi="Consolas" w:cs="Consolas"/>
+        </w:rPr>
+        <w:t>r</w:t>
+      </w:r>
+      <w:r>
+        <w:rPr>
+          <w:rFonts w:ascii="Consolas" w:hAnsi="Consolas" w:cs="Consolas"/>
+        </w:rPr>
+        <w:t>enceCount</w:t>
+      </w:r>
+      <w:proofErr w:type="spellEnd"/>
+      <w:r>
+        <w:rPr>
+          <w:rFonts w:ascii="Consolas" w:hAnsi="Consolas" w:cs="Consolas"/>
+        </w:rPr>
+        <w:t>]</w:t>
+      </w:r>
+    </w:p>
+    <w:p>
       <w:bookmarkStart w:id="12" w:name="_GoBack"/>
       <w:bookmarkEnd w:id="12"/>
       <w:r>
-        <w:t>object looks like…</w:t>
-      </w:r>
-    </w:p>
-    <w:p>
-      <w:r>
-        <w:t xml:space="preserve"> </w:t>
-      </w:r>
-    </w:p>
-    <w:p>
-      <w:pPr>
-        <w:rPr>
-          <w:rFonts w:ascii="Consolas" w:hAnsi="Consolas" w:cs="Consolas"/>
-        </w:rPr>
-      </w:pPr>
-      <w:r>
-        <w:rPr>
-          <w:rFonts w:ascii="Consolas" w:hAnsi="Consolas" w:cs="Consolas"/>
-        </w:rPr>
-        <w:t>&lt;X_1,Y-2..X_i,Y_i&gt;:&lt;properties&gt;:</w:t>
-      </w:r>
-      <w:r>
-        <w:rPr>
-          <w:rFonts w:ascii="Consolas" w:hAnsi="Consolas" w:cs="Consolas"/>
-        </w:rPr>
-        <w:t>[occurenceCount]</w:t>
-      </w:r>
-    </w:p>
-    <w:p>
-      <w:r>
         <w:br/>
         <w:t>If more than one shaped is returned by the call, they will be separated by ampersands. Such as the following example:</w:t>
       </w:r>
@@ -3514,19 +3696,49 @@
         <w:rPr>
           <w:rFonts w:ascii="Consolas" w:hAnsi="Consolas" w:cs="Consolas"/>
         </w:rPr>
-        <w:t>&lt;X_1,Y-2..X_i,Y_i&gt;:&lt;properties&gt;:[occurenceCount]</w:t>
-      </w:r>
-      <w:r>
-        <w:rPr>
-          <w:rFonts w:ascii="Consolas" w:hAnsi="Consolas" w:cs="Consolas"/>
-        </w:rPr>
-        <w:t>&amp;</w:t>
-      </w:r>
-      <w:r>
-        <w:rPr>
-          <w:rFonts w:ascii="Consolas" w:hAnsi="Consolas" w:cs="Consolas"/>
-        </w:rPr>
-        <w:t>&lt;X_1,Y-2..X_i,Y_i&gt;:&lt;properties&gt;:[occurenceCount]</w:t>
+        <w:t>&lt;X_1</w:t>
+      </w:r>
+      <w:proofErr w:type="gramStart"/>
+      <w:r>
+        <w:rPr>
+          <w:rFonts w:ascii="Consolas" w:hAnsi="Consolas" w:cs="Consolas"/>
+        </w:rPr>
+        <w:t>,Y</w:t>
+      </w:r>
+      <w:proofErr w:type="gramEnd"/>
+      <w:r>
+        <w:rPr>
+          <w:rFonts w:ascii="Consolas" w:hAnsi="Consolas" w:cs="Consolas"/>
+        </w:rPr>
+        <w:t>-2..X_i</w:t>
+      </w:r>
+      <w:proofErr w:type="gramStart"/>
+      <w:r>
+        <w:rPr>
+          <w:rFonts w:ascii="Consolas" w:hAnsi="Consolas" w:cs="Consolas"/>
+        </w:rPr>
+        <w:t>,Y</w:t>
+      </w:r>
+      <w:proofErr w:type="gramEnd"/>
+      <w:r>
+        <w:rPr>
+          <w:rFonts w:ascii="Consolas" w:hAnsi="Consolas" w:cs="Consolas"/>
+        </w:rPr>
+        <w:t>_i&gt;:&lt;properties&gt;:[occurenceCount]&amp;&lt;X_1,Y-2..X_i</w:t>
+      </w:r>
+      <w:proofErr w:type="gramStart"/>
+      <w:r>
+        <w:rPr>
+          <w:rFonts w:ascii="Consolas" w:hAnsi="Consolas" w:cs="Consolas"/>
+        </w:rPr>
+        <w:t>,Y</w:t>
+      </w:r>
+      <w:proofErr w:type="gramEnd"/>
+      <w:r>
+        <w:rPr>
+          <w:rFonts w:ascii="Consolas" w:hAnsi="Consolas" w:cs="Consolas"/>
+        </w:rPr>
+        <w:t>_i&gt;:&lt;properties&gt;:[occurenceCount]</w:t>
       </w:r>
     </w:p>
     <w:p>
@@ -3568,7 +3780,13 @@
         <w:t>filters provided by the client, and contain multiple values.</w:t>
       </w:r>
       <w:r>
-        <w:t xml:space="preserve"> Properties will be comma separated like the vertex declerations.</w:t>
+        <w:t xml:space="preserve"> Properties will be comma separated like the vertex </w:t>
+      </w:r>
+      <w:r>
+        <w:t>declarations</w:t>
+      </w:r>
+      <w:r>
+        <w:t>.</w:t>
       </w:r>
       <w:r>
         <w:t xml:space="preserve"> </w:t>
@@ -3644,7 +3862,21 @@
         <w:rPr>
           <w:rFonts w:ascii="Consolas" w:hAnsi="Consolas" w:cs="Consolas"/>
         </w:rPr>
-        <w:t>&lt;\t Type:&gt;</w:t>
+        <w:t xml:space="preserve">&lt;\t </w:t>
+      </w:r>
+      <w:proofErr w:type="gramStart"/>
+      <w:r>
+        <w:rPr>
+          <w:rFonts w:ascii="Consolas" w:hAnsi="Consolas" w:cs="Consolas"/>
+        </w:rPr>
+        <w:t>Type:</w:t>
+      </w:r>
+      <w:proofErr w:type="gramEnd"/>
+      <w:r>
+        <w:rPr>
+          <w:rFonts w:ascii="Consolas" w:hAnsi="Consolas" w:cs="Consolas"/>
+        </w:rPr>
+        <w:t>&gt;</w:t>
       </w:r>
       <w:r>
         <w:rPr>
@@ -4042,7 +4274,15 @@
     <w:p/>
     <w:p>
       <w:r>
-        <w:t xml:space="preserve">This means a server is not responsible for keep tracking of state snapshots to reply to requests when a client had initially requested them. This is important as the typical implementation of a server will be multi-threaded. This means that between the time a </w:t>
+        <w:t xml:space="preserve">This means a server is not responsible for keep tracking of state snapshots to reply to requests when a client had initially requested them. This is important as the typical implementation of a server will be multi-threaded. This means that between the </w:t>
+      </w:r>
+      <w:proofErr w:type="gramStart"/>
+      <w:r>
+        <w:t>time</w:t>
+      </w:r>
+      <w:proofErr w:type="gramEnd"/>
+      <w:r>
+        <w:t xml:space="preserve"> a </w:t>
       </w:r>
       <w:r>
         <w:rPr>
@@ -4082,6 +4322,7 @@
       <w:r>
         <w:t xml:space="preserve">An implementation of this protocol is expected to be multi-threaded with one thread per client that connects. Our implementation of the storage backing will be using a simple </w:t>
       </w:r>
+      <w:proofErr w:type="spellStart"/>
       <w:r>
         <w:rPr>
           <w:rFonts w:ascii="Consolas" w:hAnsi="Consolas" w:cs="Consolas"/>
@@ -4089,6 +4330,7 @@
         </w:rPr>
         <w:t>ArrayList</w:t>
       </w:r>
+      <w:proofErr w:type="spellEnd"/>
       <w:r>
         <w:rPr>
           <w:b/>
@@ -4098,6 +4340,7 @@
       <w:r>
         <w:t xml:space="preserve">provided by Java while using the </w:t>
       </w:r>
+      <w:proofErr w:type="spellStart"/>
       <w:r>
         <w:rPr>
           <w:rFonts w:ascii="Consolas" w:hAnsi="Consolas" w:cs="Consolas"/>
@@ -4105,6 +4348,7 @@
         </w:rPr>
         <w:t>Collections.synchronizedList</w:t>
       </w:r>
+      <w:proofErr w:type="spellEnd"/>
       <w:r>
         <w:t xml:space="preserve"> wrapper allowing </w:t>
       </w:r>
@@ -4225,7 +4469,7 @@
           <w:rPr>
             <w:noProof/>
           </w:rPr>
-          <w:t>9</w:t>
+          <w:t>11</w:t>
         </w:r>
         <w:r>
           <w:rPr>
@@ -6664,7 +6908,7 @@
 </file>
 
 <file path=customXml/itemProps1.xml><?xml version="1.0" encoding="utf-8"?>
-<ds:datastoreItem xmlns:ds="http://schemas.openxmlformats.org/officeDocument/2006/customXml" ds:itemID="{CF8A038C-6193-48E7-9A1D-8F28681BED37}">
+<ds:datastoreItem xmlns:ds="http://schemas.openxmlformats.org/officeDocument/2006/customXml" ds:itemID="{A2CD70C6-3720-4F43-B964-7AB40D4B86CF}">
   <ds:schemaRefs>
     <ds:schemaRef ds:uri="http://schemas.openxmlformats.org/officeDocument/2006/bibliography"/>
   </ds:schemaRefs>

</xml_diff>

<commit_message>
add name made pdf
</commit_message>
<xml_diff>
--- a/Quadrilateral and Triangle Transfer Protocol.docx
+++ b/Quadrilateral and Triangle Transfer Protocol.docx
@@ -10,24 +10,56 @@
         </w:rPr>
       </w:pPr>
       <w:bookmarkStart w:id="0" w:name="_Toc409907281"/>
+      <w:bookmarkStart w:id="1" w:name="_GoBack"/>
       <w:r>
         <w:rPr>
           <w:rStyle w:val="SubtleEmphasis"/>
         </w:rPr>
-        <w:t>Quadrilateral and Triangle Transfer Protocol – QATTP /1.0</w:t>
+        <w:t xml:space="preserve">Quadrilateral and Triangle Transfer Protocol – </w:t>
+      </w:r>
+      <w:proofErr w:type="spellStart"/>
+      <w:r>
+        <w:rPr>
+          <w:rStyle w:val="SubtleEmphasis"/>
+        </w:rPr>
+        <w:t>QATTP</w:t>
+      </w:r>
+      <w:proofErr w:type="spellEnd"/>
+      <w:r>
+        <w:rPr>
+          <w:rStyle w:val="SubtleEmphasis"/>
+        </w:rPr>
+        <w:t xml:space="preserve"> /1.0</w:t>
       </w:r>
       <w:bookmarkEnd w:id="0"/>
     </w:p>
+    <w:p>
+      <w:pPr>
+        <w:rPr>
+          <w:rStyle w:val="SubtleEmphasis"/>
+        </w:rPr>
+      </w:pPr>
+      <w:r>
+        <w:tab/>
+      </w:r>
+      <w:r>
+        <w:rPr>
+          <w:rStyle w:val="SubtleEmphasis"/>
+        </w:rPr>
+        <w:t xml:space="preserve">By Vaughan Hilts and Brandon Smith </w:t>
+      </w:r>
+    </w:p>
+    <w:bookmarkEnd w:id="1"/>
     <w:p/>
     <w:p>
       <w:pPr>
         <w:pStyle w:val="Heading1"/>
       </w:pPr>
-      <w:bookmarkStart w:id="1" w:name="_Toc409907282"/>
+      <w:bookmarkStart w:id="2" w:name="_Toc409907282"/>
       <w:r>
         <w:t>Status of Memo</w:t>
       </w:r>
-      <w:bookmarkEnd w:id="1"/>
+      <w:bookmarkEnd w:id="2"/>
     </w:p>
     <w:p/>
     <w:p>
@@ -949,23 +981,23 @@
       <w:pPr>
         <w:pStyle w:val="Heading1"/>
       </w:pPr>
-      <w:bookmarkStart w:id="2" w:name="_Toc409907283"/>
+      <w:bookmarkStart w:id="3" w:name="_Toc409907283"/>
       <w:r>
         <w:lastRenderedPageBreak/>
         <w:t>Introduction</w:t>
       </w:r>
-      <w:bookmarkEnd w:id="2"/>
+      <w:bookmarkEnd w:id="3"/>
     </w:p>
     <w:p/>
     <w:p>
       <w:pPr>
         <w:pStyle w:val="Heading2"/>
       </w:pPr>
-      <w:bookmarkStart w:id="3" w:name="_Toc409907284"/>
+      <w:bookmarkStart w:id="4" w:name="_Toc409907284"/>
       <w:r>
         <w:t>Purpose</w:t>
       </w:r>
-      <w:bookmarkEnd w:id="3"/>
+      <w:bookmarkEnd w:id="4"/>
     </w:p>
     <w:p>
       <w:pPr>
@@ -1038,11 +1070,11 @@
       <w:pPr>
         <w:pStyle w:val="Heading2"/>
       </w:pPr>
-      <w:bookmarkStart w:id="4" w:name="_Toc409907285"/>
+      <w:bookmarkStart w:id="5" w:name="_Toc409907285"/>
       <w:r>
         <w:t>Terminology</w:t>
       </w:r>
-      <w:bookmarkEnd w:id="4"/>
+      <w:bookmarkEnd w:id="5"/>
     </w:p>
     <w:p/>
     <w:p>
@@ -1403,22 +1435,22 @@
       <w:pPr>
         <w:pStyle w:val="Heading1"/>
       </w:pPr>
-      <w:bookmarkStart w:id="5" w:name="_Toc409907286"/>
+      <w:bookmarkStart w:id="6" w:name="_Toc409907286"/>
       <w:r>
         <w:t>Protocol Constraints and Parameters</w:t>
       </w:r>
-      <w:bookmarkEnd w:id="5"/>
+      <w:bookmarkEnd w:id="6"/>
     </w:p>
     <w:p/>
     <w:p>
       <w:pPr>
         <w:pStyle w:val="Heading2"/>
       </w:pPr>
-      <w:bookmarkStart w:id="6" w:name="_Toc409907287"/>
+      <w:bookmarkStart w:id="7" w:name="_Toc409907287"/>
       <w:r>
         <w:t>Sockets</w:t>
       </w:r>
-      <w:bookmarkEnd w:id="6"/>
+      <w:bookmarkEnd w:id="7"/>
     </w:p>
     <w:p/>
     <w:p>
@@ -1491,7 +1523,7 @@
       <w:r>
         <w:t xml:space="preserve">protocol. </w:t>
       </w:r>
-      <w:bookmarkStart w:id="7" w:name="_Toc409907288"/>
+      <w:bookmarkStart w:id="8" w:name="_Toc409907288"/>
     </w:p>
     <w:p/>
     <w:p/>
@@ -1503,7 +1535,7 @@
         <w:lastRenderedPageBreak/>
         <w:t>Encoding</w:t>
       </w:r>
-      <w:bookmarkEnd w:id="7"/>
+      <w:bookmarkEnd w:id="8"/>
     </w:p>
     <w:p/>
     <w:p>
@@ -1519,11 +1551,11 @@
       <w:pPr>
         <w:pStyle w:val="Heading2"/>
       </w:pPr>
-      <w:bookmarkStart w:id="8" w:name="_Toc409907289"/>
+      <w:bookmarkStart w:id="9" w:name="_Toc409907289"/>
       <w:r>
         <w:t>Notation</w:t>
       </w:r>
-      <w:bookmarkEnd w:id="8"/>
+      <w:bookmarkEnd w:id="9"/>
       <w:r>
         <w:t xml:space="preserve"> </w:t>
       </w:r>
@@ -1750,7 +1782,7 @@
       <w:pPr>
         <w:pStyle w:val="Heading2"/>
       </w:pPr>
-      <w:bookmarkStart w:id="9" w:name="_Toc409907290"/>
+      <w:bookmarkStart w:id="10" w:name="_Toc409907290"/>
       <w:r>
         <w:lastRenderedPageBreak/>
         <w:t>Protocol</w:t>
@@ -1758,7 +1790,7 @@
       <w:r>
         <w:t xml:space="preserve"> and Message Format</w:t>
       </w:r>
-      <w:bookmarkEnd w:id="9"/>
+      <w:bookmarkEnd w:id="10"/>
     </w:p>
     <w:p/>
     <w:p>
@@ -2043,11 +2075,11 @@
       <w:pPr>
         <w:pStyle w:val="Heading3"/>
       </w:pPr>
-      <w:bookmarkStart w:id="10" w:name="_Toc409907291"/>
+      <w:bookmarkStart w:id="11" w:name="_Toc409907291"/>
       <w:r>
         <w:t>Client</w:t>
       </w:r>
-      <w:bookmarkEnd w:id="10"/>
+      <w:bookmarkEnd w:id="11"/>
     </w:p>
     <w:p/>
     <w:p>
@@ -3298,12 +3330,12 @@
       <w:pPr>
         <w:pStyle w:val="Heading3"/>
       </w:pPr>
-      <w:bookmarkStart w:id="11" w:name="_Toc409907292"/>
+      <w:bookmarkStart w:id="12" w:name="_Toc409907292"/>
       <w:r>
         <w:lastRenderedPageBreak/>
         <w:t>Server</w:t>
       </w:r>
-      <w:bookmarkEnd w:id="11"/>
+      <w:bookmarkEnd w:id="12"/>
     </w:p>
     <w:p/>
     <w:p>
@@ -4451,11 +4483,7 @@
         <w:t xml:space="preserve"> to when the client’s GET request was fully processed. In other words, the server is not responsible for synchronizing the client’s copy of the local data it stores.</w:t>
       </w:r>
       <w:r>
-        <w:t xml:space="preserve"> </w:t>
-      </w:r>
-      <w:bookmarkStart w:id="12" w:name="_GoBack"/>
-      <w:r>
-        <w:t>Between</w:t>
+        <w:t xml:space="preserve"> Between</w:t>
       </w:r>
       <w:r>
         <w:t xml:space="preserve"> application launches the client </w:t>
@@ -4472,7 +4500,6 @@
       <w:r>
         <w:t xml:space="preserve"> when fresh data is available. </w:t>
       </w:r>
-      <w:bookmarkEnd w:id="12"/>
     </w:p>
     <w:p/>
     <w:sectPr>
@@ -4539,7 +4566,7 @@
           <w:rPr>
             <w:noProof/>
           </w:rPr>
-          <w:t>11</w:t>
+          <w:t>1</w:t>
         </w:r>
         <w:r>
           <w:rPr>
@@ -6978,7 +7005,7 @@
 </file>
 
 <file path=customXml/itemProps1.xml><?xml version="1.0" encoding="utf-8"?>
-<ds:datastoreItem xmlns:ds="http://schemas.openxmlformats.org/officeDocument/2006/customXml" ds:itemID="{3DD1A46A-0307-4062-BA55-B70EF1F3E169}">
+<ds:datastoreItem xmlns:ds="http://schemas.openxmlformats.org/officeDocument/2006/customXml" ds:itemID="{9719BFA9-B506-407C-AEF5-FC191AB09235}">
   <ds:schemaRefs>
     <ds:schemaRef ds:uri="http://schemas.openxmlformats.org/officeDocument/2006/bibliography"/>
   </ds:schemaRefs>

</xml_diff>